<commit_message>
[ChienBV] Refs #0511 - update table
</commit_message>
<xml_diff>
--- a/Note.docx
+++ b/Note.docx
@@ -1,6 +1,6 @@
 
 <file path=word/document.xml><?xml version="1.0" encoding="utf-8"?>
-<w:document xmlns:wpc="http://schemas.microsoft.com/office/word/2010/wordprocessingCanvas" xmlns:mc="http://schemas.openxmlformats.org/markup-compatibility/2006" xmlns:o="urn:schemas-microsoft-com:office:office" xmlns:r="http://schemas.openxmlformats.org/officeDocument/2006/relationships" xmlns:m="http://schemas.openxmlformats.org/officeDocument/2006/math" xmlns:v="urn:schemas-microsoft-com:vml" xmlns:wp14="http://schemas.microsoft.com/office/word/2010/wordprocessingDrawing" xmlns:wp="http://schemas.openxmlformats.org/drawingml/2006/wordprocessingDrawing" xmlns:w10="urn:schemas-microsoft-com:office:word" xmlns:w="http://schemas.openxmlformats.org/wordprocessingml/2006/main" xmlns:w14="http://schemas.microsoft.com/office/word/2010/wordml" xmlns:wpg="http://schemas.microsoft.com/office/word/2010/wordprocessingGroup" xmlns:wpi="http://schemas.microsoft.com/office/word/2010/wordprocessingInk" xmlns:wne="http://schemas.microsoft.com/office/word/2006/wordml" xmlns:wps="http://schemas.microsoft.com/office/word/2010/wordprocessingShape" mc:Ignorable="w14 wp14">
+<w:document xmlns:wpc="http://schemas.microsoft.com/office/word/2010/wordprocessingCanvas" xmlns:mc="http://schemas.openxmlformats.org/markup-compatibility/2006" xmlns:o="urn:schemas-microsoft-com:office:office" xmlns:r="http://schemas.openxmlformats.org/officeDocument/2006/relationships" xmlns:m="http://schemas.openxmlformats.org/officeDocument/2006/math" xmlns:v="urn:schemas-microsoft-com:vml" xmlns:wp14="http://schemas.microsoft.com/office/word/2010/wordprocessingDrawing" xmlns:wp="http://schemas.openxmlformats.org/drawingml/2006/wordprocessingDrawing" xmlns:w10="urn:schemas-microsoft-com:office:word" xmlns:w="http://schemas.openxmlformats.org/wordprocessingml/2006/main" xmlns:w14="http://schemas.microsoft.com/office/word/2010/wordml" xmlns:w15="http://schemas.microsoft.com/office/word/2012/wordml" xmlns:wpg="http://schemas.microsoft.com/office/word/2010/wordprocessingGroup" xmlns:wpi="http://schemas.microsoft.com/office/word/2010/wordprocessingInk" xmlns:wne="http://schemas.microsoft.com/office/word/2006/wordml" xmlns:wps="http://schemas.microsoft.com/office/word/2010/wordprocessingShape" mc:Ignorable="w14 w15 wp14">
   <w:body>
     <w:p>
       <w:r>
@@ -2458,8 +2458,6 @@
           <w:szCs w:val="40"/>
         </w:rPr>
       </w:pPr>
-      <w:bookmarkStart w:id="0" w:name="_GoBack"/>
-      <w:bookmarkEnd w:id="0"/>
     </w:p>
     <w:p>
       <w:pPr>
@@ -6974,25 +6972,2549 @@
     </w:p>
     <w:p>
       <w:pPr>
+        <w:pStyle w:val="Heading2"/>
+        <w:pBdr>
+          <w:bottom w:val="dotted" w:sz="6" w:space="4" w:color="416E8B"/>
+        </w:pBdr>
+        <w:shd w:val="clear" w:color="auto" w:fill="FFFFFF"/>
+        <w:spacing w:before="600" w:beforeAutospacing="0" w:after="300" w:afterAutospacing="0" w:line="312" w:lineRule="atLeast"/>
+        <w:rPr>
+          <w:rFonts w:ascii="Helvetica" w:hAnsi="Helvetica" w:cs="Helvetica"/>
+          <w:color w:val="416E8B"/>
+        </w:rPr>
+      </w:pPr>
+      <w:r>
+        <w:rPr>
+          <w:rFonts w:ascii="Helvetica" w:hAnsi="Helvetica" w:cs="Helvetica"/>
+          <w:color w:val="333333"/>
+          <w:sz w:val="21"/>
+          <w:szCs w:val="21"/>
+        </w:rPr>
+        <w:t> </w:t>
+      </w:r>
+      <w:r>
+        <w:rPr>
+          <w:rFonts w:ascii="Helvetica" w:hAnsi="Helvetica" w:cs="Helvetica"/>
+          <w:color w:val="416E8B"/>
+        </w:rPr>
+        <w:t>Route::controller trong laravel</w:t>
+      </w:r>
+    </w:p>
+    <w:p>
+      <w:pPr>
         <w:pStyle w:val="NormalWeb"/>
         <w:shd w:val="clear" w:color="auto" w:fill="FFFFFF"/>
         <w:spacing w:before="0" w:beforeAutospacing="0" w:after="150" w:afterAutospacing="0"/>
         <w:rPr>
+          <w:rStyle w:val="HTMLCode"/>
+          <w:sz w:val="24"/>
+          <w:szCs w:val="24"/>
+          <w:shd w:val="clear" w:color="auto" w:fill="FFFFFF"/>
+        </w:rPr>
+      </w:pPr>
+      <w:r>
+        <w:rPr>
+          <w:rStyle w:val="HTMLCode"/>
+          <w:sz w:val="24"/>
+          <w:szCs w:val="24"/>
+          <w:shd w:val="clear" w:color="auto" w:fill="FFFFFF"/>
+        </w:rPr>
+        <w:t>Route::controller($uri, $controller, $names);</w:t>
+      </w:r>
+    </w:p>
+    <w:p>
+      <w:pPr>
+        <w:pStyle w:val="NormalWeb"/>
+        <w:shd w:val="clear" w:color="auto" w:fill="FFFFFF"/>
+        <w:spacing w:before="0" w:beforeAutospacing="0" w:after="150" w:afterAutospacing="0"/>
+        <w:rPr>
+          <w:rStyle w:val="HTMLCode"/>
+          <w:sz w:val="24"/>
+          <w:szCs w:val="24"/>
+          <w:shd w:val="clear" w:color="auto" w:fill="FFFFFF"/>
+        </w:rPr>
+      </w:pPr>
+      <w:r>
+        <w:rPr>
+          <w:rStyle w:val="HTMLCode"/>
+          <w:sz w:val="24"/>
+          <w:szCs w:val="24"/>
+          <w:shd w:val="clear" w:color="auto" w:fill="FFFFFF"/>
+        </w:rPr>
+        <w:t>Route::controller('/controller','HomeController',['getFirst'=&gt;'first','getSecond'=&gt;'second','postThird'=&gt;'third']);</w:t>
+      </w:r>
+    </w:p>
+    <w:p>
+      <w:pPr>
+        <w:pStyle w:val="Heading2"/>
+        <w:pBdr>
+          <w:bottom w:val="dotted" w:sz="6" w:space="4" w:color="416E8B"/>
+        </w:pBdr>
+        <w:shd w:val="clear" w:color="auto" w:fill="FFFFFF"/>
+        <w:spacing w:before="600" w:beforeAutospacing="0" w:after="300" w:afterAutospacing="0" w:line="312" w:lineRule="atLeast"/>
+        <w:rPr>
+          <w:rFonts w:ascii="Helvetica" w:hAnsi="Helvetica" w:cs="Helvetica"/>
+          <w:color w:val="416E8B"/>
+        </w:rPr>
+      </w:pPr>
+      <w:r>
+        <w:rPr>
+          <w:rFonts w:ascii="Helvetica" w:hAnsi="Helvetica" w:cs="Helvetica"/>
+          <w:color w:val="416E8B"/>
+        </w:rPr>
+        <w:t>Route::resource() trong laravel</w:t>
+      </w:r>
+    </w:p>
+    <w:p>
+      <w:pPr>
+        <w:pStyle w:val="NormalWeb"/>
+        <w:shd w:val="clear" w:color="auto" w:fill="FFFFFF"/>
+        <w:spacing w:before="0" w:beforeAutospacing="0" w:after="150" w:afterAutospacing="0"/>
+        <w:rPr>
+          <w:rFonts w:ascii="Helvetica" w:hAnsi="Helvetica" w:cs="Helvetica"/>
+          <w:color w:val="333333"/>
+          <w:shd w:val="clear" w:color="auto" w:fill="FFFFFF"/>
+        </w:rPr>
+      </w:pPr>
+      <w:r>
+        <w:rPr>
+          <w:rFonts w:ascii="Helvetica" w:hAnsi="Helvetica" w:cs="Helvetica"/>
+          <w:color w:val="333333"/>
+          <w:shd w:val="clear" w:color="auto" w:fill="FFFFFF"/>
+        </w:rPr>
+        <w:t>Route này được laravel tạo ra nhằm mục đích chính là xây dựng RESTful (xây dựng Webservice), route này sẽ đi kèm với một RESTful controller.</w:t>
+      </w:r>
+    </w:p>
+    <w:p>
+      <w:pPr>
+        <w:shd w:val="clear" w:color="auto" w:fill="FFFFFF"/>
+        <w:spacing w:after="300" w:line="240" w:lineRule="auto"/>
+        <w:rPr>
+          <w:rFonts w:ascii="Helvetica" w:eastAsia="Times New Roman" w:hAnsi="Helvetica" w:cs="Helvetica"/>
+          <w:color w:val="333333"/>
+          <w:sz w:val="24"/>
+          <w:szCs w:val="24"/>
+        </w:rPr>
+      </w:pPr>
+      <w:r>
+        <w:rPr>
+          <w:rFonts w:ascii="Helvetica" w:eastAsia="Times New Roman" w:hAnsi="Helvetica" w:cs="Helvetica"/>
+          <w:b/>
+          <w:bCs/>
+          <w:color w:val="333333"/>
+          <w:sz w:val="24"/>
+          <w:szCs w:val="24"/>
+        </w:rPr>
+        <w:t>Để tạo 1 RESTful controller thì có 2 cách</w:t>
+      </w:r>
+      <w:r>
+        <w:rPr>
+          <w:rFonts w:ascii="Helvetica" w:eastAsia="Times New Roman" w:hAnsi="Helvetica" w:cs="Helvetica"/>
+          <w:color w:val="333333"/>
+          <w:sz w:val="24"/>
+          <w:szCs w:val="24"/>
+        </w:rPr>
+        <w:t>:</w:t>
+      </w:r>
+    </w:p>
+    <w:p>
+      <w:pPr>
+        <w:numPr>
+          <w:ilvl w:val="0"/>
+          <w:numId w:val="6"/>
+        </w:numPr>
+        <w:shd w:val="clear" w:color="auto" w:fill="FFFFFF"/>
+        <w:spacing w:before="100" w:beforeAutospacing="1" w:after="30" w:line="240" w:lineRule="auto"/>
+        <w:rPr>
+          <w:rFonts w:ascii="Helvetica" w:eastAsia="Times New Roman" w:hAnsi="Helvetica" w:cs="Helvetica"/>
+          <w:color w:val="333333"/>
+          <w:sz w:val="24"/>
+          <w:szCs w:val="24"/>
+        </w:rPr>
+      </w:pPr>
+      <w:r>
+        <w:rPr>
+          <w:rFonts w:ascii="Helvetica" w:eastAsia="Times New Roman" w:hAnsi="Helvetica" w:cs="Helvetica"/>
+          <w:color w:val="333333"/>
+          <w:sz w:val="24"/>
+          <w:szCs w:val="24"/>
+        </w:rPr>
+        <w:lastRenderedPageBreak/>
+        <w:t>Cách 1 là tự tạo bằng tay file controller</w:t>
+      </w:r>
+    </w:p>
+    <w:p>
+      <w:pPr>
+        <w:numPr>
+          <w:ilvl w:val="0"/>
+          <w:numId w:val="6"/>
+        </w:numPr>
+        <w:shd w:val="clear" w:color="auto" w:fill="FFFFFF"/>
+        <w:spacing w:before="100" w:beforeAutospacing="1" w:after="30" w:line="240" w:lineRule="auto"/>
+        <w:rPr>
+          <w:rFonts w:ascii="Helvetica" w:eastAsia="Times New Roman" w:hAnsi="Helvetica" w:cs="Helvetica"/>
+          <w:color w:val="333333"/>
+          <w:sz w:val="24"/>
+          <w:szCs w:val="24"/>
+        </w:rPr>
+      </w:pPr>
+      <w:r>
+        <w:rPr>
+          <w:rFonts w:ascii="Helvetica" w:eastAsia="Times New Roman" w:hAnsi="Helvetica" w:cs="Helvetica"/>
+          <w:color w:val="333333"/>
+          <w:sz w:val="24"/>
+          <w:szCs w:val="24"/>
+        </w:rPr>
+        <w:t>Cách 2: sử dụng dòng lệnh của laravel hỗ trợ</w:t>
+      </w:r>
+    </w:p>
+    <w:p>
+      <w:pPr>
+        <w:pStyle w:val="ListParagraph"/>
+        <w:numPr>
+          <w:ilvl w:val="0"/>
+          <w:numId w:val="6"/>
+        </w:numPr>
+        <w:shd w:val="clear" w:color="auto" w:fill="FFFFFF"/>
+        <w:spacing w:after="0" w:line="240" w:lineRule="auto"/>
+        <w:rPr>
+          <w:rFonts w:ascii="Consolas" w:eastAsia="Times New Roman" w:hAnsi="Consolas" w:cs="Consolas"/>
+          <w:color w:val="333333"/>
+          <w:sz w:val="24"/>
+          <w:szCs w:val="24"/>
+        </w:rPr>
+      </w:pPr>
+      <w:r>
+        <w:rPr>
+          <w:rFonts w:ascii="Courier New" w:eastAsia="Times New Roman" w:hAnsi="Courier New" w:cs="Courier New"/>
+          <w:color w:val="333333"/>
+          <w:sz w:val="20"/>
+          <w:szCs w:val="20"/>
+        </w:rPr>
+        <w:t>//Cú pháp sử dụng:</w:t>
+      </w:r>
+    </w:p>
+    <w:p>
+      <w:pPr>
+        <w:pStyle w:val="ListParagraph"/>
+        <w:numPr>
+          <w:ilvl w:val="0"/>
+          <w:numId w:val="6"/>
+        </w:numPr>
+        <w:shd w:val="clear" w:color="auto" w:fill="FFFFFF"/>
+        <w:spacing w:after="0" w:line="240" w:lineRule="auto"/>
+        <w:rPr>
+          <w:rFonts w:ascii="Consolas" w:eastAsia="Times New Roman" w:hAnsi="Consolas" w:cs="Consolas"/>
+          <w:color w:val="333333"/>
+          <w:sz w:val="24"/>
+          <w:szCs w:val="24"/>
+        </w:rPr>
+      </w:pPr>
+      <w:r>
+        <w:rPr>
+          <w:rFonts w:ascii="Courier New" w:eastAsia="Times New Roman" w:hAnsi="Courier New" w:cs="Courier New"/>
+          <w:color w:val="333333"/>
+          <w:sz w:val="20"/>
+          <w:szCs w:val="20"/>
+        </w:rPr>
+        <w:t>php artisan controller:make "têncontroller"</w:t>
+      </w:r>
+      <w:r>
+        <w:rPr>
+          <w:rFonts w:ascii="Consolas" w:eastAsia="Times New Roman" w:hAnsi="Consolas" w:cs="Consolas"/>
+          <w:color w:val="333333"/>
+          <w:sz w:val="24"/>
+          <w:szCs w:val="24"/>
+        </w:rPr>
+        <w:t xml:space="preserve"> </w:t>
+      </w:r>
+      <w:r>
+        <w:rPr>
+          <w:rFonts w:ascii="Courier New" w:eastAsia="Times New Roman" w:hAnsi="Courier New" w:cs="Courier New"/>
+          <w:color w:val="333333"/>
+          <w:sz w:val="20"/>
+          <w:szCs w:val="20"/>
+        </w:rPr>
+        <w:t>[tùy chọn]</w:t>
+      </w:r>
+    </w:p>
+    <w:p>
+      <w:pPr>
+        <w:pStyle w:val="ListParagraph"/>
+        <w:numPr>
+          <w:ilvl w:val="0"/>
+          <w:numId w:val="6"/>
+        </w:numPr>
+        <w:shd w:val="clear" w:color="auto" w:fill="FFFFFF"/>
+        <w:spacing w:after="300" w:line="240" w:lineRule="auto"/>
+        <w:rPr>
+          <w:rFonts w:ascii="Helvetica" w:eastAsia="Times New Roman" w:hAnsi="Helvetica" w:cs="Helvetica"/>
+          <w:color w:val="333333"/>
+          <w:sz w:val="24"/>
+          <w:szCs w:val="24"/>
+        </w:rPr>
+      </w:pPr>
+      <w:r>
+        <w:rPr>
+          <w:rFonts w:ascii="Helvetica" w:eastAsia="Times New Roman" w:hAnsi="Helvetica" w:cs="Helvetica"/>
+          <w:b/>
+          <w:bCs/>
+          <w:color w:val="333333"/>
+          <w:sz w:val="24"/>
+          <w:szCs w:val="24"/>
+        </w:rPr>
+        <w:t>Các action của RESTful controller mà Route::resource hỗ trợ</w:t>
+      </w:r>
+      <w:r>
+        <w:rPr>
+          <w:rFonts w:ascii="Helvetica" w:eastAsia="Times New Roman" w:hAnsi="Helvetica" w:cs="Helvetica"/>
+          <w:color w:val="333333"/>
+          <w:sz w:val="24"/>
+          <w:szCs w:val="24"/>
+        </w:rPr>
+        <w:t>:</w:t>
+      </w:r>
+    </w:p>
+    <w:tbl>
+      <w:tblPr>
+        <w:tblW w:w="10800" w:type="dxa"/>
+        <w:tblBorders>
+          <w:top w:val="outset" w:sz="6" w:space="0" w:color="auto"/>
+          <w:left w:val="outset" w:sz="6" w:space="0" w:color="auto"/>
+          <w:bottom w:val="outset" w:sz="6" w:space="0" w:color="auto"/>
+          <w:right w:val="outset" w:sz="6" w:space="0" w:color="auto"/>
+        </w:tblBorders>
+        <w:shd w:val="clear" w:color="auto" w:fill="FFFFFF"/>
+        <w:tblCellMar>
+          <w:top w:w="15" w:type="dxa"/>
+          <w:left w:w="15" w:type="dxa"/>
+          <w:bottom w:w="15" w:type="dxa"/>
+          <w:right w:w="15" w:type="dxa"/>
+        </w:tblCellMar>
+        <w:tblLook w:val="04A0" w:firstRow="1" w:lastRow="0" w:firstColumn="1" w:lastColumn="0" w:noHBand="0" w:noVBand="1"/>
+      </w:tblPr>
+      <w:tblGrid>
+        <w:gridCol w:w="2561"/>
+        <w:gridCol w:w="3343"/>
+        <w:gridCol w:w="1677"/>
+        <w:gridCol w:w="3219"/>
+      </w:tblGrid>
+      <w:tr>
+        <w:trPr>
+          <w:tblHeader/>
+        </w:trPr>
+        <w:tc>
+          <w:tcPr>
+            <w:tcW w:w="0" w:type="auto"/>
+            <w:tcBorders>
+              <w:top w:val="single" w:sz="6" w:space="0" w:color="E5E5E5"/>
+              <w:left w:val="single" w:sz="6" w:space="0" w:color="E5E5E5"/>
+              <w:bottom w:val="single" w:sz="6" w:space="0" w:color="E5E5E5"/>
+              <w:right w:val="single" w:sz="6" w:space="0" w:color="E5E5E5"/>
+            </w:tcBorders>
+            <w:shd w:val="clear" w:color="auto" w:fill="FFFFFF"/>
+            <w:tcMar>
+              <w:top w:w="75" w:type="dxa"/>
+              <w:left w:w="150" w:type="dxa"/>
+              <w:bottom w:w="75" w:type="dxa"/>
+              <w:right w:w="150" w:type="dxa"/>
+            </w:tcMar>
+            <w:vAlign w:val="center"/>
+            <w:hideMark/>
+          </w:tcPr>
+          <w:p>
+            <w:pPr>
+              <w:spacing w:after="300" w:line="240" w:lineRule="auto"/>
+              <w:rPr>
+                <w:rFonts w:ascii="Helvetica" w:eastAsia="Times New Roman" w:hAnsi="Helvetica" w:cs="Helvetica"/>
+                <w:b/>
+                <w:bCs/>
+                <w:color w:val="333333"/>
+                <w:sz w:val="24"/>
+                <w:szCs w:val="24"/>
+              </w:rPr>
+            </w:pPr>
+            <w:r>
+              <w:rPr>
+                <w:rFonts w:ascii="Helvetica" w:eastAsia="Times New Roman" w:hAnsi="Helvetica" w:cs="Helvetica"/>
+                <w:b/>
+                <w:bCs/>
+                <w:color w:val="333333"/>
+                <w:sz w:val="24"/>
+                <w:szCs w:val="24"/>
+              </w:rPr>
+              <w:t>Method</w:t>
+            </w:r>
+          </w:p>
+        </w:tc>
+        <w:tc>
+          <w:tcPr>
+            <w:tcW w:w="0" w:type="auto"/>
+            <w:tcBorders>
+              <w:top w:val="single" w:sz="6" w:space="0" w:color="E5E5E5"/>
+              <w:left w:val="single" w:sz="6" w:space="0" w:color="E5E5E5"/>
+              <w:bottom w:val="single" w:sz="6" w:space="0" w:color="E5E5E5"/>
+              <w:right w:val="single" w:sz="6" w:space="0" w:color="E5E5E5"/>
+            </w:tcBorders>
+            <w:shd w:val="clear" w:color="auto" w:fill="FFFFFF"/>
+            <w:tcMar>
+              <w:top w:w="75" w:type="dxa"/>
+              <w:left w:w="150" w:type="dxa"/>
+              <w:bottom w:w="75" w:type="dxa"/>
+              <w:right w:w="150" w:type="dxa"/>
+            </w:tcMar>
+            <w:vAlign w:val="center"/>
+            <w:hideMark/>
+          </w:tcPr>
+          <w:p>
+            <w:pPr>
+              <w:spacing w:after="300" w:line="240" w:lineRule="auto"/>
+              <w:rPr>
+                <w:rFonts w:ascii="Helvetica" w:eastAsia="Times New Roman" w:hAnsi="Helvetica" w:cs="Helvetica"/>
+                <w:b/>
+                <w:bCs/>
+                <w:color w:val="333333"/>
+                <w:sz w:val="24"/>
+                <w:szCs w:val="24"/>
+              </w:rPr>
+            </w:pPr>
+            <w:r>
+              <w:rPr>
+                <w:rFonts w:ascii="Helvetica" w:eastAsia="Times New Roman" w:hAnsi="Helvetica" w:cs="Helvetica"/>
+                <w:b/>
+                <w:bCs/>
+                <w:color w:val="333333"/>
+                <w:sz w:val="24"/>
+                <w:szCs w:val="24"/>
+              </w:rPr>
+              <w:t>URI</w:t>
+            </w:r>
+          </w:p>
+        </w:tc>
+        <w:tc>
+          <w:tcPr>
+            <w:tcW w:w="0" w:type="auto"/>
+            <w:tcBorders>
+              <w:top w:val="single" w:sz="6" w:space="0" w:color="E5E5E5"/>
+              <w:left w:val="single" w:sz="6" w:space="0" w:color="E5E5E5"/>
+              <w:bottom w:val="single" w:sz="6" w:space="0" w:color="E5E5E5"/>
+              <w:right w:val="single" w:sz="6" w:space="0" w:color="E5E5E5"/>
+            </w:tcBorders>
+            <w:shd w:val="clear" w:color="auto" w:fill="FFFFFF"/>
+            <w:tcMar>
+              <w:top w:w="75" w:type="dxa"/>
+              <w:left w:w="150" w:type="dxa"/>
+              <w:bottom w:w="75" w:type="dxa"/>
+              <w:right w:w="150" w:type="dxa"/>
+            </w:tcMar>
+            <w:vAlign w:val="center"/>
+            <w:hideMark/>
+          </w:tcPr>
+          <w:p>
+            <w:pPr>
+              <w:spacing w:after="300" w:line="240" w:lineRule="auto"/>
+              <w:rPr>
+                <w:rFonts w:ascii="Helvetica" w:eastAsia="Times New Roman" w:hAnsi="Helvetica" w:cs="Helvetica"/>
+                <w:b/>
+                <w:bCs/>
+                <w:color w:val="333333"/>
+                <w:sz w:val="24"/>
+                <w:szCs w:val="24"/>
+              </w:rPr>
+            </w:pPr>
+            <w:r>
+              <w:rPr>
+                <w:rFonts w:ascii="Helvetica" w:eastAsia="Times New Roman" w:hAnsi="Helvetica" w:cs="Helvetica"/>
+                <w:b/>
+                <w:bCs/>
+                <w:color w:val="333333"/>
+                <w:sz w:val="24"/>
+                <w:szCs w:val="24"/>
+              </w:rPr>
+              <w:t>Action</w:t>
+            </w:r>
+          </w:p>
+        </w:tc>
+        <w:tc>
+          <w:tcPr>
+            <w:tcW w:w="0" w:type="auto"/>
+            <w:tcBorders>
+              <w:top w:val="single" w:sz="6" w:space="0" w:color="E5E5E5"/>
+              <w:left w:val="single" w:sz="6" w:space="0" w:color="E5E5E5"/>
+              <w:bottom w:val="single" w:sz="6" w:space="0" w:color="E5E5E5"/>
+              <w:right w:val="single" w:sz="6" w:space="0" w:color="E5E5E5"/>
+            </w:tcBorders>
+            <w:shd w:val="clear" w:color="auto" w:fill="FFFFFF"/>
+            <w:tcMar>
+              <w:top w:w="75" w:type="dxa"/>
+              <w:left w:w="150" w:type="dxa"/>
+              <w:bottom w:w="75" w:type="dxa"/>
+              <w:right w:w="150" w:type="dxa"/>
+            </w:tcMar>
+            <w:vAlign w:val="center"/>
+            <w:hideMark/>
+          </w:tcPr>
+          <w:p>
+            <w:pPr>
+              <w:spacing w:after="300" w:line="240" w:lineRule="auto"/>
+              <w:rPr>
+                <w:rFonts w:ascii="Helvetica" w:eastAsia="Times New Roman" w:hAnsi="Helvetica" w:cs="Helvetica"/>
+                <w:b/>
+                <w:bCs/>
+                <w:color w:val="333333"/>
+                <w:sz w:val="24"/>
+                <w:szCs w:val="24"/>
+              </w:rPr>
+            </w:pPr>
+            <w:r>
+              <w:rPr>
+                <w:rFonts w:ascii="Helvetica" w:eastAsia="Times New Roman" w:hAnsi="Helvetica" w:cs="Helvetica"/>
+                <w:b/>
+                <w:bCs/>
+                <w:color w:val="333333"/>
+                <w:sz w:val="24"/>
+                <w:szCs w:val="24"/>
+              </w:rPr>
+              <w:t>Route name</w:t>
+            </w:r>
+          </w:p>
+        </w:tc>
+      </w:tr>
+      <w:tr>
+        <w:tc>
+          <w:tcPr>
+            <w:tcW w:w="0" w:type="auto"/>
+            <w:tcBorders>
+              <w:top w:val="single" w:sz="6" w:space="0" w:color="E5E5E5"/>
+              <w:left w:val="single" w:sz="6" w:space="0" w:color="E5E5E5"/>
+              <w:bottom w:val="single" w:sz="6" w:space="0" w:color="E5E5E5"/>
+              <w:right w:val="single" w:sz="6" w:space="0" w:color="E5E5E5"/>
+            </w:tcBorders>
+            <w:shd w:val="clear" w:color="auto" w:fill="FFFFFF"/>
+            <w:tcMar>
+              <w:top w:w="75" w:type="dxa"/>
+              <w:left w:w="150" w:type="dxa"/>
+              <w:bottom w:w="75" w:type="dxa"/>
+              <w:right w:w="150" w:type="dxa"/>
+            </w:tcMar>
+            <w:vAlign w:val="center"/>
+            <w:hideMark/>
+          </w:tcPr>
+          <w:p>
+            <w:pPr>
+              <w:spacing w:after="300" w:line="240" w:lineRule="auto"/>
+              <w:rPr>
+                <w:rFonts w:ascii="Helvetica" w:eastAsia="Times New Roman" w:hAnsi="Helvetica" w:cs="Helvetica"/>
+                <w:color w:val="333333"/>
+                <w:sz w:val="24"/>
+                <w:szCs w:val="24"/>
+              </w:rPr>
+            </w:pPr>
+            <w:r>
+              <w:rPr>
+                <w:rFonts w:ascii="Helvetica" w:eastAsia="Times New Roman" w:hAnsi="Helvetica" w:cs="Helvetica"/>
+                <w:color w:val="333333"/>
+                <w:sz w:val="24"/>
+                <w:szCs w:val="24"/>
+              </w:rPr>
+              <w:t>GET</w:t>
+            </w:r>
+          </w:p>
+        </w:tc>
+        <w:tc>
+          <w:tcPr>
+            <w:tcW w:w="0" w:type="auto"/>
+            <w:tcBorders>
+              <w:top w:val="single" w:sz="6" w:space="0" w:color="E5E5E5"/>
+              <w:left w:val="single" w:sz="6" w:space="0" w:color="E5E5E5"/>
+              <w:bottom w:val="single" w:sz="6" w:space="0" w:color="E5E5E5"/>
+              <w:right w:val="single" w:sz="6" w:space="0" w:color="E5E5E5"/>
+            </w:tcBorders>
+            <w:shd w:val="clear" w:color="auto" w:fill="FFFFFF"/>
+            <w:tcMar>
+              <w:top w:w="75" w:type="dxa"/>
+              <w:left w:w="150" w:type="dxa"/>
+              <w:bottom w:w="75" w:type="dxa"/>
+              <w:right w:w="150" w:type="dxa"/>
+            </w:tcMar>
+            <w:vAlign w:val="center"/>
+            <w:hideMark/>
+          </w:tcPr>
+          <w:p>
+            <w:pPr>
+              <w:spacing w:after="300" w:line="240" w:lineRule="auto"/>
+              <w:rPr>
+                <w:rFonts w:ascii="Helvetica" w:eastAsia="Times New Roman" w:hAnsi="Helvetica" w:cs="Helvetica"/>
+                <w:color w:val="333333"/>
+                <w:sz w:val="24"/>
+                <w:szCs w:val="24"/>
+              </w:rPr>
+            </w:pPr>
+            <w:r>
+              <w:rPr>
+                <w:rFonts w:ascii="Helvetica" w:eastAsia="Times New Roman" w:hAnsi="Helvetica" w:cs="Helvetica"/>
+                <w:color w:val="333333"/>
+                <w:sz w:val="24"/>
+                <w:szCs w:val="24"/>
+              </w:rPr>
+              <w:t>/resource</w:t>
+            </w:r>
+          </w:p>
+        </w:tc>
+        <w:tc>
+          <w:tcPr>
+            <w:tcW w:w="0" w:type="auto"/>
+            <w:tcBorders>
+              <w:top w:val="single" w:sz="6" w:space="0" w:color="E5E5E5"/>
+              <w:left w:val="single" w:sz="6" w:space="0" w:color="E5E5E5"/>
+              <w:bottom w:val="single" w:sz="6" w:space="0" w:color="E5E5E5"/>
+              <w:right w:val="single" w:sz="6" w:space="0" w:color="E5E5E5"/>
+            </w:tcBorders>
+            <w:shd w:val="clear" w:color="auto" w:fill="FFFFFF"/>
+            <w:tcMar>
+              <w:top w:w="75" w:type="dxa"/>
+              <w:left w:w="150" w:type="dxa"/>
+              <w:bottom w:w="75" w:type="dxa"/>
+              <w:right w:w="150" w:type="dxa"/>
+            </w:tcMar>
+            <w:vAlign w:val="center"/>
+            <w:hideMark/>
+          </w:tcPr>
+          <w:p>
+            <w:pPr>
+              <w:spacing w:after="300" w:line="240" w:lineRule="auto"/>
+              <w:rPr>
+                <w:rFonts w:ascii="Helvetica" w:eastAsia="Times New Roman" w:hAnsi="Helvetica" w:cs="Helvetica"/>
+                <w:color w:val="333333"/>
+                <w:sz w:val="24"/>
+                <w:szCs w:val="24"/>
+              </w:rPr>
+            </w:pPr>
+            <w:r>
+              <w:rPr>
+                <w:rFonts w:ascii="Helvetica" w:eastAsia="Times New Roman" w:hAnsi="Helvetica" w:cs="Helvetica"/>
+                <w:color w:val="333333"/>
+                <w:sz w:val="24"/>
+                <w:szCs w:val="24"/>
+              </w:rPr>
+              <w:t>index</w:t>
+            </w:r>
+          </w:p>
+        </w:tc>
+        <w:tc>
+          <w:tcPr>
+            <w:tcW w:w="0" w:type="auto"/>
+            <w:tcBorders>
+              <w:top w:val="single" w:sz="6" w:space="0" w:color="E5E5E5"/>
+              <w:left w:val="single" w:sz="6" w:space="0" w:color="E5E5E5"/>
+              <w:bottom w:val="single" w:sz="6" w:space="0" w:color="E5E5E5"/>
+              <w:right w:val="single" w:sz="6" w:space="0" w:color="E5E5E5"/>
+            </w:tcBorders>
+            <w:shd w:val="clear" w:color="auto" w:fill="FFFFFF"/>
+            <w:tcMar>
+              <w:top w:w="75" w:type="dxa"/>
+              <w:left w:w="150" w:type="dxa"/>
+              <w:bottom w:w="75" w:type="dxa"/>
+              <w:right w:w="150" w:type="dxa"/>
+            </w:tcMar>
+            <w:vAlign w:val="center"/>
+            <w:hideMark/>
+          </w:tcPr>
+          <w:p>
+            <w:pPr>
+              <w:spacing w:after="300" w:line="240" w:lineRule="auto"/>
+              <w:rPr>
+                <w:rFonts w:ascii="Helvetica" w:eastAsia="Times New Roman" w:hAnsi="Helvetica" w:cs="Helvetica"/>
+                <w:color w:val="333333"/>
+                <w:sz w:val="24"/>
+                <w:szCs w:val="24"/>
+              </w:rPr>
+            </w:pPr>
+            <w:r>
+              <w:rPr>
+                <w:rFonts w:ascii="Helvetica" w:eastAsia="Times New Roman" w:hAnsi="Helvetica" w:cs="Helvetica"/>
+                <w:color w:val="333333"/>
+                <w:sz w:val="24"/>
+                <w:szCs w:val="24"/>
+              </w:rPr>
+              <w:t>resource.index</w:t>
+            </w:r>
+          </w:p>
+        </w:tc>
+      </w:tr>
+      <w:tr>
+        <w:tc>
+          <w:tcPr>
+            <w:tcW w:w="0" w:type="auto"/>
+            <w:tcBorders>
+              <w:top w:val="single" w:sz="6" w:space="0" w:color="E5E5E5"/>
+              <w:left w:val="single" w:sz="6" w:space="0" w:color="E5E5E5"/>
+              <w:bottom w:val="single" w:sz="6" w:space="0" w:color="E5E5E5"/>
+              <w:right w:val="single" w:sz="6" w:space="0" w:color="E5E5E5"/>
+            </w:tcBorders>
+            <w:shd w:val="clear" w:color="auto" w:fill="FFFFFF"/>
+            <w:tcMar>
+              <w:top w:w="75" w:type="dxa"/>
+              <w:left w:w="150" w:type="dxa"/>
+              <w:bottom w:w="75" w:type="dxa"/>
+              <w:right w:w="150" w:type="dxa"/>
+            </w:tcMar>
+            <w:vAlign w:val="center"/>
+            <w:hideMark/>
+          </w:tcPr>
+          <w:p>
+            <w:pPr>
+              <w:spacing w:after="300" w:line="240" w:lineRule="auto"/>
+              <w:rPr>
+                <w:rFonts w:ascii="Helvetica" w:eastAsia="Times New Roman" w:hAnsi="Helvetica" w:cs="Helvetica"/>
+                <w:color w:val="333333"/>
+                <w:sz w:val="24"/>
+                <w:szCs w:val="24"/>
+              </w:rPr>
+            </w:pPr>
+            <w:r>
+              <w:rPr>
+                <w:rFonts w:ascii="Helvetica" w:eastAsia="Times New Roman" w:hAnsi="Helvetica" w:cs="Helvetica"/>
+                <w:color w:val="333333"/>
+                <w:sz w:val="24"/>
+                <w:szCs w:val="24"/>
+              </w:rPr>
+              <w:t>GET</w:t>
+            </w:r>
+          </w:p>
+        </w:tc>
+        <w:tc>
+          <w:tcPr>
+            <w:tcW w:w="0" w:type="auto"/>
+            <w:tcBorders>
+              <w:top w:val="single" w:sz="6" w:space="0" w:color="E5E5E5"/>
+              <w:left w:val="single" w:sz="6" w:space="0" w:color="E5E5E5"/>
+              <w:bottom w:val="single" w:sz="6" w:space="0" w:color="E5E5E5"/>
+              <w:right w:val="single" w:sz="6" w:space="0" w:color="E5E5E5"/>
+            </w:tcBorders>
+            <w:shd w:val="clear" w:color="auto" w:fill="FFFFFF"/>
+            <w:tcMar>
+              <w:top w:w="75" w:type="dxa"/>
+              <w:left w:w="150" w:type="dxa"/>
+              <w:bottom w:w="75" w:type="dxa"/>
+              <w:right w:w="150" w:type="dxa"/>
+            </w:tcMar>
+            <w:vAlign w:val="center"/>
+            <w:hideMark/>
+          </w:tcPr>
+          <w:p>
+            <w:pPr>
+              <w:spacing w:after="300" w:line="240" w:lineRule="auto"/>
+              <w:rPr>
+                <w:rFonts w:ascii="Helvetica" w:eastAsia="Times New Roman" w:hAnsi="Helvetica" w:cs="Helvetica"/>
+                <w:color w:val="333333"/>
+                <w:sz w:val="24"/>
+                <w:szCs w:val="24"/>
+              </w:rPr>
+            </w:pPr>
+            <w:r>
+              <w:rPr>
+                <w:rFonts w:ascii="Helvetica" w:eastAsia="Times New Roman" w:hAnsi="Helvetica" w:cs="Helvetica"/>
+                <w:color w:val="333333"/>
+                <w:sz w:val="24"/>
+                <w:szCs w:val="24"/>
+              </w:rPr>
+              <w:t>/resource/create</w:t>
+            </w:r>
+          </w:p>
+        </w:tc>
+        <w:tc>
+          <w:tcPr>
+            <w:tcW w:w="0" w:type="auto"/>
+            <w:tcBorders>
+              <w:top w:val="single" w:sz="6" w:space="0" w:color="E5E5E5"/>
+              <w:left w:val="single" w:sz="6" w:space="0" w:color="E5E5E5"/>
+              <w:bottom w:val="single" w:sz="6" w:space="0" w:color="E5E5E5"/>
+              <w:right w:val="single" w:sz="6" w:space="0" w:color="E5E5E5"/>
+            </w:tcBorders>
+            <w:shd w:val="clear" w:color="auto" w:fill="FFFFFF"/>
+            <w:tcMar>
+              <w:top w:w="75" w:type="dxa"/>
+              <w:left w:w="150" w:type="dxa"/>
+              <w:bottom w:w="75" w:type="dxa"/>
+              <w:right w:w="150" w:type="dxa"/>
+            </w:tcMar>
+            <w:vAlign w:val="center"/>
+            <w:hideMark/>
+          </w:tcPr>
+          <w:p>
+            <w:pPr>
+              <w:spacing w:after="300" w:line="240" w:lineRule="auto"/>
+              <w:rPr>
+                <w:rFonts w:ascii="Helvetica" w:eastAsia="Times New Roman" w:hAnsi="Helvetica" w:cs="Helvetica"/>
+                <w:color w:val="333333"/>
+                <w:sz w:val="24"/>
+                <w:szCs w:val="24"/>
+              </w:rPr>
+            </w:pPr>
+            <w:r>
+              <w:rPr>
+                <w:rFonts w:ascii="Helvetica" w:eastAsia="Times New Roman" w:hAnsi="Helvetica" w:cs="Helvetica"/>
+                <w:color w:val="333333"/>
+                <w:sz w:val="24"/>
+                <w:szCs w:val="24"/>
+              </w:rPr>
+              <w:t>create</w:t>
+            </w:r>
+          </w:p>
+        </w:tc>
+        <w:tc>
+          <w:tcPr>
+            <w:tcW w:w="0" w:type="auto"/>
+            <w:tcBorders>
+              <w:top w:val="single" w:sz="6" w:space="0" w:color="E5E5E5"/>
+              <w:left w:val="single" w:sz="6" w:space="0" w:color="E5E5E5"/>
+              <w:bottom w:val="single" w:sz="6" w:space="0" w:color="E5E5E5"/>
+              <w:right w:val="single" w:sz="6" w:space="0" w:color="E5E5E5"/>
+            </w:tcBorders>
+            <w:shd w:val="clear" w:color="auto" w:fill="FFFFFF"/>
+            <w:tcMar>
+              <w:top w:w="75" w:type="dxa"/>
+              <w:left w:w="150" w:type="dxa"/>
+              <w:bottom w:w="75" w:type="dxa"/>
+              <w:right w:w="150" w:type="dxa"/>
+            </w:tcMar>
+            <w:vAlign w:val="center"/>
+            <w:hideMark/>
+          </w:tcPr>
+          <w:p>
+            <w:pPr>
+              <w:spacing w:after="300" w:line="240" w:lineRule="auto"/>
+              <w:rPr>
+                <w:rFonts w:ascii="Helvetica" w:eastAsia="Times New Roman" w:hAnsi="Helvetica" w:cs="Helvetica"/>
+                <w:color w:val="333333"/>
+                <w:sz w:val="24"/>
+                <w:szCs w:val="24"/>
+              </w:rPr>
+            </w:pPr>
+            <w:r>
+              <w:rPr>
+                <w:rFonts w:ascii="Helvetica" w:eastAsia="Times New Roman" w:hAnsi="Helvetica" w:cs="Helvetica"/>
+                <w:color w:val="333333"/>
+                <w:sz w:val="24"/>
+                <w:szCs w:val="24"/>
+              </w:rPr>
+              <w:t>resource.create</w:t>
+            </w:r>
+          </w:p>
+        </w:tc>
+      </w:tr>
+      <w:tr>
+        <w:tc>
+          <w:tcPr>
+            <w:tcW w:w="0" w:type="auto"/>
+            <w:tcBorders>
+              <w:top w:val="single" w:sz="6" w:space="0" w:color="E5E5E5"/>
+              <w:left w:val="single" w:sz="6" w:space="0" w:color="E5E5E5"/>
+              <w:bottom w:val="single" w:sz="6" w:space="0" w:color="E5E5E5"/>
+              <w:right w:val="single" w:sz="6" w:space="0" w:color="E5E5E5"/>
+            </w:tcBorders>
+            <w:shd w:val="clear" w:color="auto" w:fill="FFFFFF"/>
+            <w:tcMar>
+              <w:top w:w="75" w:type="dxa"/>
+              <w:left w:w="150" w:type="dxa"/>
+              <w:bottom w:w="75" w:type="dxa"/>
+              <w:right w:w="150" w:type="dxa"/>
+            </w:tcMar>
+            <w:vAlign w:val="center"/>
+            <w:hideMark/>
+          </w:tcPr>
+          <w:p>
+            <w:pPr>
+              <w:spacing w:after="300" w:line="240" w:lineRule="auto"/>
+              <w:rPr>
+                <w:rFonts w:ascii="Helvetica" w:eastAsia="Times New Roman" w:hAnsi="Helvetica" w:cs="Helvetica"/>
+                <w:color w:val="333333"/>
+                <w:sz w:val="24"/>
+                <w:szCs w:val="24"/>
+              </w:rPr>
+            </w:pPr>
+            <w:r>
+              <w:rPr>
+                <w:rFonts w:ascii="Helvetica" w:eastAsia="Times New Roman" w:hAnsi="Helvetica" w:cs="Helvetica"/>
+                <w:color w:val="333333"/>
+                <w:sz w:val="24"/>
+                <w:szCs w:val="24"/>
+              </w:rPr>
+              <w:t>POST</w:t>
+            </w:r>
+          </w:p>
+        </w:tc>
+        <w:tc>
+          <w:tcPr>
+            <w:tcW w:w="0" w:type="auto"/>
+            <w:tcBorders>
+              <w:top w:val="single" w:sz="6" w:space="0" w:color="E5E5E5"/>
+              <w:left w:val="single" w:sz="6" w:space="0" w:color="E5E5E5"/>
+              <w:bottom w:val="single" w:sz="6" w:space="0" w:color="E5E5E5"/>
+              <w:right w:val="single" w:sz="6" w:space="0" w:color="E5E5E5"/>
+            </w:tcBorders>
+            <w:shd w:val="clear" w:color="auto" w:fill="FFFFFF"/>
+            <w:tcMar>
+              <w:top w:w="75" w:type="dxa"/>
+              <w:left w:w="150" w:type="dxa"/>
+              <w:bottom w:w="75" w:type="dxa"/>
+              <w:right w:w="150" w:type="dxa"/>
+            </w:tcMar>
+            <w:vAlign w:val="center"/>
+            <w:hideMark/>
+          </w:tcPr>
+          <w:p>
+            <w:pPr>
+              <w:spacing w:after="300" w:line="240" w:lineRule="auto"/>
+              <w:rPr>
+                <w:rFonts w:ascii="Helvetica" w:eastAsia="Times New Roman" w:hAnsi="Helvetica" w:cs="Helvetica"/>
+                <w:color w:val="333333"/>
+                <w:sz w:val="24"/>
+                <w:szCs w:val="24"/>
+              </w:rPr>
+            </w:pPr>
+            <w:r>
+              <w:rPr>
+                <w:rFonts w:ascii="Helvetica" w:eastAsia="Times New Roman" w:hAnsi="Helvetica" w:cs="Helvetica"/>
+                <w:color w:val="333333"/>
+                <w:sz w:val="24"/>
+                <w:szCs w:val="24"/>
+              </w:rPr>
+              <w:t>/resource</w:t>
+            </w:r>
+          </w:p>
+        </w:tc>
+        <w:tc>
+          <w:tcPr>
+            <w:tcW w:w="0" w:type="auto"/>
+            <w:tcBorders>
+              <w:top w:val="single" w:sz="6" w:space="0" w:color="E5E5E5"/>
+              <w:left w:val="single" w:sz="6" w:space="0" w:color="E5E5E5"/>
+              <w:bottom w:val="single" w:sz="6" w:space="0" w:color="E5E5E5"/>
+              <w:right w:val="single" w:sz="6" w:space="0" w:color="E5E5E5"/>
+            </w:tcBorders>
+            <w:shd w:val="clear" w:color="auto" w:fill="FFFFFF"/>
+            <w:tcMar>
+              <w:top w:w="75" w:type="dxa"/>
+              <w:left w:w="150" w:type="dxa"/>
+              <w:bottom w:w="75" w:type="dxa"/>
+              <w:right w:w="150" w:type="dxa"/>
+            </w:tcMar>
+            <w:vAlign w:val="center"/>
+            <w:hideMark/>
+          </w:tcPr>
+          <w:p>
+            <w:pPr>
+              <w:spacing w:after="300" w:line="240" w:lineRule="auto"/>
+              <w:rPr>
+                <w:rFonts w:ascii="Helvetica" w:eastAsia="Times New Roman" w:hAnsi="Helvetica" w:cs="Helvetica"/>
+                <w:color w:val="333333"/>
+                <w:sz w:val="24"/>
+                <w:szCs w:val="24"/>
+              </w:rPr>
+            </w:pPr>
+            <w:r>
+              <w:rPr>
+                <w:rFonts w:ascii="Helvetica" w:eastAsia="Times New Roman" w:hAnsi="Helvetica" w:cs="Helvetica"/>
+                <w:color w:val="333333"/>
+                <w:sz w:val="24"/>
+                <w:szCs w:val="24"/>
+              </w:rPr>
+              <w:t>store</w:t>
+            </w:r>
+          </w:p>
+        </w:tc>
+        <w:tc>
+          <w:tcPr>
+            <w:tcW w:w="0" w:type="auto"/>
+            <w:tcBorders>
+              <w:top w:val="single" w:sz="6" w:space="0" w:color="E5E5E5"/>
+              <w:left w:val="single" w:sz="6" w:space="0" w:color="E5E5E5"/>
+              <w:bottom w:val="single" w:sz="6" w:space="0" w:color="E5E5E5"/>
+              <w:right w:val="single" w:sz="6" w:space="0" w:color="E5E5E5"/>
+            </w:tcBorders>
+            <w:shd w:val="clear" w:color="auto" w:fill="FFFFFF"/>
+            <w:tcMar>
+              <w:top w:w="75" w:type="dxa"/>
+              <w:left w:w="150" w:type="dxa"/>
+              <w:bottom w:w="75" w:type="dxa"/>
+              <w:right w:w="150" w:type="dxa"/>
+            </w:tcMar>
+            <w:vAlign w:val="center"/>
+            <w:hideMark/>
+          </w:tcPr>
+          <w:p>
+            <w:pPr>
+              <w:spacing w:after="300" w:line="240" w:lineRule="auto"/>
+              <w:rPr>
+                <w:rFonts w:ascii="Helvetica" w:eastAsia="Times New Roman" w:hAnsi="Helvetica" w:cs="Helvetica"/>
+                <w:color w:val="333333"/>
+                <w:sz w:val="24"/>
+                <w:szCs w:val="24"/>
+              </w:rPr>
+            </w:pPr>
+            <w:r>
+              <w:rPr>
+                <w:rFonts w:ascii="Helvetica" w:eastAsia="Times New Roman" w:hAnsi="Helvetica" w:cs="Helvetica"/>
+                <w:color w:val="333333"/>
+                <w:sz w:val="24"/>
+                <w:szCs w:val="24"/>
+              </w:rPr>
+              <w:t>resource.store</w:t>
+            </w:r>
+          </w:p>
+        </w:tc>
+      </w:tr>
+      <w:tr>
+        <w:tc>
+          <w:tcPr>
+            <w:tcW w:w="0" w:type="auto"/>
+            <w:tcBorders>
+              <w:top w:val="single" w:sz="6" w:space="0" w:color="E5E5E5"/>
+              <w:left w:val="single" w:sz="6" w:space="0" w:color="E5E5E5"/>
+              <w:bottom w:val="single" w:sz="6" w:space="0" w:color="E5E5E5"/>
+              <w:right w:val="single" w:sz="6" w:space="0" w:color="E5E5E5"/>
+            </w:tcBorders>
+            <w:shd w:val="clear" w:color="auto" w:fill="FFFFFF"/>
+            <w:tcMar>
+              <w:top w:w="75" w:type="dxa"/>
+              <w:left w:w="150" w:type="dxa"/>
+              <w:bottom w:w="75" w:type="dxa"/>
+              <w:right w:w="150" w:type="dxa"/>
+            </w:tcMar>
+            <w:vAlign w:val="center"/>
+            <w:hideMark/>
+          </w:tcPr>
+          <w:p>
+            <w:pPr>
+              <w:spacing w:after="300" w:line="240" w:lineRule="auto"/>
+              <w:rPr>
+                <w:rFonts w:ascii="Helvetica" w:eastAsia="Times New Roman" w:hAnsi="Helvetica" w:cs="Helvetica"/>
+                <w:color w:val="333333"/>
+                <w:sz w:val="24"/>
+                <w:szCs w:val="24"/>
+              </w:rPr>
+            </w:pPr>
+            <w:r>
+              <w:rPr>
+                <w:rFonts w:ascii="Helvetica" w:eastAsia="Times New Roman" w:hAnsi="Helvetica" w:cs="Helvetica"/>
+                <w:color w:val="333333"/>
+                <w:sz w:val="24"/>
+                <w:szCs w:val="24"/>
+              </w:rPr>
+              <w:t>GET</w:t>
+            </w:r>
+          </w:p>
+        </w:tc>
+        <w:tc>
+          <w:tcPr>
+            <w:tcW w:w="0" w:type="auto"/>
+            <w:tcBorders>
+              <w:top w:val="single" w:sz="6" w:space="0" w:color="E5E5E5"/>
+              <w:left w:val="single" w:sz="6" w:space="0" w:color="E5E5E5"/>
+              <w:bottom w:val="single" w:sz="6" w:space="0" w:color="E5E5E5"/>
+              <w:right w:val="single" w:sz="6" w:space="0" w:color="E5E5E5"/>
+            </w:tcBorders>
+            <w:shd w:val="clear" w:color="auto" w:fill="FFFFFF"/>
+            <w:tcMar>
+              <w:top w:w="75" w:type="dxa"/>
+              <w:left w:w="150" w:type="dxa"/>
+              <w:bottom w:w="75" w:type="dxa"/>
+              <w:right w:w="150" w:type="dxa"/>
+            </w:tcMar>
+            <w:vAlign w:val="center"/>
+            <w:hideMark/>
+          </w:tcPr>
+          <w:p>
+            <w:pPr>
+              <w:spacing w:after="300" w:line="240" w:lineRule="auto"/>
+              <w:rPr>
+                <w:rFonts w:ascii="Helvetica" w:eastAsia="Times New Roman" w:hAnsi="Helvetica" w:cs="Helvetica"/>
+                <w:color w:val="333333"/>
+                <w:sz w:val="24"/>
+                <w:szCs w:val="24"/>
+              </w:rPr>
+            </w:pPr>
+            <w:r>
+              <w:rPr>
+                <w:rFonts w:ascii="Helvetica" w:eastAsia="Times New Roman" w:hAnsi="Helvetica" w:cs="Helvetica"/>
+                <w:color w:val="333333"/>
+                <w:sz w:val="24"/>
+                <w:szCs w:val="24"/>
+              </w:rPr>
+              <w:t>/resource/{id}</w:t>
+            </w:r>
+          </w:p>
+        </w:tc>
+        <w:tc>
+          <w:tcPr>
+            <w:tcW w:w="0" w:type="auto"/>
+            <w:tcBorders>
+              <w:top w:val="single" w:sz="6" w:space="0" w:color="E5E5E5"/>
+              <w:left w:val="single" w:sz="6" w:space="0" w:color="E5E5E5"/>
+              <w:bottom w:val="single" w:sz="6" w:space="0" w:color="E5E5E5"/>
+              <w:right w:val="single" w:sz="6" w:space="0" w:color="E5E5E5"/>
+            </w:tcBorders>
+            <w:shd w:val="clear" w:color="auto" w:fill="FFFFFF"/>
+            <w:tcMar>
+              <w:top w:w="75" w:type="dxa"/>
+              <w:left w:w="150" w:type="dxa"/>
+              <w:bottom w:w="75" w:type="dxa"/>
+              <w:right w:w="150" w:type="dxa"/>
+            </w:tcMar>
+            <w:vAlign w:val="center"/>
+            <w:hideMark/>
+          </w:tcPr>
+          <w:p>
+            <w:pPr>
+              <w:spacing w:after="300" w:line="240" w:lineRule="auto"/>
+              <w:rPr>
+                <w:rFonts w:ascii="Helvetica" w:eastAsia="Times New Roman" w:hAnsi="Helvetica" w:cs="Helvetica"/>
+                <w:color w:val="333333"/>
+                <w:sz w:val="24"/>
+                <w:szCs w:val="24"/>
+              </w:rPr>
+            </w:pPr>
+            <w:r>
+              <w:rPr>
+                <w:rFonts w:ascii="Helvetica" w:eastAsia="Times New Roman" w:hAnsi="Helvetica" w:cs="Helvetica"/>
+                <w:color w:val="333333"/>
+                <w:sz w:val="24"/>
+                <w:szCs w:val="24"/>
+              </w:rPr>
+              <w:t>show</w:t>
+            </w:r>
+          </w:p>
+        </w:tc>
+        <w:tc>
+          <w:tcPr>
+            <w:tcW w:w="0" w:type="auto"/>
+            <w:tcBorders>
+              <w:top w:val="single" w:sz="6" w:space="0" w:color="E5E5E5"/>
+              <w:left w:val="single" w:sz="6" w:space="0" w:color="E5E5E5"/>
+              <w:bottom w:val="single" w:sz="6" w:space="0" w:color="E5E5E5"/>
+              <w:right w:val="single" w:sz="6" w:space="0" w:color="E5E5E5"/>
+            </w:tcBorders>
+            <w:shd w:val="clear" w:color="auto" w:fill="FFFFFF"/>
+            <w:tcMar>
+              <w:top w:w="75" w:type="dxa"/>
+              <w:left w:w="150" w:type="dxa"/>
+              <w:bottom w:w="75" w:type="dxa"/>
+              <w:right w:w="150" w:type="dxa"/>
+            </w:tcMar>
+            <w:vAlign w:val="center"/>
+            <w:hideMark/>
+          </w:tcPr>
+          <w:p>
+            <w:pPr>
+              <w:spacing w:after="300" w:line="240" w:lineRule="auto"/>
+              <w:rPr>
+                <w:rFonts w:ascii="Helvetica" w:eastAsia="Times New Roman" w:hAnsi="Helvetica" w:cs="Helvetica"/>
+                <w:color w:val="333333"/>
+                <w:sz w:val="24"/>
+                <w:szCs w:val="24"/>
+              </w:rPr>
+            </w:pPr>
+            <w:r>
+              <w:rPr>
+                <w:rFonts w:ascii="Helvetica" w:eastAsia="Times New Roman" w:hAnsi="Helvetica" w:cs="Helvetica"/>
+                <w:color w:val="333333"/>
+                <w:sz w:val="24"/>
+                <w:szCs w:val="24"/>
+              </w:rPr>
+              <w:t>resource.show</w:t>
+            </w:r>
+          </w:p>
+        </w:tc>
+      </w:tr>
+      <w:tr>
+        <w:tc>
+          <w:tcPr>
+            <w:tcW w:w="0" w:type="auto"/>
+            <w:tcBorders>
+              <w:top w:val="single" w:sz="6" w:space="0" w:color="E5E5E5"/>
+              <w:left w:val="single" w:sz="6" w:space="0" w:color="E5E5E5"/>
+              <w:bottom w:val="single" w:sz="6" w:space="0" w:color="E5E5E5"/>
+              <w:right w:val="single" w:sz="6" w:space="0" w:color="E5E5E5"/>
+            </w:tcBorders>
+            <w:shd w:val="clear" w:color="auto" w:fill="FFFFFF"/>
+            <w:tcMar>
+              <w:top w:w="75" w:type="dxa"/>
+              <w:left w:w="150" w:type="dxa"/>
+              <w:bottom w:w="75" w:type="dxa"/>
+              <w:right w:w="150" w:type="dxa"/>
+            </w:tcMar>
+            <w:vAlign w:val="center"/>
+            <w:hideMark/>
+          </w:tcPr>
+          <w:p>
+            <w:pPr>
+              <w:spacing w:after="300" w:line="240" w:lineRule="auto"/>
+              <w:rPr>
+                <w:rFonts w:ascii="Helvetica" w:eastAsia="Times New Roman" w:hAnsi="Helvetica" w:cs="Helvetica"/>
+                <w:color w:val="333333"/>
+                <w:sz w:val="24"/>
+                <w:szCs w:val="24"/>
+              </w:rPr>
+            </w:pPr>
+            <w:r>
+              <w:rPr>
+                <w:rFonts w:ascii="Helvetica" w:eastAsia="Times New Roman" w:hAnsi="Helvetica" w:cs="Helvetica"/>
+                <w:color w:val="333333"/>
+                <w:sz w:val="24"/>
+                <w:szCs w:val="24"/>
+              </w:rPr>
+              <w:t>GET</w:t>
+            </w:r>
+          </w:p>
+        </w:tc>
+        <w:tc>
+          <w:tcPr>
+            <w:tcW w:w="0" w:type="auto"/>
+            <w:tcBorders>
+              <w:top w:val="single" w:sz="6" w:space="0" w:color="E5E5E5"/>
+              <w:left w:val="single" w:sz="6" w:space="0" w:color="E5E5E5"/>
+              <w:bottom w:val="single" w:sz="6" w:space="0" w:color="E5E5E5"/>
+              <w:right w:val="single" w:sz="6" w:space="0" w:color="E5E5E5"/>
+            </w:tcBorders>
+            <w:shd w:val="clear" w:color="auto" w:fill="FFFFFF"/>
+            <w:tcMar>
+              <w:top w:w="75" w:type="dxa"/>
+              <w:left w:w="150" w:type="dxa"/>
+              <w:bottom w:w="75" w:type="dxa"/>
+              <w:right w:w="150" w:type="dxa"/>
+            </w:tcMar>
+            <w:vAlign w:val="center"/>
+            <w:hideMark/>
+          </w:tcPr>
+          <w:p>
+            <w:pPr>
+              <w:spacing w:after="300" w:line="240" w:lineRule="auto"/>
+              <w:rPr>
+                <w:rFonts w:ascii="Helvetica" w:eastAsia="Times New Roman" w:hAnsi="Helvetica" w:cs="Helvetica"/>
+                <w:color w:val="333333"/>
+                <w:sz w:val="24"/>
+                <w:szCs w:val="24"/>
+              </w:rPr>
+            </w:pPr>
+            <w:r>
+              <w:rPr>
+                <w:rFonts w:ascii="Helvetica" w:eastAsia="Times New Roman" w:hAnsi="Helvetica" w:cs="Helvetica"/>
+                <w:color w:val="333333"/>
+                <w:sz w:val="24"/>
+                <w:szCs w:val="24"/>
+              </w:rPr>
+              <w:t>/resource/{id}/edit</w:t>
+            </w:r>
+          </w:p>
+        </w:tc>
+        <w:tc>
+          <w:tcPr>
+            <w:tcW w:w="0" w:type="auto"/>
+            <w:tcBorders>
+              <w:top w:val="single" w:sz="6" w:space="0" w:color="E5E5E5"/>
+              <w:left w:val="single" w:sz="6" w:space="0" w:color="E5E5E5"/>
+              <w:bottom w:val="single" w:sz="6" w:space="0" w:color="E5E5E5"/>
+              <w:right w:val="single" w:sz="6" w:space="0" w:color="E5E5E5"/>
+            </w:tcBorders>
+            <w:shd w:val="clear" w:color="auto" w:fill="FFFFFF"/>
+            <w:tcMar>
+              <w:top w:w="75" w:type="dxa"/>
+              <w:left w:w="150" w:type="dxa"/>
+              <w:bottom w:w="75" w:type="dxa"/>
+              <w:right w:w="150" w:type="dxa"/>
+            </w:tcMar>
+            <w:vAlign w:val="center"/>
+            <w:hideMark/>
+          </w:tcPr>
+          <w:p>
+            <w:pPr>
+              <w:spacing w:after="300" w:line="240" w:lineRule="auto"/>
+              <w:rPr>
+                <w:rFonts w:ascii="Helvetica" w:eastAsia="Times New Roman" w:hAnsi="Helvetica" w:cs="Helvetica"/>
+                <w:color w:val="333333"/>
+                <w:sz w:val="24"/>
+                <w:szCs w:val="24"/>
+              </w:rPr>
+            </w:pPr>
+            <w:r>
+              <w:rPr>
+                <w:rFonts w:ascii="Helvetica" w:eastAsia="Times New Roman" w:hAnsi="Helvetica" w:cs="Helvetica"/>
+                <w:color w:val="333333"/>
+                <w:sz w:val="24"/>
+                <w:szCs w:val="24"/>
+              </w:rPr>
+              <w:t>edit</w:t>
+            </w:r>
+          </w:p>
+        </w:tc>
+        <w:tc>
+          <w:tcPr>
+            <w:tcW w:w="0" w:type="auto"/>
+            <w:tcBorders>
+              <w:top w:val="single" w:sz="6" w:space="0" w:color="E5E5E5"/>
+              <w:left w:val="single" w:sz="6" w:space="0" w:color="E5E5E5"/>
+              <w:bottom w:val="single" w:sz="6" w:space="0" w:color="E5E5E5"/>
+              <w:right w:val="single" w:sz="6" w:space="0" w:color="E5E5E5"/>
+            </w:tcBorders>
+            <w:shd w:val="clear" w:color="auto" w:fill="FFFFFF"/>
+            <w:tcMar>
+              <w:top w:w="75" w:type="dxa"/>
+              <w:left w:w="150" w:type="dxa"/>
+              <w:bottom w:w="75" w:type="dxa"/>
+              <w:right w:w="150" w:type="dxa"/>
+            </w:tcMar>
+            <w:vAlign w:val="center"/>
+            <w:hideMark/>
+          </w:tcPr>
+          <w:p>
+            <w:pPr>
+              <w:spacing w:after="300" w:line="240" w:lineRule="auto"/>
+              <w:rPr>
+                <w:rFonts w:ascii="Helvetica" w:eastAsia="Times New Roman" w:hAnsi="Helvetica" w:cs="Helvetica"/>
+                <w:color w:val="333333"/>
+                <w:sz w:val="24"/>
+                <w:szCs w:val="24"/>
+              </w:rPr>
+            </w:pPr>
+            <w:r>
+              <w:rPr>
+                <w:rFonts w:ascii="Helvetica" w:eastAsia="Times New Roman" w:hAnsi="Helvetica" w:cs="Helvetica"/>
+                <w:color w:val="333333"/>
+                <w:sz w:val="24"/>
+                <w:szCs w:val="24"/>
+              </w:rPr>
+              <w:t>resource.edit</w:t>
+            </w:r>
+          </w:p>
+        </w:tc>
+      </w:tr>
+      <w:tr>
+        <w:tc>
+          <w:tcPr>
+            <w:tcW w:w="0" w:type="auto"/>
+            <w:tcBorders>
+              <w:top w:val="single" w:sz="6" w:space="0" w:color="E5E5E5"/>
+              <w:left w:val="single" w:sz="6" w:space="0" w:color="E5E5E5"/>
+              <w:bottom w:val="single" w:sz="6" w:space="0" w:color="E5E5E5"/>
+              <w:right w:val="single" w:sz="6" w:space="0" w:color="E5E5E5"/>
+            </w:tcBorders>
+            <w:shd w:val="clear" w:color="auto" w:fill="FFFFFF"/>
+            <w:tcMar>
+              <w:top w:w="75" w:type="dxa"/>
+              <w:left w:w="150" w:type="dxa"/>
+              <w:bottom w:w="75" w:type="dxa"/>
+              <w:right w:w="150" w:type="dxa"/>
+            </w:tcMar>
+            <w:vAlign w:val="center"/>
+            <w:hideMark/>
+          </w:tcPr>
+          <w:p>
+            <w:pPr>
+              <w:spacing w:after="300" w:line="240" w:lineRule="auto"/>
+              <w:rPr>
+                <w:rFonts w:ascii="Helvetica" w:eastAsia="Times New Roman" w:hAnsi="Helvetica" w:cs="Helvetica"/>
+                <w:color w:val="333333"/>
+                <w:sz w:val="24"/>
+                <w:szCs w:val="24"/>
+              </w:rPr>
+            </w:pPr>
+            <w:r>
+              <w:rPr>
+                <w:rFonts w:ascii="Helvetica" w:eastAsia="Times New Roman" w:hAnsi="Helvetica" w:cs="Helvetica"/>
+                <w:color w:val="333333"/>
+                <w:sz w:val="24"/>
+                <w:szCs w:val="24"/>
+              </w:rPr>
+              <w:t>PUT/PATCH</w:t>
+            </w:r>
+          </w:p>
+        </w:tc>
+        <w:tc>
+          <w:tcPr>
+            <w:tcW w:w="0" w:type="auto"/>
+            <w:tcBorders>
+              <w:top w:val="single" w:sz="6" w:space="0" w:color="E5E5E5"/>
+              <w:left w:val="single" w:sz="6" w:space="0" w:color="E5E5E5"/>
+              <w:bottom w:val="single" w:sz="6" w:space="0" w:color="E5E5E5"/>
+              <w:right w:val="single" w:sz="6" w:space="0" w:color="E5E5E5"/>
+            </w:tcBorders>
+            <w:shd w:val="clear" w:color="auto" w:fill="FFFFFF"/>
+            <w:tcMar>
+              <w:top w:w="75" w:type="dxa"/>
+              <w:left w:w="150" w:type="dxa"/>
+              <w:bottom w:w="75" w:type="dxa"/>
+              <w:right w:w="150" w:type="dxa"/>
+            </w:tcMar>
+            <w:vAlign w:val="center"/>
+            <w:hideMark/>
+          </w:tcPr>
+          <w:p>
+            <w:pPr>
+              <w:spacing w:after="300" w:line="240" w:lineRule="auto"/>
+              <w:rPr>
+                <w:rFonts w:ascii="Helvetica" w:eastAsia="Times New Roman" w:hAnsi="Helvetica" w:cs="Helvetica"/>
+                <w:color w:val="333333"/>
+                <w:sz w:val="24"/>
+                <w:szCs w:val="24"/>
+              </w:rPr>
+            </w:pPr>
+            <w:r>
+              <w:rPr>
+                <w:rFonts w:ascii="Helvetica" w:eastAsia="Times New Roman" w:hAnsi="Helvetica" w:cs="Helvetica"/>
+                <w:color w:val="333333"/>
+                <w:sz w:val="24"/>
+                <w:szCs w:val="24"/>
+              </w:rPr>
+              <w:t>/resource/{id}</w:t>
+            </w:r>
+          </w:p>
+        </w:tc>
+        <w:tc>
+          <w:tcPr>
+            <w:tcW w:w="0" w:type="auto"/>
+            <w:tcBorders>
+              <w:top w:val="single" w:sz="6" w:space="0" w:color="E5E5E5"/>
+              <w:left w:val="single" w:sz="6" w:space="0" w:color="E5E5E5"/>
+              <w:bottom w:val="single" w:sz="6" w:space="0" w:color="E5E5E5"/>
+              <w:right w:val="single" w:sz="6" w:space="0" w:color="E5E5E5"/>
+            </w:tcBorders>
+            <w:shd w:val="clear" w:color="auto" w:fill="FFFFFF"/>
+            <w:tcMar>
+              <w:top w:w="75" w:type="dxa"/>
+              <w:left w:w="150" w:type="dxa"/>
+              <w:bottom w:w="75" w:type="dxa"/>
+              <w:right w:w="150" w:type="dxa"/>
+            </w:tcMar>
+            <w:vAlign w:val="center"/>
+            <w:hideMark/>
+          </w:tcPr>
+          <w:p>
+            <w:pPr>
+              <w:spacing w:after="300" w:line="240" w:lineRule="auto"/>
+              <w:rPr>
+                <w:rFonts w:ascii="Helvetica" w:eastAsia="Times New Roman" w:hAnsi="Helvetica" w:cs="Helvetica"/>
+                <w:color w:val="333333"/>
+                <w:sz w:val="24"/>
+                <w:szCs w:val="24"/>
+              </w:rPr>
+            </w:pPr>
+            <w:r>
+              <w:rPr>
+                <w:rFonts w:ascii="Helvetica" w:eastAsia="Times New Roman" w:hAnsi="Helvetica" w:cs="Helvetica"/>
+                <w:color w:val="333333"/>
+                <w:sz w:val="24"/>
+                <w:szCs w:val="24"/>
+              </w:rPr>
+              <w:t>update</w:t>
+            </w:r>
+          </w:p>
+        </w:tc>
+        <w:tc>
+          <w:tcPr>
+            <w:tcW w:w="0" w:type="auto"/>
+            <w:tcBorders>
+              <w:top w:val="single" w:sz="6" w:space="0" w:color="E5E5E5"/>
+              <w:left w:val="single" w:sz="6" w:space="0" w:color="E5E5E5"/>
+              <w:bottom w:val="single" w:sz="6" w:space="0" w:color="E5E5E5"/>
+              <w:right w:val="single" w:sz="6" w:space="0" w:color="E5E5E5"/>
+            </w:tcBorders>
+            <w:shd w:val="clear" w:color="auto" w:fill="FFFFFF"/>
+            <w:tcMar>
+              <w:top w:w="75" w:type="dxa"/>
+              <w:left w:w="150" w:type="dxa"/>
+              <w:bottom w:w="75" w:type="dxa"/>
+              <w:right w:w="150" w:type="dxa"/>
+            </w:tcMar>
+            <w:vAlign w:val="center"/>
+            <w:hideMark/>
+          </w:tcPr>
+          <w:p>
+            <w:pPr>
+              <w:spacing w:after="300" w:line="240" w:lineRule="auto"/>
+              <w:rPr>
+                <w:rFonts w:ascii="Helvetica" w:eastAsia="Times New Roman" w:hAnsi="Helvetica" w:cs="Helvetica"/>
+                <w:color w:val="333333"/>
+                <w:sz w:val="24"/>
+                <w:szCs w:val="24"/>
+              </w:rPr>
+            </w:pPr>
+            <w:r>
+              <w:rPr>
+                <w:rFonts w:ascii="Helvetica" w:eastAsia="Times New Roman" w:hAnsi="Helvetica" w:cs="Helvetica"/>
+                <w:color w:val="333333"/>
+                <w:sz w:val="24"/>
+                <w:szCs w:val="24"/>
+              </w:rPr>
+              <w:t>resource.update</w:t>
+            </w:r>
+          </w:p>
+        </w:tc>
+      </w:tr>
+      <w:tr>
+        <w:tc>
+          <w:tcPr>
+            <w:tcW w:w="0" w:type="auto"/>
+            <w:tcBorders>
+              <w:top w:val="single" w:sz="6" w:space="0" w:color="E5E5E5"/>
+              <w:left w:val="single" w:sz="6" w:space="0" w:color="E5E5E5"/>
+              <w:bottom w:val="single" w:sz="6" w:space="0" w:color="E5E5E5"/>
+              <w:right w:val="single" w:sz="6" w:space="0" w:color="E5E5E5"/>
+            </w:tcBorders>
+            <w:shd w:val="clear" w:color="auto" w:fill="FFFFFF"/>
+            <w:tcMar>
+              <w:top w:w="75" w:type="dxa"/>
+              <w:left w:w="150" w:type="dxa"/>
+              <w:bottom w:w="75" w:type="dxa"/>
+              <w:right w:w="150" w:type="dxa"/>
+            </w:tcMar>
+            <w:vAlign w:val="center"/>
+            <w:hideMark/>
+          </w:tcPr>
+          <w:p>
+            <w:pPr>
+              <w:spacing w:after="300" w:line="240" w:lineRule="auto"/>
+              <w:rPr>
+                <w:rFonts w:ascii="Helvetica" w:eastAsia="Times New Roman" w:hAnsi="Helvetica" w:cs="Helvetica"/>
+                <w:color w:val="333333"/>
+                <w:sz w:val="24"/>
+                <w:szCs w:val="24"/>
+              </w:rPr>
+            </w:pPr>
+            <w:r>
+              <w:rPr>
+                <w:rFonts w:ascii="Helvetica" w:eastAsia="Times New Roman" w:hAnsi="Helvetica" w:cs="Helvetica"/>
+                <w:color w:val="333333"/>
+                <w:sz w:val="24"/>
+                <w:szCs w:val="24"/>
+              </w:rPr>
+              <w:t>PUT/PATCH</w:t>
+            </w:r>
+          </w:p>
+        </w:tc>
+        <w:tc>
+          <w:tcPr>
+            <w:tcW w:w="0" w:type="auto"/>
+            <w:tcBorders>
+              <w:top w:val="single" w:sz="6" w:space="0" w:color="E5E5E5"/>
+              <w:left w:val="single" w:sz="6" w:space="0" w:color="E5E5E5"/>
+              <w:bottom w:val="single" w:sz="6" w:space="0" w:color="E5E5E5"/>
+              <w:right w:val="single" w:sz="6" w:space="0" w:color="E5E5E5"/>
+            </w:tcBorders>
+            <w:shd w:val="clear" w:color="auto" w:fill="FFFFFF"/>
+            <w:tcMar>
+              <w:top w:w="75" w:type="dxa"/>
+              <w:left w:w="150" w:type="dxa"/>
+              <w:bottom w:w="75" w:type="dxa"/>
+              <w:right w:w="150" w:type="dxa"/>
+            </w:tcMar>
+            <w:vAlign w:val="center"/>
+            <w:hideMark/>
+          </w:tcPr>
+          <w:p>
+            <w:pPr>
+              <w:spacing w:after="300" w:line="240" w:lineRule="auto"/>
+              <w:rPr>
+                <w:rFonts w:ascii="Helvetica" w:eastAsia="Times New Roman" w:hAnsi="Helvetica" w:cs="Helvetica"/>
+                <w:color w:val="333333"/>
+                <w:sz w:val="24"/>
+                <w:szCs w:val="24"/>
+              </w:rPr>
+            </w:pPr>
+            <w:r>
+              <w:rPr>
+                <w:rFonts w:ascii="Helvetica" w:eastAsia="Times New Roman" w:hAnsi="Helvetica" w:cs="Helvetica"/>
+                <w:color w:val="333333"/>
+                <w:sz w:val="24"/>
+                <w:szCs w:val="24"/>
+              </w:rPr>
+              <w:t>/resource/{id}</w:t>
+            </w:r>
+          </w:p>
+        </w:tc>
+        <w:tc>
+          <w:tcPr>
+            <w:tcW w:w="0" w:type="auto"/>
+            <w:tcBorders>
+              <w:top w:val="single" w:sz="6" w:space="0" w:color="E5E5E5"/>
+              <w:left w:val="single" w:sz="6" w:space="0" w:color="E5E5E5"/>
+              <w:bottom w:val="single" w:sz="6" w:space="0" w:color="E5E5E5"/>
+              <w:right w:val="single" w:sz="6" w:space="0" w:color="E5E5E5"/>
+            </w:tcBorders>
+            <w:shd w:val="clear" w:color="auto" w:fill="FFFFFF"/>
+            <w:tcMar>
+              <w:top w:w="75" w:type="dxa"/>
+              <w:left w:w="150" w:type="dxa"/>
+              <w:bottom w:w="75" w:type="dxa"/>
+              <w:right w:w="150" w:type="dxa"/>
+            </w:tcMar>
+            <w:vAlign w:val="center"/>
+            <w:hideMark/>
+          </w:tcPr>
+          <w:p>
+            <w:pPr>
+              <w:spacing w:after="300" w:line="240" w:lineRule="auto"/>
+              <w:rPr>
+                <w:rFonts w:ascii="Helvetica" w:eastAsia="Times New Roman" w:hAnsi="Helvetica" w:cs="Helvetica"/>
+                <w:color w:val="333333"/>
+                <w:sz w:val="24"/>
+                <w:szCs w:val="24"/>
+              </w:rPr>
+            </w:pPr>
+            <w:r>
+              <w:rPr>
+                <w:rFonts w:ascii="Helvetica" w:eastAsia="Times New Roman" w:hAnsi="Helvetica" w:cs="Helvetica"/>
+                <w:color w:val="333333"/>
+                <w:sz w:val="24"/>
+                <w:szCs w:val="24"/>
+              </w:rPr>
+              <w:t>destroy</w:t>
+            </w:r>
+          </w:p>
+        </w:tc>
+        <w:tc>
+          <w:tcPr>
+            <w:tcW w:w="0" w:type="auto"/>
+            <w:tcBorders>
+              <w:top w:val="single" w:sz="6" w:space="0" w:color="E5E5E5"/>
+              <w:left w:val="single" w:sz="6" w:space="0" w:color="E5E5E5"/>
+              <w:bottom w:val="single" w:sz="6" w:space="0" w:color="E5E5E5"/>
+              <w:right w:val="single" w:sz="6" w:space="0" w:color="E5E5E5"/>
+            </w:tcBorders>
+            <w:shd w:val="clear" w:color="auto" w:fill="FFFFFF"/>
+            <w:tcMar>
+              <w:top w:w="75" w:type="dxa"/>
+              <w:left w:w="150" w:type="dxa"/>
+              <w:bottom w:w="75" w:type="dxa"/>
+              <w:right w:w="150" w:type="dxa"/>
+            </w:tcMar>
+            <w:vAlign w:val="center"/>
+            <w:hideMark/>
+          </w:tcPr>
+          <w:p>
+            <w:pPr>
+              <w:spacing w:after="300" w:line="240" w:lineRule="auto"/>
+              <w:rPr>
+                <w:rFonts w:ascii="Helvetica" w:eastAsia="Times New Roman" w:hAnsi="Helvetica" w:cs="Helvetica"/>
+                <w:color w:val="333333"/>
+                <w:sz w:val="24"/>
+                <w:szCs w:val="24"/>
+              </w:rPr>
+            </w:pPr>
+            <w:r>
+              <w:rPr>
+                <w:rFonts w:ascii="Helvetica" w:eastAsia="Times New Roman" w:hAnsi="Helvetica" w:cs="Helvetica"/>
+                <w:color w:val="333333"/>
+                <w:sz w:val="24"/>
+                <w:szCs w:val="24"/>
+              </w:rPr>
+              <w:t>resource.destroy</w:t>
+            </w:r>
+          </w:p>
+        </w:tc>
+      </w:tr>
+    </w:tbl>
+    <w:p>
+      <w:pPr>
+        <w:spacing w:after="0" w:line="240" w:lineRule="auto"/>
+        <w:rPr>
+          <w:rFonts w:ascii="Consolas" w:eastAsia="Times New Roman" w:hAnsi="Consolas" w:cs="Consolas"/>
+          <w:color w:val="24292E"/>
+          <w:sz w:val="23"/>
+          <w:szCs w:val="23"/>
+          <w:shd w:val="clear" w:color="auto" w:fill="F1F2F3"/>
+        </w:rPr>
+      </w:pPr>
+      <w:r>
+        <w:rPr>
+          <w:rFonts w:ascii="Consolas" w:eastAsia="Times New Roman" w:hAnsi="Consolas" w:cs="Consolas"/>
+          <w:color w:val="24292E"/>
+          <w:sz w:val="23"/>
+          <w:szCs w:val="23"/>
+          <w:shd w:val="clear" w:color="auto" w:fill="F1F2F3"/>
+        </w:rPr>
+        <w:t>Route::</w:t>
+      </w:r>
+      <w:r>
+        <w:rPr>
+          <w:rFonts w:ascii="Consolas" w:eastAsia="Times New Roman" w:hAnsi="Consolas" w:cs="Consolas"/>
+          <w:color w:val="6F42C1"/>
+          <w:sz w:val="23"/>
+          <w:szCs w:val="23"/>
+          <w:shd w:val="clear" w:color="auto" w:fill="F1F2F3"/>
+        </w:rPr>
+        <w:t>resource</w:t>
+      </w:r>
+      <w:r>
+        <w:rPr>
+          <w:rFonts w:ascii="Consolas" w:eastAsia="Times New Roman" w:hAnsi="Consolas" w:cs="Consolas"/>
+          <w:color w:val="24292E"/>
+          <w:sz w:val="23"/>
+          <w:szCs w:val="23"/>
+          <w:shd w:val="clear" w:color="auto" w:fill="F1F2F3"/>
+        </w:rPr>
+        <w:t>(</w:t>
+      </w:r>
+      <w:r>
+        <w:rPr>
+          <w:rFonts w:ascii="Consolas" w:eastAsia="Times New Roman" w:hAnsi="Consolas" w:cs="Consolas"/>
+          <w:color w:val="032F62"/>
+          <w:sz w:val="23"/>
+          <w:szCs w:val="23"/>
+          <w:shd w:val="clear" w:color="auto" w:fill="F1F2F3"/>
+        </w:rPr>
+        <w:t>'photos'</w:t>
+      </w:r>
+      <w:r>
+        <w:rPr>
+          <w:rFonts w:ascii="Consolas" w:eastAsia="Times New Roman" w:hAnsi="Consolas" w:cs="Consolas"/>
+          <w:color w:val="24292E"/>
+          <w:sz w:val="23"/>
+          <w:szCs w:val="23"/>
+          <w:shd w:val="clear" w:color="auto" w:fill="F1F2F3"/>
+        </w:rPr>
+        <w:t xml:space="preserve">, </w:t>
+      </w:r>
+      <w:r>
+        <w:rPr>
+          <w:rFonts w:ascii="Consolas" w:eastAsia="Times New Roman" w:hAnsi="Consolas" w:cs="Consolas"/>
+          <w:color w:val="032F62"/>
+          <w:sz w:val="23"/>
+          <w:szCs w:val="23"/>
+          <w:shd w:val="clear" w:color="auto" w:fill="F1F2F3"/>
+        </w:rPr>
+        <w:t>'PhotoController'</w:t>
+      </w:r>
+      <w:r>
+        <w:rPr>
+          <w:rFonts w:ascii="Consolas" w:eastAsia="Times New Roman" w:hAnsi="Consolas" w:cs="Consolas"/>
+          <w:color w:val="24292E"/>
+          <w:sz w:val="23"/>
+          <w:szCs w:val="23"/>
+          <w:shd w:val="clear" w:color="auto" w:fill="F1F2F3"/>
+        </w:rPr>
+        <w:t>)</w:t>
+      </w:r>
+      <w:r>
+        <w:rPr>
+          <w:rFonts w:ascii="Consolas" w:eastAsia="Times New Roman" w:hAnsi="Consolas" w:cs="Consolas"/>
+          <w:color w:val="D73A49"/>
+          <w:sz w:val="23"/>
+          <w:szCs w:val="23"/>
+          <w:shd w:val="clear" w:color="auto" w:fill="F1F2F3"/>
+        </w:rPr>
+        <w:t>-&gt;</w:t>
+      </w:r>
+      <w:r>
+        <w:rPr>
+          <w:rFonts w:ascii="Consolas" w:eastAsia="Times New Roman" w:hAnsi="Consolas" w:cs="Consolas"/>
+          <w:color w:val="6F42C1"/>
+          <w:sz w:val="23"/>
+          <w:szCs w:val="23"/>
+          <w:shd w:val="clear" w:color="auto" w:fill="F1F2F3"/>
+        </w:rPr>
+        <w:t>except</w:t>
+      </w:r>
+      <w:r>
+        <w:rPr>
+          <w:rFonts w:ascii="Consolas" w:eastAsia="Times New Roman" w:hAnsi="Consolas" w:cs="Consolas"/>
+          <w:color w:val="24292E"/>
+          <w:sz w:val="23"/>
+          <w:szCs w:val="23"/>
+          <w:shd w:val="clear" w:color="auto" w:fill="F1F2F3"/>
+        </w:rPr>
+        <w:t>([</w:t>
+      </w:r>
+    </w:p>
+    <w:p>
+      <w:pPr>
+        <w:spacing w:after="0" w:line="240" w:lineRule="auto"/>
+        <w:rPr>
+          <w:rFonts w:ascii="Consolas" w:eastAsia="Times New Roman" w:hAnsi="Consolas" w:cs="Consolas"/>
+          <w:color w:val="24292E"/>
+          <w:sz w:val="23"/>
+          <w:szCs w:val="23"/>
+          <w:shd w:val="clear" w:color="auto" w:fill="F1F2F3"/>
+        </w:rPr>
+      </w:pPr>
+      <w:r>
+        <w:rPr>
+          <w:rFonts w:ascii="Consolas" w:eastAsia="Times New Roman" w:hAnsi="Consolas" w:cs="Consolas"/>
+          <w:color w:val="24292E"/>
+          <w:sz w:val="23"/>
+          <w:szCs w:val="23"/>
+          <w:shd w:val="clear" w:color="auto" w:fill="F1F2F3"/>
+        </w:rPr>
+        <w:t xml:space="preserve">    </w:t>
+      </w:r>
+      <w:r>
+        <w:rPr>
+          <w:rFonts w:ascii="Consolas" w:eastAsia="Times New Roman" w:hAnsi="Consolas" w:cs="Consolas"/>
+          <w:color w:val="032F62"/>
+          <w:sz w:val="23"/>
+          <w:szCs w:val="23"/>
+          <w:shd w:val="clear" w:color="auto" w:fill="F1F2F3"/>
+        </w:rPr>
+        <w:t>'create'</w:t>
+      </w:r>
+      <w:r>
+        <w:rPr>
+          <w:rFonts w:ascii="Consolas" w:eastAsia="Times New Roman" w:hAnsi="Consolas" w:cs="Consolas"/>
+          <w:color w:val="24292E"/>
+          <w:sz w:val="23"/>
+          <w:szCs w:val="23"/>
+          <w:shd w:val="clear" w:color="auto" w:fill="F1F2F3"/>
+        </w:rPr>
+        <w:t xml:space="preserve">, </w:t>
+      </w:r>
+      <w:r>
+        <w:rPr>
+          <w:rFonts w:ascii="Consolas" w:eastAsia="Times New Roman" w:hAnsi="Consolas" w:cs="Consolas"/>
+          <w:color w:val="032F62"/>
+          <w:sz w:val="23"/>
+          <w:szCs w:val="23"/>
+          <w:shd w:val="clear" w:color="auto" w:fill="F1F2F3"/>
+        </w:rPr>
+        <w:t>'store'</w:t>
+      </w:r>
+      <w:r>
+        <w:rPr>
+          <w:rFonts w:ascii="Consolas" w:eastAsia="Times New Roman" w:hAnsi="Consolas" w:cs="Consolas"/>
+          <w:color w:val="24292E"/>
+          <w:sz w:val="23"/>
+          <w:szCs w:val="23"/>
+          <w:shd w:val="clear" w:color="auto" w:fill="F1F2F3"/>
+        </w:rPr>
+        <w:t xml:space="preserve">, </w:t>
+      </w:r>
+      <w:r>
+        <w:rPr>
+          <w:rFonts w:ascii="Consolas" w:eastAsia="Times New Roman" w:hAnsi="Consolas" w:cs="Consolas"/>
+          <w:color w:val="032F62"/>
+          <w:sz w:val="23"/>
+          <w:szCs w:val="23"/>
+          <w:shd w:val="clear" w:color="auto" w:fill="F1F2F3"/>
+        </w:rPr>
+        <w:t>'update'</w:t>
+      </w:r>
+      <w:r>
+        <w:rPr>
+          <w:rFonts w:ascii="Consolas" w:eastAsia="Times New Roman" w:hAnsi="Consolas" w:cs="Consolas"/>
+          <w:color w:val="24292E"/>
+          <w:sz w:val="23"/>
+          <w:szCs w:val="23"/>
+          <w:shd w:val="clear" w:color="auto" w:fill="F1F2F3"/>
+        </w:rPr>
+        <w:t xml:space="preserve">, </w:t>
+      </w:r>
+      <w:r>
+        <w:rPr>
+          <w:rFonts w:ascii="Consolas" w:eastAsia="Times New Roman" w:hAnsi="Consolas" w:cs="Consolas"/>
+          <w:color w:val="032F62"/>
+          <w:sz w:val="23"/>
+          <w:szCs w:val="23"/>
+          <w:shd w:val="clear" w:color="auto" w:fill="F1F2F3"/>
+        </w:rPr>
+        <w:t>'destroy'</w:t>
+      </w:r>
+    </w:p>
+    <w:p>
+      <w:pPr>
+        <w:pStyle w:val="NormalWeb"/>
+        <w:shd w:val="clear" w:color="auto" w:fill="FFFFFF"/>
+        <w:spacing w:before="0" w:beforeAutospacing="0" w:after="150" w:afterAutospacing="0"/>
+        <w:rPr>
+          <w:rFonts w:ascii="Consolas" w:hAnsi="Consolas" w:cs="Consolas"/>
+          <w:color w:val="24292E"/>
+          <w:sz w:val="23"/>
+          <w:szCs w:val="23"/>
+          <w:shd w:val="clear" w:color="auto" w:fill="F1F2F3"/>
+        </w:rPr>
+      </w:pPr>
+      <w:r>
+        <w:rPr>
+          <w:rFonts w:ascii="Consolas" w:hAnsi="Consolas" w:cs="Consolas"/>
+          <w:color w:val="24292E"/>
+          <w:sz w:val="23"/>
+          <w:szCs w:val="23"/>
+          <w:shd w:val="clear" w:color="auto" w:fill="F1F2F3"/>
+        </w:rPr>
+        <w:t>]);</w:t>
+      </w:r>
+    </w:p>
+    <w:p>
+      <w:pPr>
+        <w:pStyle w:val="Heading2"/>
+        <w:shd w:val="clear" w:color="auto" w:fill="FFFFFF"/>
+        <w:spacing w:before="360" w:beforeAutospacing="0" w:after="144" w:afterAutospacing="0"/>
+        <w:rPr>
+          <w:rFonts w:ascii="Segoe UI" w:hAnsi="Segoe UI" w:cs="Segoe UI"/>
+          <w:color w:val="292B2C"/>
+        </w:rPr>
+      </w:pPr>
+      <w:r>
+        <w:rPr>
+          <w:rFonts w:ascii="Segoe UI" w:hAnsi="Segoe UI" w:cs="Segoe UI"/>
+          <w:color w:val="292B2C"/>
+        </w:rPr>
+        <w:t>Ghi đè name routes</w:t>
+      </w:r>
+    </w:p>
+    <w:p>
+      <w:pPr>
+        <w:pStyle w:val="NormalWeb"/>
+        <w:shd w:val="clear" w:color="auto" w:fill="FFFFFF"/>
+        <w:spacing w:before="120" w:beforeAutospacing="0" w:after="0" w:afterAutospacing="0"/>
+        <w:rPr>
+          <w:rFonts w:ascii="Segoe UI" w:hAnsi="Segoe UI" w:cs="Segoe UI"/>
+          <w:color w:val="1B1B1B"/>
+          <w:spacing w:val="-1"/>
+          <w:sz w:val="27"/>
+          <w:szCs w:val="27"/>
+        </w:rPr>
+      </w:pPr>
+      <w:r>
+        <w:rPr>
+          <w:rFonts w:ascii="Segoe UI" w:hAnsi="Segoe UI" w:cs="Segoe UI"/>
+          <w:color w:val="1B1B1B"/>
+          <w:spacing w:val="-1"/>
+          <w:sz w:val="27"/>
+          <w:szCs w:val="27"/>
+        </w:rPr>
+        <w:t>Mặc định tất cả các route trong resource controller sẽ có tên như trong bảng bên trên. Tuy nhiên bạn có thể ghi đè tên route bằng cách sau đây:</w:t>
+      </w:r>
+    </w:p>
+    <w:p>
+      <w:pPr>
+        <w:pStyle w:val="HTMLPreformatted"/>
+        <w:pBdr>
+          <w:top w:val="single" w:sz="6" w:space="12" w:color="E5E5E5"/>
+          <w:left w:val="single" w:sz="6" w:space="12" w:color="E5E5E5"/>
+          <w:bottom w:val="single" w:sz="6" w:space="12" w:color="E5E5E5"/>
+          <w:right w:val="single" w:sz="6" w:space="12" w:color="E5E5E5"/>
+        </w:pBdr>
+        <w:shd w:val="clear" w:color="auto" w:fill="F1F2F3"/>
+        <w:spacing w:before="240" w:after="240"/>
+        <w:rPr>
+          <w:rStyle w:val="HTMLCode"/>
+          <w:rFonts w:ascii="Consolas" w:eastAsiaTheme="majorEastAsia" w:hAnsi="Consolas" w:cs="Consolas"/>
+          <w:color w:val="24292E"/>
+          <w:sz w:val="23"/>
+          <w:szCs w:val="23"/>
+        </w:rPr>
+      </w:pPr>
+      <w:r>
+        <w:rPr>
+          <w:rStyle w:val="HTMLCode"/>
+          <w:rFonts w:ascii="Consolas" w:eastAsiaTheme="majorEastAsia" w:hAnsi="Consolas" w:cs="Consolas"/>
+          <w:color w:val="24292E"/>
+          <w:sz w:val="23"/>
+          <w:szCs w:val="23"/>
+        </w:rPr>
+        <w:t>Route</w:t>
+      </w:r>
+      <w:r>
+        <w:rPr>
+          <w:rStyle w:val="token"/>
+          <w:rFonts w:ascii="Consolas" w:eastAsiaTheme="majorEastAsia" w:hAnsi="Consolas" w:cs="Consolas"/>
+          <w:color w:val="24292E"/>
+          <w:sz w:val="23"/>
+          <w:szCs w:val="23"/>
+        </w:rPr>
+        <w:t>::</w:t>
+      </w:r>
+      <w:r>
+        <w:rPr>
+          <w:rStyle w:val="token"/>
+          <w:rFonts w:ascii="Consolas" w:eastAsiaTheme="majorEastAsia" w:hAnsi="Consolas" w:cs="Consolas"/>
+          <w:color w:val="6F42C1"/>
+          <w:sz w:val="23"/>
+          <w:szCs w:val="23"/>
+        </w:rPr>
+        <w:t>resource</w:t>
+      </w:r>
+      <w:r>
+        <w:rPr>
+          <w:rStyle w:val="token"/>
+          <w:rFonts w:ascii="Consolas" w:eastAsiaTheme="majorEastAsia" w:hAnsi="Consolas" w:cs="Consolas"/>
+          <w:color w:val="24292E"/>
+          <w:sz w:val="23"/>
+          <w:szCs w:val="23"/>
+        </w:rPr>
+        <w:t>(</w:t>
+      </w:r>
+      <w:r>
+        <w:rPr>
+          <w:rStyle w:val="token"/>
+          <w:rFonts w:ascii="Consolas" w:eastAsiaTheme="majorEastAsia" w:hAnsi="Consolas" w:cs="Consolas"/>
+          <w:color w:val="032F62"/>
+          <w:sz w:val="23"/>
+          <w:szCs w:val="23"/>
+        </w:rPr>
+        <w:t>'photos'</w:t>
+      </w:r>
+      <w:r>
+        <w:rPr>
+          <w:rStyle w:val="token"/>
+          <w:rFonts w:ascii="Consolas" w:eastAsiaTheme="majorEastAsia" w:hAnsi="Consolas" w:cs="Consolas"/>
+          <w:color w:val="24292E"/>
+          <w:sz w:val="23"/>
+          <w:szCs w:val="23"/>
+        </w:rPr>
+        <w:t>,</w:t>
+      </w:r>
+      <w:r>
+        <w:rPr>
+          <w:rStyle w:val="HTMLCode"/>
+          <w:rFonts w:ascii="Consolas" w:eastAsiaTheme="majorEastAsia" w:hAnsi="Consolas" w:cs="Consolas"/>
+          <w:color w:val="24292E"/>
+          <w:sz w:val="23"/>
+          <w:szCs w:val="23"/>
+        </w:rPr>
+        <w:t xml:space="preserve"> </w:t>
+      </w:r>
+      <w:r>
+        <w:rPr>
+          <w:rStyle w:val="token"/>
+          <w:rFonts w:ascii="Consolas" w:eastAsiaTheme="majorEastAsia" w:hAnsi="Consolas" w:cs="Consolas"/>
+          <w:color w:val="032F62"/>
+          <w:sz w:val="23"/>
+          <w:szCs w:val="23"/>
+        </w:rPr>
+        <w:t>'PhotoController'</w:t>
+      </w:r>
+      <w:r>
+        <w:rPr>
+          <w:rStyle w:val="token"/>
+          <w:rFonts w:ascii="Consolas" w:eastAsiaTheme="majorEastAsia" w:hAnsi="Consolas" w:cs="Consolas"/>
+          <w:color w:val="24292E"/>
+          <w:sz w:val="23"/>
+          <w:szCs w:val="23"/>
+        </w:rPr>
+        <w:t>)</w:t>
+      </w:r>
+      <w:r>
+        <w:rPr>
+          <w:rStyle w:val="token"/>
+          <w:rFonts w:ascii="Consolas" w:eastAsiaTheme="majorEastAsia" w:hAnsi="Consolas" w:cs="Consolas"/>
+          <w:color w:val="D73A49"/>
+          <w:sz w:val="23"/>
+          <w:szCs w:val="23"/>
+        </w:rPr>
+        <w:t>-&gt;</w:t>
+      </w:r>
+      <w:r>
+        <w:rPr>
+          <w:rStyle w:val="token"/>
+          <w:rFonts w:ascii="Consolas" w:eastAsiaTheme="majorEastAsia" w:hAnsi="Consolas" w:cs="Consolas"/>
+          <w:color w:val="6F42C1"/>
+          <w:sz w:val="23"/>
+          <w:szCs w:val="23"/>
+        </w:rPr>
+        <w:t>names</w:t>
+      </w:r>
+      <w:r>
+        <w:rPr>
+          <w:rStyle w:val="token"/>
+          <w:rFonts w:ascii="Consolas" w:eastAsiaTheme="majorEastAsia" w:hAnsi="Consolas" w:cs="Consolas"/>
+          <w:color w:val="24292E"/>
+          <w:sz w:val="23"/>
+          <w:szCs w:val="23"/>
+        </w:rPr>
+        <w:t>([</w:t>
+      </w:r>
+    </w:p>
+    <w:p>
+      <w:pPr>
+        <w:pStyle w:val="HTMLPreformatted"/>
+        <w:pBdr>
+          <w:top w:val="single" w:sz="6" w:space="12" w:color="E5E5E5"/>
+          <w:left w:val="single" w:sz="6" w:space="12" w:color="E5E5E5"/>
+          <w:bottom w:val="single" w:sz="6" w:space="12" w:color="E5E5E5"/>
+          <w:right w:val="single" w:sz="6" w:space="12" w:color="E5E5E5"/>
+        </w:pBdr>
+        <w:shd w:val="clear" w:color="auto" w:fill="F1F2F3"/>
+        <w:spacing w:before="240" w:after="240"/>
+        <w:rPr>
+          <w:rStyle w:val="HTMLCode"/>
+          <w:rFonts w:ascii="Consolas" w:eastAsiaTheme="majorEastAsia" w:hAnsi="Consolas" w:cs="Consolas"/>
+          <w:color w:val="24292E"/>
+          <w:sz w:val="23"/>
+          <w:szCs w:val="23"/>
+        </w:rPr>
+      </w:pPr>
+      <w:r>
+        <w:rPr>
+          <w:rStyle w:val="HTMLCode"/>
+          <w:rFonts w:ascii="Consolas" w:eastAsiaTheme="majorEastAsia" w:hAnsi="Consolas" w:cs="Consolas"/>
+          <w:color w:val="24292E"/>
+          <w:sz w:val="23"/>
+          <w:szCs w:val="23"/>
+        </w:rPr>
+        <w:t xml:space="preserve">    </w:t>
+      </w:r>
+      <w:r>
+        <w:rPr>
+          <w:rStyle w:val="token"/>
+          <w:rFonts w:ascii="Consolas" w:eastAsiaTheme="majorEastAsia" w:hAnsi="Consolas" w:cs="Consolas"/>
+          <w:color w:val="032F62"/>
+          <w:sz w:val="23"/>
+          <w:szCs w:val="23"/>
+        </w:rPr>
+        <w:t>'create'</w:t>
+      </w:r>
+      <w:r>
+        <w:rPr>
+          <w:rStyle w:val="HTMLCode"/>
+          <w:rFonts w:ascii="Consolas" w:eastAsiaTheme="majorEastAsia" w:hAnsi="Consolas" w:cs="Consolas"/>
+          <w:color w:val="24292E"/>
+          <w:sz w:val="23"/>
+          <w:szCs w:val="23"/>
+        </w:rPr>
+        <w:t xml:space="preserve"> </w:t>
+      </w:r>
+      <w:r>
+        <w:rPr>
+          <w:rStyle w:val="token"/>
+          <w:rFonts w:ascii="Consolas" w:eastAsiaTheme="majorEastAsia" w:hAnsi="Consolas" w:cs="Consolas"/>
+          <w:color w:val="D73A49"/>
+          <w:sz w:val="23"/>
+          <w:szCs w:val="23"/>
+        </w:rPr>
+        <w:t>=&gt;</w:t>
+      </w:r>
+      <w:r>
+        <w:rPr>
+          <w:rStyle w:val="HTMLCode"/>
+          <w:rFonts w:ascii="Consolas" w:eastAsiaTheme="majorEastAsia" w:hAnsi="Consolas" w:cs="Consolas"/>
+          <w:color w:val="24292E"/>
+          <w:sz w:val="23"/>
+          <w:szCs w:val="23"/>
+        </w:rPr>
+        <w:t xml:space="preserve"> </w:t>
+      </w:r>
+      <w:r>
+        <w:rPr>
+          <w:rStyle w:val="token"/>
+          <w:rFonts w:ascii="Consolas" w:eastAsiaTheme="majorEastAsia" w:hAnsi="Consolas" w:cs="Consolas"/>
+          <w:color w:val="032F62"/>
+          <w:sz w:val="23"/>
+          <w:szCs w:val="23"/>
+        </w:rPr>
+        <w:t>'photos.build'</w:t>
+      </w:r>
+    </w:p>
+    <w:p>
+      <w:pPr>
+        <w:pStyle w:val="HTMLPreformatted"/>
+        <w:pBdr>
+          <w:top w:val="single" w:sz="6" w:space="12" w:color="E5E5E5"/>
+          <w:left w:val="single" w:sz="6" w:space="12" w:color="E5E5E5"/>
+          <w:bottom w:val="single" w:sz="6" w:space="12" w:color="E5E5E5"/>
+          <w:right w:val="single" w:sz="6" w:space="12" w:color="E5E5E5"/>
+        </w:pBdr>
+        <w:shd w:val="clear" w:color="auto" w:fill="F1F2F3"/>
+        <w:spacing w:before="240" w:after="240"/>
+        <w:rPr>
+          <w:rFonts w:ascii="Consolas" w:hAnsi="Consolas" w:cs="Consolas"/>
+          <w:color w:val="24292E"/>
+          <w:sz w:val="23"/>
+          <w:szCs w:val="23"/>
+        </w:rPr>
+      </w:pPr>
+      <w:r>
+        <w:rPr>
+          <w:rStyle w:val="token"/>
+          <w:rFonts w:ascii="Consolas" w:eastAsiaTheme="majorEastAsia" w:hAnsi="Consolas" w:cs="Consolas"/>
+          <w:color w:val="24292E"/>
+          <w:sz w:val="23"/>
+          <w:szCs w:val="23"/>
+        </w:rPr>
+        <w:t>]);</w:t>
+      </w:r>
+    </w:p>
+    <w:p>
+      <w:pPr>
+        <w:pStyle w:val="NormalWeb"/>
+        <w:shd w:val="clear" w:color="auto" w:fill="FFFFFF"/>
+        <w:spacing w:before="0" w:beforeAutospacing="0" w:after="150" w:afterAutospacing="0"/>
+        <w:rPr>
           <w:rFonts w:ascii="Helvetica" w:hAnsi="Helvetica" w:cs="Helvetica"/>
           <w:color w:val="333333"/>
           <w:sz w:val="21"/>
           <w:szCs w:val="21"/>
         </w:rPr>
       </w:pPr>
-      <w:r>
+      <w:bookmarkStart w:id="0" w:name="_GoBack"/>
+      <w:bookmarkEnd w:id="0"/>
+    </w:p>
+    <w:p>
+      <w:pPr>
+        <w:pStyle w:val="Heading2"/>
+        <w:pBdr>
+          <w:bottom w:val="dotted" w:sz="6" w:space="4" w:color="416E8B"/>
+        </w:pBdr>
+        <w:shd w:val="clear" w:color="auto" w:fill="FFFFFF"/>
+        <w:spacing w:before="600" w:beforeAutospacing="0" w:after="300" w:afterAutospacing="0" w:line="312" w:lineRule="atLeast"/>
+        <w:rPr>
+          <w:rFonts w:ascii="Helvetica" w:hAnsi="Helvetica" w:cs="Helvetica"/>
+          <w:color w:val="416E8B"/>
+        </w:rPr>
+      </w:pPr>
+      <w:r>
+        <w:rPr>
+          <w:rFonts w:ascii="Helvetica" w:hAnsi="Helvetica" w:cs="Helvetica"/>
+          <w:color w:val="416E8B"/>
+        </w:rPr>
+        <w:lastRenderedPageBreak/>
+        <w:t> Route::filter trong laravel</w:t>
+      </w:r>
+    </w:p>
+    <w:p>
+      <w:pPr>
+        <w:pStyle w:val="NormalWeb"/>
+        <w:shd w:val="clear" w:color="auto" w:fill="FFFFFF"/>
+        <w:spacing w:before="0" w:beforeAutospacing="0" w:after="150" w:afterAutospacing="0"/>
+        <w:rPr>
+          <w:rStyle w:val="HTMLCode"/>
+          <w:sz w:val="24"/>
+          <w:szCs w:val="24"/>
+          <w:shd w:val="clear" w:color="auto" w:fill="FFFFFF"/>
+        </w:rPr>
+      </w:pPr>
+      <w:r>
+        <w:rPr>
+          <w:rStyle w:val="HTMLCode"/>
+          <w:sz w:val="24"/>
+          <w:szCs w:val="24"/>
+          <w:shd w:val="clear" w:color="auto" w:fill="FFFFFF"/>
+        </w:rPr>
+        <w:t>Route::filter($name, $callback);</w:t>
+      </w:r>
+    </w:p>
+    <w:p>
+      <w:pPr>
+        <w:shd w:val="clear" w:color="auto" w:fill="FFFFFF"/>
+        <w:spacing w:after="300" w:line="240" w:lineRule="auto"/>
+        <w:rPr>
+          <w:rFonts w:ascii="Helvetica" w:eastAsia="Times New Roman" w:hAnsi="Helvetica" w:cs="Helvetica"/>
+          <w:color w:val="333333"/>
+          <w:sz w:val="24"/>
+          <w:szCs w:val="24"/>
+        </w:rPr>
+      </w:pPr>
+      <w:r>
+        <w:rPr>
+          <w:rFonts w:ascii="Helvetica" w:eastAsia="Times New Roman" w:hAnsi="Helvetica" w:cs="Helvetica"/>
+          <w:color w:val="333333"/>
+          <w:sz w:val="24"/>
+          <w:szCs w:val="24"/>
+        </w:rPr>
+        <w:t>Ta sẽ thực hiện ví dụ mà đã đề cập ở trên đó là thiết lập thời gian hoạt động cho phép của một Controller.Đẻ thực hiện chức năng này ta sẽ có hai cách  như sau:</w:t>
+      </w:r>
+    </w:p>
+    <w:p>
+      <w:pPr>
+        <w:numPr>
+          <w:ilvl w:val="0"/>
+          <w:numId w:val="7"/>
+        </w:numPr>
+        <w:shd w:val="clear" w:color="auto" w:fill="FFFFFF"/>
+        <w:spacing w:beforeAutospacing="1" w:after="30" w:line="240" w:lineRule="auto"/>
+        <w:rPr>
+          <w:rFonts w:ascii="Helvetica" w:eastAsia="Times New Roman" w:hAnsi="Helvetica" w:cs="Helvetica"/>
+          <w:color w:val="333333"/>
+          <w:sz w:val="24"/>
+          <w:szCs w:val="24"/>
+        </w:rPr>
+      </w:pPr>
+      <w:r>
+        <w:rPr>
+          <w:rFonts w:ascii="Helvetica" w:eastAsia="Times New Roman" w:hAnsi="Helvetica" w:cs="Helvetica"/>
+          <w:color w:val="333333"/>
+          <w:sz w:val="24"/>
+          <w:szCs w:val="24"/>
+        </w:rPr>
+        <w:t>Sử dụng tham số </w:t>
+      </w:r>
+      <w:r>
+        <w:rPr>
+          <w:rFonts w:ascii="Arial" w:eastAsia="Times New Roman" w:hAnsi="Arial" w:cs="Arial"/>
+          <w:color w:val="000000"/>
+          <w:sz w:val="24"/>
+          <w:szCs w:val="24"/>
+          <w:shd w:val="clear" w:color="auto" w:fill="F2F2F2"/>
+        </w:rPr>
+        <w:t>$callback</w:t>
+      </w:r>
+      <w:r>
+        <w:rPr>
+          <w:rFonts w:ascii="Helvetica" w:eastAsia="Times New Roman" w:hAnsi="Helvetica" w:cs="Helvetica"/>
+          <w:color w:val="333333"/>
+          <w:sz w:val="24"/>
+          <w:szCs w:val="24"/>
+        </w:rPr>
+        <w:t> trong Filter dạng hàm trả về kết quả</w:t>
+      </w:r>
+    </w:p>
+    <w:p>
+      <w:pPr>
+        <w:numPr>
+          <w:ilvl w:val="0"/>
+          <w:numId w:val="7"/>
+        </w:numPr>
+        <w:shd w:val="clear" w:color="auto" w:fill="FFFFFF"/>
+        <w:spacing w:beforeAutospacing="1" w:after="30" w:line="240" w:lineRule="auto"/>
+        <w:rPr>
+          <w:rFonts w:ascii="Helvetica" w:eastAsia="Times New Roman" w:hAnsi="Helvetica" w:cs="Helvetica"/>
+          <w:color w:val="333333"/>
+          <w:sz w:val="24"/>
+          <w:szCs w:val="24"/>
+        </w:rPr>
+      </w:pPr>
+      <w:r>
+        <w:rPr>
+          <w:rFonts w:ascii="Helvetica" w:eastAsia="Times New Roman" w:hAnsi="Helvetica" w:cs="Helvetica"/>
+          <w:color w:val="333333"/>
+          <w:sz w:val="24"/>
+          <w:szCs w:val="24"/>
+        </w:rPr>
+        <w:t>Sử dụng tham số </w:t>
+      </w:r>
+      <w:r>
+        <w:rPr>
+          <w:rFonts w:ascii="Arial" w:eastAsia="Times New Roman" w:hAnsi="Arial" w:cs="Arial"/>
+          <w:color w:val="000000"/>
+          <w:sz w:val="24"/>
+          <w:szCs w:val="24"/>
+          <w:shd w:val="clear" w:color="auto" w:fill="F2F2F2"/>
+        </w:rPr>
+        <w:t>$callback</w:t>
+      </w:r>
+      <w:r>
+        <w:rPr>
+          <w:rFonts w:ascii="Helvetica" w:eastAsia="Times New Roman" w:hAnsi="Helvetica" w:cs="Helvetica"/>
+          <w:color w:val="333333"/>
+          <w:sz w:val="24"/>
+          <w:szCs w:val="24"/>
+        </w:rPr>
+        <w:t> trong Filter dạng chuỗi</w:t>
+      </w:r>
+    </w:p>
+    <w:p>
+      <w:pPr>
+        <w:pStyle w:val="NormalWeb"/>
+        <w:shd w:val="clear" w:color="auto" w:fill="FFFFFF"/>
+        <w:spacing w:before="0" w:beforeAutospacing="0" w:after="150" w:afterAutospacing="0"/>
         <w:rPr>
           <w:rFonts w:ascii="Helvetica" w:hAnsi="Helvetica" w:cs="Helvetica"/>
           <w:color w:val="333333"/>
           <w:sz w:val="21"/>
           <w:szCs w:val="21"/>
         </w:rPr>
-        <w:t> </w:t>
-      </w:r>
+      </w:pPr>
+    </w:p>
+    <w:p>
+      <w:pPr>
+        <w:pStyle w:val="Heading2"/>
+        <w:pBdr>
+          <w:bottom w:val="dotted" w:sz="6" w:space="4" w:color="416E8B"/>
+        </w:pBdr>
+        <w:shd w:val="clear" w:color="auto" w:fill="FFFFFF"/>
+        <w:spacing w:before="600" w:beforeAutospacing="0" w:after="300" w:afterAutospacing="0" w:line="312" w:lineRule="atLeast"/>
+        <w:rPr>
+          <w:rFonts w:ascii="Helvetica" w:hAnsi="Helvetica" w:cs="Helvetica"/>
+          <w:color w:val="416E8B"/>
+        </w:rPr>
+      </w:pPr>
+      <w:r>
+        <w:rPr>
+          <w:rFonts w:ascii="Helvetica" w:hAnsi="Helvetica" w:cs="Helvetica"/>
+          <w:color w:val="416E8B"/>
+        </w:rPr>
+        <w:t>Route::group trong laravel</w:t>
+      </w:r>
+    </w:p>
+    <w:p>
+      <w:pPr>
+        <w:pStyle w:val="NormalWeb"/>
+        <w:shd w:val="clear" w:color="auto" w:fill="FFFFFF"/>
+        <w:spacing w:before="0" w:beforeAutospacing="0" w:after="150" w:afterAutospacing="0"/>
+        <w:rPr>
+          <w:rStyle w:val="HTMLCode"/>
+          <w:sz w:val="24"/>
+          <w:szCs w:val="24"/>
+          <w:shd w:val="clear" w:color="auto" w:fill="FFFFFF"/>
+        </w:rPr>
+      </w:pPr>
+      <w:r>
+        <w:rPr>
+          <w:rStyle w:val="HTMLCode"/>
+          <w:sz w:val="24"/>
+          <w:szCs w:val="24"/>
+          <w:shd w:val="clear" w:color="auto" w:fill="FFFFFF"/>
+        </w:rPr>
+        <w:t>Route::group($attributes, $callback);</w:t>
+      </w:r>
+    </w:p>
+    <w:p>
+      <w:pPr>
+        <w:shd w:val="clear" w:color="auto" w:fill="FFFFFF"/>
+        <w:spacing w:after="0" w:line="240" w:lineRule="auto"/>
+        <w:rPr>
+          <w:rFonts w:ascii="Consolas" w:eastAsia="Times New Roman" w:hAnsi="Consolas" w:cs="Consolas"/>
+          <w:color w:val="333333"/>
+          <w:sz w:val="24"/>
+          <w:szCs w:val="24"/>
+        </w:rPr>
+      </w:pPr>
+      <w:r>
+        <w:rPr>
+          <w:rFonts w:ascii="Courier New" w:eastAsia="Times New Roman" w:hAnsi="Courier New" w:cs="Courier New"/>
+          <w:color w:val="333333"/>
+          <w:sz w:val="20"/>
+          <w:szCs w:val="20"/>
+        </w:rPr>
+        <w:t>Route::group(['namespace'=&gt;'Indexs'],function(){</w:t>
+      </w:r>
+    </w:p>
+    <w:p>
+      <w:pPr>
+        <w:shd w:val="clear" w:color="auto" w:fill="FFFFFF"/>
+        <w:spacing w:after="0" w:line="240" w:lineRule="auto"/>
+        <w:rPr>
+          <w:rFonts w:ascii="Consolas" w:eastAsia="Times New Roman" w:hAnsi="Consolas" w:cs="Consolas"/>
+          <w:color w:val="333333"/>
+          <w:sz w:val="24"/>
+          <w:szCs w:val="24"/>
+        </w:rPr>
+      </w:pPr>
+      <w:r>
+        <w:rPr>
+          <w:rFonts w:ascii="Courier New" w:eastAsia="Times New Roman" w:hAnsi="Courier New" w:cs="Courier New"/>
+          <w:color w:val="000000"/>
+          <w:sz w:val="20"/>
+          <w:szCs w:val="20"/>
+        </w:rPr>
+        <w:t>    </w:t>
+      </w:r>
+      <w:r>
+        <w:rPr>
+          <w:rFonts w:ascii="Courier New" w:eastAsia="Times New Roman" w:hAnsi="Courier New" w:cs="Courier New"/>
+          <w:color w:val="333333"/>
+          <w:sz w:val="20"/>
+          <w:szCs w:val="20"/>
+        </w:rPr>
+        <w:t>//nếu không sử dụng option namespace thì bạn phải viết</w:t>
+      </w:r>
+    </w:p>
+    <w:p>
+      <w:pPr>
+        <w:shd w:val="clear" w:color="auto" w:fill="FFFFFF"/>
+        <w:spacing w:after="0" w:line="240" w:lineRule="auto"/>
+        <w:rPr>
+          <w:rFonts w:ascii="Consolas" w:eastAsia="Times New Roman" w:hAnsi="Consolas" w:cs="Consolas"/>
+          <w:color w:val="333333"/>
+          <w:sz w:val="24"/>
+          <w:szCs w:val="24"/>
+        </w:rPr>
+      </w:pPr>
+      <w:r>
+        <w:rPr>
+          <w:rFonts w:ascii="Courier New" w:eastAsia="Times New Roman" w:hAnsi="Courier New" w:cs="Courier New"/>
+          <w:color w:val="000000"/>
+          <w:sz w:val="20"/>
+          <w:szCs w:val="20"/>
+        </w:rPr>
+        <w:t>    </w:t>
+      </w:r>
+      <w:r>
+        <w:rPr>
+          <w:rFonts w:ascii="Courier New" w:eastAsia="Times New Roman" w:hAnsi="Courier New" w:cs="Courier New"/>
+          <w:color w:val="333333"/>
+          <w:sz w:val="20"/>
+          <w:szCs w:val="20"/>
+        </w:rPr>
+        <w:t>//Route::get('/post','Indexs\PostController@showPost');</w:t>
+      </w:r>
+    </w:p>
+    <w:p>
+      <w:pPr>
+        <w:shd w:val="clear" w:color="auto" w:fill="FFFFFF"/>
+        <w:spacing w:after="0" w:line="240" w:lineRule="auto"/>
+        <w:rPr>
+          <w:rFonts w:ascii="Consolas" w:eastAsia="Times New Roman" w:hAnsi="Consolas" w:cs="Consolas"/>
+          <w:color w:val="333333"/>
+          <w:sz w:val="24"/>
+          <w:szCs w:val="24"/>
+        </w:rPr>
+      </w:pPr>
+      <w:r>
+        <w:rPr>
+          <w:rFonts w:ascii="Courier New" w:eastAsia="Times New Roman" w:hAnsi="Courier New" w:cs="Courier New"/>
+          <w:color w:val="000000"/>
+          <w:sz w:val="20"/>
+          <w:szCs w:val="20"/>
+        </w:rPr>
+        <w:t>    </w:t>
+      </w:r>
+      <w:r>
+        <w:rPr>
+          <w:rFonts w:ascii="Courier New" w:eastAsia="Times New Roman" w:hAnsi="Courier New" w:cs="Courier New"/>
+          <w:color w:val="333333"/>
+          <w:sz w:val="20"/>
+          <w:szCs w:val="20"/>
+        </w:rPr>
+        <w:t>Route::get('/post','PostController@showPost');</w:t>
+      </w:r>
+    </w:p>
+    <w:p>
+      <w:pPr>
+        <w:shd w:val="clear" w:color="auto" w:fill="FFFFFF"/>
+        <w:spacing w:after="0" w:line="240" w:lineRule="auto"/>
+        <w:rPr>
+          <w:rFonts w:ascii="Consolas" w:eastAsia="Times New Roman" w:hAnsi="Consolas" w:cs="Consolas"/>
+          <w:color w:val="333333"/>
+          <w:sz w:val="24"/>
+          <w:szCs w:val="24"/>
+        </w:rPr>
+      </w:pPr>
+      <w:r>
+        <w:rPr>
+          <w:rFonts w:ascii="Courier New" w:eastAsia="Times New Roman" w:hAnsi="Courier New" w:cs="Courier New"/>
+          <w:color w:val="333333"/>
+          <w:sz w:val="20"/>
+          <w:szCs w:val="20"/>
+        </w:rPr>
+        <w:t>});</w:t>
+      </w:r>
+    </w:p>
+    <w:p>
+      <w:pPr>
+        <w:pStyle w:val="NormalWeb"/>
+        <w:shd w:val="clear" w:color="auto" w:fill="FFFFFF"/>
+        <w:spacing w:before="0" w:beforeAutospacing="0" w:after="150" w:afterAutospacing="0"/>
+        <w:rPr>
+          <w:rFonts w:ascii="Helvetica" w:hAnsi="Helvetica" w:cs="Helvetica"/>
+          <w:color w:val="333333"/>
+          <w:sz w:val="21"/>
+          <w:szCs w:val="21"/>
+        </w:rPr>
+      </w:pPr>
+    </w:p>
+    <w:p>
+      <w:pPr>
+        <w:pStyle w:val="NormalWeb"/>
+        <w:shd w:val="clear" w:color="auto" w:fill="FFFFFF"/>
+        <w:spacing w:before="0" w:beforeAutospacing="0" w:after="150" w:afterAutospacing="0"/>
+        <w:rPr>
+          <w:rFonts w:ascii="Helvetica" w:hAnsi="Helvetica" w:cs="Helvetica"/>
+          <w:color w:val="333333"/>
+          <w:sz w:val="21"/>
+          <w:szCs w:val="21"/>
+        </w:rPr>
+      </w:pPr>
     </w:p>
     <w:p>
       <w:pPr>
@@ -7436,7 +9958,6 @@
           <w:sz w:val="20"/>
           <w:szCs w:val="20"/>
         </w:rPr>
-        <w:lastRenderedPageBreak/>
         <w:t>{</w:t>
       </w:r>
     </w:p>
@@ -7582,6 +10103,7 @@
           <w:sz w:val="21"/>
           <w:szCs w:val="21"/>
         </w:rPr>
+        <w:lastRenderedPageBreak/>
         <w:t>Cách 2: Tạo bằng command</w:t>
       </w:r>
     </w:p>
@@ -7911,7 +10433,7 @@
         </w:rPr>
         <w:t>Ở ví vụ này khi bạn gõ </w:t>
       </w:r>
-      <w:hyperlink r:id="rId6" w:history="1">
+      <w:hyperlink r:id="rId5" w:history="1">
         <w:r>
           <w:rPr>
             <w:rFonts w:ascii="Helvetica" w:eastAsia="Times New Roman" w:hAnsi="Helvetica" w:cs="Helvetica"/>
@@ -8597,6 +11119,7 @@
           <w:sz w:val="20"/>
           <w:szCs w:val="20"/>
         </w:rPr>
+        <w:lastRenderedPageBreak/>
         <w:t>Route::resource(</w:t>
       </w:r>
       <w:r>
@@ -10242,7 +12765,7 @@
           </mc:Choice>
           <mc:Fallback>
             <w:pict>
-              <v:rect id="Rectangle 3" o:spid="_x0000_s1026" alt="Description: https://congnghe5s.com/resources/upload/images/50-Capture.PNG" style="width:24pt;height:24pt;visibility:visible;mso-wrap-style:square;mso-left-percent:-10001;mso-top-percent:-10001;mso-position-horizontal:absolute;mso-position-horizontal-relative:char;mso-position-vertical:absolute;mso-position-vertical-relative:line;mso-left-percent:-10001;mso-top-percent:-10001;v-text-anchor:top" o:gfxdata="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" filled="f" stroked="f">
+              <v:rect w14:anchorId="4332AFC8" id="Rectangle 3" o:spid="_x0000_s1026" alt="https://congnghe5s.com/resources/upload/images/50-Capture.PNG" style="width:24pt;height:24pt;visibility:visible;mso-wrap-style:square;mso-left-percent:-10001;mso-top-percent:-10001;mso-position-horizontal:absolute;mso-position-horizontal-relative:char;mso-position-vertical:absolute;mso-position-vertical-relative:line;mso-left-percent:-10001;mso-top-percent:-10001;v-text-anchor:top" o:gfxdata="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" filled="f" stroked="f">
                 <o:lock v:ext="edit" aspectratio="t"/>
                 <w10:anchorlock/>
               </v:rect>
@@ -10270,7 +12793,6 @@
           <w:sz w:val="21"/>
           <w:szCs w:val="21"/>
         </w:rPr>
-        <w:lastRenderedPageBreak/>
         <w:t>Trong file congnghe5s.blade.php mình thêm đoạn html sau:</w:t>
       </w:r>
     </w:p>
@@ -10385,6 +12907,7 @@
           <w:rFonts w:ascii="Consolas" w:hAnsi="Consolas" w:cs="Consolas"/>
           <w:color w:val="DDDDDD"/>
         </w:rPr>
+        <w:lastRenderedPageBreak/>
         <w:t>Route::get(</w:t>
       </w:r>
       <w:r>
@@ -10643,7 +13166,7 @@
         </w:rPr>
         <w:t>Bây giờ bạn vào trình duyệt và gõ </w:t>
       </w:r>
-      <w:hyperlink r:id="rId7" w:history="1">
+      <w:hyperlink r:id="rId6" w:history="1">
         <w:r>
           <w:rPr>
             <w:rStyle w:val="Hyperlink"/>
@@ -10989,7 +13512,7 @@
           </mc:Choice>
           <mc:Fallback>
             <w:pict>
-              <v:rect id="Rectangle 2" o:spid="_x0000_s1026" alt="Description: https://congnghe5s.com/resources/upload/images/17-view-trong-laravel-5.PNG" style="width:24pt;height:24pt;visibility:visible;mso-wrap-style:square;mso-left-percent:-10001;mso-top-percent:-10001;mso-position-horizontal:absolute;mso-position-horizontal-relative:char;mso-position-vertical:absolute;mso-position-vertical-relative:line;mso-left-percent:-10001;mso-top-percent:-10001;v-text-anchor:top" o:gfxdata="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" filled="f" stroked="f">
+              <v:rect w14:anchorId="365D37D7" id="Rectangle 2" o:spid="_x0000_s1026" alt="https://congnghe5s.com/resources/upload/images/17-view-trong-laravel-5.PNG" style="width:24pt;height:24pt;visibility:visible;mso-wrap-style:square;mso-left-percent:-10001;mso-top-percent:-10001;mso-position-horizontal:absolute;mso-position-horizontal-relative:char;mso-position-vertical:absolute;mso-position-vertical-relative:line;mso-left-percent:-10001;mso-top-percent:-10001;v-text-anchor:top" o:gfxdata="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" filled="f" stroked="f">
                 <o:lock v:ext="edit" aspectratio="t"/>
                 <w10:anchorlock/>
               </v:rect>
@@ -11372,7 +13895,6 @@
           <w:rFonts w:ascii="Consolas" w:hAnsi="Consolas" w:cs="Consolas"/>
           <w:color w:val="DDDDDD"/>
         </w:rPr>
-        <w:lastRenderedPageBreak/>
         <w:t>{{ $name }} - {{ $email }}</w:t>
       </w:r>
     </w:p>
@@ -11534,6 +14056,7 @@
           <w:sz w:val="21"/>
           <w:szCs w:val="21"/>
         </w:rPr>
+        <w:lastRenderedPageBreak/>
         <mc:AlternateContent>
           <mc:Choice Requires="wps">
             <w:drawing>
@@ -11593,7 +14116,7 @@
           </mc:Choice>
           <mc:Fallback>
             <w:pict>
-              <v:rect id="Rectangle 1" o:spid="_x0000_s1026" alt="Description: https://congnghe5s.com/resources/upload/images/52-truyen-du-lieu-qua-view-trong-laravel-5.PNG" style="width:24pt;height:24pt;visibility:visible;mso-wrap-style:square;mso-left-percent:-10001;mso-top-percent:-10001;mso-position-horizontal:absolute;mso-position-horizontal-relative:char;mso-position-vertical:absolute;mso-position-vertical-relative:line;mso-left-percent:-10001;mso-top-percent:-10001;v-text-anchor:top" o:gfxdata="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" filled="f" stroked="f">
+              <v:rect w14:anchorId="6F223850" id="Rectangle 1" o:spid="_x0000_s1026" alt="https://congnghe5s.com/resources/upload/images/52-truyen-du-lieu-qua-view-trong-laravel-5.PNG" style="width:24pt;height:24pt;visibility:visible;mso-wrap-style:square;mso-left-percent:-10001;mso-top-percent:-10001;mso-position-horizontal:absolute;mso-position-horizontal-relative:char;mso-position-vertical:absolute;mso-position-vertical-relative:line;mso-left-percent:-10001;mso-top-percent:-10001;v-text-anchor:top" o:gfxdata="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" filled="f" stroked="f">
                 <o:lock v:ext="edit" aspectratio="t"/>
                 <w10:anchorlock/>
               </v:rect>
@@ -12175,7 +14698,6 @@
           <w:sz w:val="23"/>
           <w:szCs w:val="23"/>
         </w:rPr>
-        <w:lastRenderedPageBreak/>
         <w:t>và 1 view tên</w:t>
       </w:r>
       <w:r>
@@ -12342,6 +14864,7 @@
           <w:szCs w:val="23"/>
           <w:shd w:val="clear" w:color="auto" w:fill="FFFFFF"/>
         </w:rPr>
+        <w:lastRenderedPageBreak/>
         <w:t>Trong file index.blade.php</w:t>
       </w:r>
     </w:p>
@@ -12583,7 +15106,7 @@
           </mc:Choice>
           <mc:Fallback>
             <w:pict>
-              <v:rect id="AutoShape 3" o:spid="_x0000_s1026" alt="Description: https://thaygiaoquocdan.vn/wp-content/uploads/2018/12/24.png" style="width:24pt;height:24pt;visibility:visible;mso-wrap-style:square;mso-left-percent:-10001;mso-top-percent:-10001;mso-position-horizontal:absolute;mso-position-horizontal-relative:char;mso-position-vertical:absolute;mso-position-vertical-relative:line;mso-left-percent:-10001;mso-top-percent:-10001;v-text-anchor:top" o:gfxdata="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" filled="f" stroked="f">
+              <v:rect w14:anchorId="3F508A30" id="AutoShape 3" o:spid="_x0000_s1026" alt="https://thaygiaoquocdan.vn/wp-content/uploads/2018/12/24.png" style="width:24pt;height:24pt;visibility:visible;mso-wrap-style:square;mso-left-percent:-10001;mso-top-percent:-10001;mso-position-horizontal:absolute;mso-position-horizontal-relative:char;mso-position-vertical:absolute;mso-position-vertical-relative:line;mso-left-percent:-10001;mso-top-percent:-10001;v-text-anchor:top" o:gfxdata="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" filled="f" stroked="f">
                 <o:lock v:ext="edit" aspectratio="t"/>
                 <w10:anchorlock/>
               </v:rect>
@@ -13244,7 +15767,6 @@
           <w:sz w:val="24"/>
           <w:szCs w:val="24"/>
         </w:rPr>
-        <w:lastRenderedPageBreak/>
         <w:t>&lt;?php</w:t>
       </w:r>
     </w:p>
@@ -13341,6 +15863,7 @@
           <w:sz w:val="24"/>
           <w:szCs w:val="24"/>
         </w:rPr>
+        <w:lastRenderedPageBreak/>
         <w:t xml:space="preserve">  public function CreateTable()</w:t>
       </w:r>
     </w:p>
@@ -14353,17 +16876,7 @@
                 <w:sz w:val="23"/>
                 <w:szCs w:val="23"/>
               </w:rPr>
-              <w:t xml:space="preserve">kiểu tương đương với độ chính xác, tổng cộng 15 </w:t>
-            </w:r>
-            <w:r>
-              <w:rPr>
-                <w:rFonts w:ascii="Verdana" w:eastAsia="Times New Roman" w:hAnsi="Verdana" w:cs="Times New Roman"/>
-                <w:color w:val="222222"/>
-                <w:sz w:val="23"/>
-                <w:szCs w:val="23"/>
-              </w:rPr>
-              <w:lastRenderedPageBreak/>
-              <w:t>chữ số và 8 chữ số sau dấu thập phân</w:t>
+              <w:t>kiểu tương đương với độ chính xác, tổng cộng 15 chữ số và 8 chữ số sau dấu thập phân</w:t>
             </w:r>
           </w:p>
         </w:tc>
@@ -14407,7 +16920,6 @@
                 <w:bdr w:val="none" w:sz="0" w:space="0" w:color="auto" w:frame="1"/>
                 <w:shd w:val="clear" w:color="auto" w:fill="F1F1F1"/>
               </w:rPr>
-              <w:lastRenderedPageBreak/>
               <w:t>$table-&gt;float('amount');</w:t>
             </w:r>
           </w:p>
@@ -14492,6 +17004,7 @@
                 <w:bdr w:val="none" w:sz="0" w:space="0" w:color="auto" w:frame="1"/>
                 <w:shd w:val="clear" w:color="auto" w:fill="F1F1F1"/>
               </w:rPr>
+              <w:lastRenderedPageBreak/>
               <w:t>$table-&gt;increments('id');</w:t>
             </w:r>
           </w:p>
@@ -15783,7 +18296,6 @@
                 <w:bdr w:val="none" w:sz="0" w:space="0" w:color="auto" w:frame="1"/>
                 <w:shd w:val="clear" w:color="auto" w:fill="F1F1F1"/>
               </w:rPr>
-              <w:lastRenderedPageBreak/>
               <w:t>$table-&gt;rememberToken();</w:t>
             </w:r>
           </w:p>
@@ -15882,6 +18394,7 @@
           <w:sz w:val="41"/>
           <w:szCs w:val="41"/>
         </w:rPr>
+        <w:lastRenderedPageBreak/>
         <w:t>Đổi tên bảng</w:t>
       </w:r>
     </w:p>
@@ -16223,7 +18736,6 @@
           <w:sz w:val="62"/>
           <w:szCs w:val="62"/>
         </w:rPr>
-        <w:lastRenderedPageBreak/>
         <w:t>Quản lý bảng bằng Migration trong laravel</w:t>
       </w:r>
     </w:p>
@@ -16311,7 +18823,8 @@
           <w:rFonts w:ascii="Courier New" w:hAnsi="Courier New" w:cs="Courier New"/>
           <w:color w:val="222222"/>
         </w:rPr>
-        <w:object w:dxaOrig="225" w:dyaOrig="225">
+        <w:lastRenderedPageBreak/>
+        <w:object w:dxaOrig="1440" w:dyaOrig="1440">
           <v:shapetype id="_x0000_t75" coordsize="21600,21600" o:spt="75" o:preferrelative="t" path="m@4@5l@4@11@9@11@9@5xe" filled="f" stroked="f">
             <v:stroke joinstyle="miter"/>
             <v:formulas>
@@ -16331,10 +18844,10 @@
             <v:path o:extrusionok="f" gradientshapeok="t" o:connecttype="rect"/>
             <o:lock v:ext="edit" aspectratio="t"/>
           </v:shapetype>
-          <v:shape id="_x0000_i1043" type="#_x0000_t75" style="width:136.5pt;height:60.75pt" o:ole="">
-            <v:imagedata r:id="rId8" o:title=""/>
+          <v:shape id="_x0000_i1043" type="#_x0000_t75" style="width:136.5pt;height:51.75pt" o:ole="">
+            <v:imagedata r:id="rId7" o:title=""/>
           </v:shape>
-          <w:control r:id="rId9" w:name="DefaultOcxName" w:shapeid="_x0000_i1043"/>
+          <w:control r:id="rId8" w:name="DefaultOcxName" w:shapeid="_x0000_i1043"/>
         </w:object>
       </w:r>
     </w:p>
@@ -16624,11 +19137,11 @@
           <w:rFonts w:ascii="Courier New" w:hAnsi="Courier New" w:cs="Courier New"/>
           <w:color w:val="222222"/>
         </w:rPr>
-        <w:object w:dxaOrig="225" w:dyaOrig="225">
-          <v:shape id="_x0000_i1046" type="#_x0000_t75" style="width:136.5pt;height:60.75pt" o:ole="">
-            <v:imagedata r:id="rId8" o:title=""/>
+        <w:object w:dxaOrig="1440" w:dyaOrig="1440">
+          <v:shape id="_x0000_i1046" type="#_x0000_t75" style="width:136.5pt;height:51.75pt" o:ole="">
+            <v:imagedata r:id="rId7" o:title=""/>
           </v:shape>
-          <w:control r:id="rId10" w:name="DefaultOcxName1" w:shapeid="_x0000_i1046"/>
+          <w:control r:id="rId9" w:name="DefaultOcxName1" w:shapeid="_x0000_i1046"/>
         </w:object>
       </w:r>
     </w:p>
@@ -16679,7 +19192,6 @@
                 <w:sz w:val="18"/>
                 <w:szCs w:val="18"/>
               </w:rPr>
-              <w:lastRenderedPageBreak/>
               <w:t>1</w:t>
             </w:r>
           </w:p>
@@ -16889,6 +19401,7 @@
           <w:sz w:val="23"/>
           <w:szCs w:val="23"/>
         </w:rPr>
+        <w:lastRenderedPageBreak/>
         <w:t>-Hàm down trong Migrations có tác dụng thực thi . khi gõ lệnh </w:t>
       </w:r>
       <w:r>
@@ -16957,11 +19470,11 @@
           <w:rFonts w:ascii="Courier New" w:hAnsi="Courier New" w:cs="Courier New"/>
           <w:color w:val="222222"/>
         </w:rPr>
-        <w:object w:dxaOrig="225" w:dyaOrig="225">
-          <v:shape id="_x0000_i1049" type="#_x0000_t75" style="width:136.5pt;height:60.75pt" o:ole="">
-            <v:imagedata r:id="rId8" o:title=""/>
+        <w:object w:dxaOrig="1440" w:dyaOrig="1440">
+          <v:shape id="_x0000_i1049" type="#_x0000_t75" style="width:136.5pt;height:51.75pt" o:ole="">
+            <v:imagedata r:id="rId7" o:title=""/>
           </v:shape>
-          <w:control r:id="rId11" w:name="DefaultOcxName2" w:shapeid="_x0000_i1049"/>
+          <w:control r:id="rId10" w:name="DefaultOcxName2" w:shapeid="_x0000_i1049"/>
         </w:object>
       </w:r>
     </w:p>
@@ -17375,7 +19888,6 @@
                 <w:sz w:val="23"/>
                 <w:szCs w:val="23"/>
               </w:rPr>
-              <w:lastRenderedPageBreak/>
               <w:t>php artisan migrate:status</w:t>
             </w:r>
           </w:p>
@@ -17540,11 +20052,11 @@
           <w:rFonts w:ascii="Courier New" w:hAnsi="Courier New" w:cs="Courier New"/>
           <w:color w:val="222222"/>
         </w:rPr>
-        <w:object w:dxaOrig="225" w:dyaOrig="225">
-          <v:shape id="_x0000_i1052" type="#_x0000_t75" style="width:136.5pt;height:60.75pt" o:ole="">
-            <v:imagedata r:id="rId8" o:title=""/>
+        <w:object w:dxaOrig="1440" w:dyaOrig="1440">
+          <v:shape id="_x0000_i1052" type="#_x0000_t75" style="width:136.5pt;height:51.75pt" o:ole="">
+            <v:imagedata r:id="rId7" o:title=""/>
           </v:shape>
-          <w:control r:id="rId12" w:name="DefaultOcxName3" w:shapeid="_x0000_i1052"/>
+          <w:control r:id="rId11" w:name="DefaultOcxName3" w:shapeid="_x0000_i1052"/>
         </w:object>
       </w:r>
     </w:p>
@@ -17680,11 +20192,12 @@
           <w:rFonts w:ascii="Courier New" w:hAnsi="Courier New" w:cs="Courier New"/>
           <w:color w:val="222222"/>
         </w:rPr>
-        <w:object w:dxaOrig="225" w:dyaOrig="225">
-          <v:shape id="_x0000_i1055" type="#_x0000_t75" style="width:136.5pt;height:60.75pt" o:ole="">
-            <v:imagedata r:id="rId8" o:title=""/>
+        <w:lastRenderedPageBreak/>
+        <w:object w:dxaOrig="1440" w:dyaOrig="1440">
+          <v:shape id="_x0000_i1055" type="#_x0000_t75" style="width:136.5pt;height:51.75pt" o:ole="">
+            <v:imagedata r:id="rId7" o:title=""/>
           </v:shape>
-          <w:control r:id="rId13" w:name="DefaultOcxName4" w:shapeid="_x0000_i1055"/>
+          <w:control r:id="rId12" w:name="DefaultOcxName4" w:shapeid="_x0000_i1055"/>
         </w:object>
       </w:r>
     </w:p>
@@ -17869,11 +20382,11 @@
           <w:rFonts w:ascii="Courier New" w:hAnsi="Courier New" w:cs="Courier New"/>
           <w:color w:val="222222"/>
         </w:rPr>
-        <w:object w:dxaOrig="225" w:dyaOrig="225">
-          <v:shape id="_x0000_i1058" type="#_x0000_t75" style="width:136.5pt;height:60.75pt" o:ole="">
-            <v:imagedata r:id="rId8" o:title=""/>
+        <w:object w:dxaOrig="1440" w:dyaOrig="1440">
+          <v:shape id="_x0000_i1058" type="#_x0000_t75" style="width:136.5pt;height:51.75pt" o:ole="">
+            <v:imagedata r:id="rId7" o:title=""/>
           </v:shape>
-          <w:control r:id="rId14" w:name="DefaultOcxName5" w:shapeid="_x0000_i1058"/>
+          <w:control r:id="rId13" w:name="DefaultOcxName5" w:shapeid="_x0000_i1058"/>
         </w:object>
       </w:r>
     </w:p>
@@ -18167,12 +20680,11 @@
           <w:rFonts w:ascii="Courier New" w:hAnsi="Courier New" w:cs="Courier New"/>
           <w:color w:val="222222"/>
         </w:rPr>
-        <w:lastRenderedPageBreak/>
-        <w:object w:dxaOrig="225" w:dyaOrig="225">
-          <v:shape id="_x0000_i1061" type="#_x0000_t75" style="width:136.5pt;height:60.75pt" o:ole="">
-            <v:imagedata r:id="rId8" o:title=""/>
+        <w:object w:dxaOrig="1440" w:dyaOrig="1440">
+          <v:shape id="_x0000_i1061" type="#_x0000_t75" style="width:136.5pt;height:51.75pt" o:ole="">
+            <v:imagedata r:id="rId7" o:title=""/>
           </v:shape>
-          <w:control r:id="rId15" w:name="DefaultOcxName6" w:shapeid="_x0000_i1061"/>
+          <w:control r:id="rId14" w:name="DefaultOcxName6" w:shapeid="_x0000_i1061"/>
         </w:object>
       </w:r>
     </w:p>
@@ -18304,11 +20816,11 @@
           <w:rFonts w:ascii="Courier New" w:hAnsi="Courier New" w:cs="Courier New"/>
           <w:color w:val="222222"/>
         </w:rPr>
-        <w:object w:dxaOrig="225" w:dyaOrig="225">
-          <v:shape id="_x0000_i1064" type="#_x0000_t75" style="width:136.5pt;height:60.75pt" o:ole="">
-            <v:imagedata r:id="rId8" o:title=""/>
+        <w:object w:dxaOrig="1440" w:dyaOrig="1440">
+          <v:shape id="_x0000_i1064" type="#_x0000_t75" style="width:136.5pt;height:51.75pt" o:ole="">
+            <v:imagedata r:id="rId7" o:title=""/>
           </v:shape>
-          <w:control r:id="rId16" w:name="DefaultOcxName7" w:shapeid="_x0000_i1064"/>
+          <w:control r:id="rId15" w:name="DefaultOcxName7" w:shapeid="_x0000_i1064"/>
         </w:object>
       </w:r>
     </w:p>
@@ -18467,6 +20979,7 @@
                 <w:sz w:val="18"/>
                 <w:szCs w:val="18"/>
               </w:rPr>
+              <w:lastRenderedPageBreak/>
               <w:t>7</w:t>
             </w:r>
           </w:p>
@@ -18737,7 +21250,6 @@
                 <w:sz w:val="18"/>
                 <w:szCs w:val="18"/>
               </w:rPr>
-              <w:lastRenderedPageBreak/>
               <w:t>22</w:t>
             </w:r>
           </w:p>
@@ -18990,6 +21502,7 @@
                 <w:sz w:val="18"/>
                 <w:szCs w:val="18"/>
               </w:rPr>
+              <w:lastRenderedPageBreak/>
               <w:t>36</w:t>
             </w:r>
           </w:p>
@@ -19412,6 +21925,7 @@
                 <w:sz w:val="18"/>
                 <w:szCs w:val="18"/>
               </w:rPr>
+              <w:lastRenderedPageBreak/>
               <w:t>class</w:t>
             </w:r>
             <w:r>
@@ -20372,7 +22886,6 @@
                 <w:sz w:val="18"/>
                 <w:szCs w:val="18"/>
               </w:rPr>
-              <w:lastRenderedPageBreak/>
               <w:t>            </w:t>
             </w:r>
             <w:r>
@@ -21052,6 +23565,7 @@
                 <w:sz w:val="18"/>
                 <w:szCs w:val="18"/>
               </w:rPr>
+              <w:lastRenderedPageBreak/>
               <w:t>}</w:t>
             </w:r>
           </w:p>
@@ -21798,7 +24312,7 @@
       <w:pPr>
         <w:spacing w:after="0"/>
       </w:pPr>
-      <w:hyperlink r:id="rId17" w:history="1">
+      <w:hyperlink r:id="rId16" w:history="1">
         <w:r>
           <w:rPr>
             <w:rStyle w:val="Hyperlink"/>
@@ -21830,7 +24344,6 @@
           <w:sz w:val="62"/>
           <w:szCs w:val="62"/>
         </w:rPr>
-        <w:lastRenderedPageBreak/>
         <w:t>Tạo dữ liệu mẫu với Seeding</w:t>
       </w:r>
     </w:p>
@@ -21838,7 +24351,7 @@
       <w:pPr>
         <w:spacing w:after="0"/>
       </w:pPr>
-      <w:hyperlink r:id="rId18" w:history="1">
+      <w:hyperlink r:id="rId17" w:history="1">
         <w:r>
           <w:rPr>
             <w:rStyle w:val="Hyperlink"/>
@@ -22119,6 +24632,14 @@
           <w:shd w:val="clear" w:color="auto" w:fill="F7FAFF"/>
         </w:rPr>
         <w:br/>
+      </w:r>
+      <w:r>
+        <w:rPr>
+          <w:rFonts w:ascii="Consolas" w:hAnsi="Consolas" w:cs="Consolas"/>
+          <w:color w:val="000000"/>
+          <w:shd w:val="clear" w:color="auto" w:fill="F7FAFF"/>
+        </w:rPr>
+        <w:lastRenderedPageBreak/>
         <w:t xml:space="preserve">    </w:t>
       </w:r>
       <w:r>
@@ -22843,14 +25364,6 @@
           <w:shd w:val="clear" w:color="auto" w:fill="F7FAFF"/>
         </w:rPr>
         <w:br/>
-      </w:r>
-      <w:r>
-        <w:rPr>
-          <w:rFonts w:ascii="Consolas" w:hAnsi="Consolas" w:cs="Consolas"/>
-          <w:color w:val="000000"/>
-          <w:shd w:val="clear" w:color="auto" w:fill="F7FAFF"/>
-        </w:rPr>
-        <w:lastRenderedPageBreak/>
         <w:t xml:space="preserve">    </w:t>
       </w:r>
       <w:r>
@@ -22947,7 +25460,7 @@
       <w:pPr>
         <w:spacing w:after="0"/>
       </w:pPr>
-      <w:hyperlink r:id="rId19" w:history="1">
+      <w:hyperlink r:id="rId18" w:history="1">
         <w:r>
           <w:rPr>
             <w:rStyle w:val="Hyperlink"/>
@@ -23054,6 +25567,7 @@
           <w:sz w:val="23"/>
           <w:szCs w:val="23"/>
         </w:rPr>
+        <w:lastRenderedPageBreak/>
         <w:t>-Tạo model bằng cách này thì khá là đơn giản. Các bạn chỉ cần mở cmd(commandline) lên và trỏ đến thư mục chứa project Laravel của các bạn và gõ lệnh.</w:t>
       </w:r>
     </w:p>
@@ -23366,7 +25880,6 @@
           <w:sz w:val="36"/>
           <w:szCs w:val="36"/>
         </w:rPr>
-        <w:lastRenderedPageBreak/>
         <w:t>Lọc cột dữ liệu trong model.</w:t>
       </w:r>
     </w:p>
@@ -23607,7 +26120,7 @@
       <w:pPr>
         <w:spacing w:after="0"/>
       </w:pPr>
-      <w:hyperlink r:id="rId20" w:history="1">
+      <w:hyperlink r:id="rId19" w:history="1">
         <w:r>
           <w:rPr>
             <w:rStyle w:val="Hyperlink"/>
@@ -23685,6 +26198,7 @@
           <w:sz w:val="24"/>
           <w:szCs w:val="24"/>
         </w:rPr>
+        <w:lastRenderedPageBreak/>
         <w:t xml:space="preserve">                    -&gt;get();</w:t>
       </w:r>
     </w:p>
@@ -24081,7 +26595,6 @@
           <w:sz w:val="24"/>
           <w:szCs w:val="24"/>
         </w:rPr>
-        <w:lastRenderedPageBreak/>
         <w:t xml:space="preserve">                -&gt;whereMonth('join_date', '03')</w:t>
       </w:r>
     </w:p>
@@ -24377,8 +26890,8 @@
 </file>
 
 <file path=word/numbering.xml><?xml version="1.0" encoding="utf-8"?>
-<w:numbering xmlns:wpc="http://schemas.microsoft.com/office/word/2010/wordprocessingCanvas" xmlns:mc="http://schemas.openxmlformats.org/markup-compatibility/2006" xmlns:o="urn:schemas-microsoft-com:office:office" xmlns:r="http://schemas.openxmlformats.org/officeDocument/2006/relationships" xmlns:m="http://schemas.openxmlformats.org/officeDocument/2006/math" xmlns:v="urn:schemas-microsoft-com:vml" xmlns:wp14="http://schemas.microsoft.com/office/word/2010/wordprocessingDrawing" xmlns:wp="http://schemas.openxmlformats.org/drawingml/2006/wordprocessingDrawing" xmlns:w10="urn:schemas-microsoft-com:office:word" xmlns:w="http://schemas.openxmlformats.org/wordprocessingml/2006/main" xmlns:w14="http://schemas.microsoft.com/office/word/2010/wordml" xmlns:wpg="http://schemas.microsoft.com/office/word/2010/wordprocessingGroup" xmlns:wpi="http://schemas.microsoft.com/office/word/2010/wordprocessingInk" xmlns:wne="http://schemas.microsoft.com/office/word/2006/wordml" xmlns:wps="http://schemas.microsoft.com/office/word/2010/wordprocessingShape" mc:Ignorable="w14 wp14">
-  <w:abstractNum w:abstractNumId="0">
+<w:numbering xmlns:wpc="http://schemas.microsoft.com/office/word/2010/wordprocessingCanvas" xmlns:mc="http://schemas.openxmlformats.org/markup-compatibility/2006" xmlns:o="urn:schemas-microsoft-com:office:office" xmlns:r="http://schemas.openxmlformats.org/officeDocument/2006/relationships" xmlns:m="http://schemas.openxmlformats.org/officeDocument/2006/math" xmlns:v="urn:schemas-microsoft-com:vml" xmlns:wp14="http://schemas.microsoft.com/office/word/2010/wordprocessingDrawing" xmlns:wp="http://schemas.openxmlformats.org/drawingml/2006/wordprocessingDrawing" xmlns:w10="urn:schemas-microsoft-com:office:word" xmlns:w="http://schemas.openxmlformats.org/wordprocessingml/2006/main" xmlns:w14="http://schemas.microsoft.com/office/word/2010/wordml" xmlns:w15="http://schemas.microsoft.com/office/word/2012/wordml" xmlns:wpg="http://schemas.microsoft.com/office/word/2010/wordprocessingGroup" xmlns:wpi="http://schemas.microsoft.com/office/word/2010/wordprocessingInk" xmlns:wne="http://schemas.microsoft.com/office/word/2006/wordml" xmlns:wps="http://schemas.microsoft.com/office/word/2010/wordprocessingShape" mc:Ignorable="w14 w15 wp14">
+  <w:abstractNum w:abstractNumId="0" w15:restartNumberingAfterBreak="0">
     <w:nsid w:val="05F71773"/>
     <w:multiLevelType w:val="multilevel"/>
     <w:tmpl w:val="AC8CF8F4"/>
@@ -24527,7 +27040,7 @@
       </w:rPr>
     </w:lvl>
   </w:abstractNum>
-  <w:abstractNum w:abstractNumId="1">
+  <w:abstractNum w:abstractNumId="1" w15:restartNumberingAfterBreak="0">
     <w:nsid w:val="10007E47"/>
     <w:multiLevelType w:val="multilevel"/>
     <w:tmpl w:val="9EB2B512"/>
@@ -24676,10 +27189,10 @@
       </w:rPr>
     </w:lvl>
   </w:abstractNum>
-  <w:abstractNum w:abstractNumId="2">
-    <w:nsid w:val="3CEF5B4E"/>
+  <w:abstractNum w:abstractNumId="2" w15:restartNumberingAfterBreak="0">
+    <w:nsid w:val="15D66294"/>
     <w:multiLevelType w:val="multilevel"/>
-    <w:tmpl w:val="37DC6D06"/>
+    <w:tmpl w:val="3C563F36"/>
     <w:lvl w:ilvl="0">
       <w:start w:val="1"/>
       <w:numFmt w:val="bullet"/>
@@ -24825,10 +27338,10 @@
       </w:rPr>
     </w:lvl>
   </w:abstractNum>
-  <w:abstractNum w:abstractNumId="3">
-    <w:nsid w:val="5D473BF4"/>
+  <w:abstractNum w:abstractNumId="3" w15:restartNumberingAfterBreak="0">
+    <w:nsid w:val="3CEF5B4E"/>
     <w:multiLevelType w:val="multilevel"/>
-    <w:tmpl w:val="5C688154"/>
+    <w:tmpl w:val="37DC6D06"/>
     <w:lvl w:ilvl="0">
       <w:start w:val="1"/>
       <w:numFmt w:val="bullet"/>
@@ -24974,7 +27487,305 @@
       </w:rPr>
     </w:lvl>
   </w:abstractNum>
-  <w:abstractNum w:abstractNumId="4">
+  <w:abstractNum w:abstractNumId="4" w15:restartNumberingAfterBreak="0">
+    <w:nsid w:val="56E14D7A"/>
+    <w:multiLevelType w:val="multilevel"/>
+    <w:tmpl w:val="2A6E2368"/>
+    <w:lvl w:ilvl="0">
+      <w:start w:val="1"/>
+      <w:numFmt w:val="bullet"/>
+      <w:lvlText w:val=""/>
+      <w:lvlJc w:val="left"/>
+      <w:pPr>
+        <w:tabs>
+          <w:tab w:val="num" w:pos="720"/>
+        </w:tabs>
+        <w:ind w:left="720" w:hanging="360"/>
+      </w:pPr>
+      <w:rPr>
+        <w:rFonts w:ascii="Symbol" w:hAnsi="Symbol" w:hint="default"/>
+        <w:sz w:val="20"/>
+      </w:rPr>
+    </w:lvl>
+    <w:lvl w:ilvl="1" w:tentative="1">
+      <w:start w:val="1"/>
+      <w:numFmt w:val="bullet"/>
+      <w:lvlText w:val="o"/>
+      <w:lvlJc w:val="left"/>
+      <w:pPr>
+        <w:tabs>
+          <w:tab w:val="num" w:pos="1440"/>
+        </w:tabs>
+        <w:ind w:left="1440" w:hanging="360"/>
+      </w:pPr>
+      <w:rPr>
+        <w:rFonts w:ascii="Courier New" w:hAnsi="Courier New" w:hint="default"/>
+        <w:sz w:val="20"/>
+      </w:rPr>
+    </w:lvl>
+    <w:lvl w:ilvl="2" w:tentative="1">
+      <w:start w:val="1"/>
+      <w:numFmt w:val="bullet"/>
+      <w:lvlText w:val=""/>
+      <w:lvlJc w:val="left"/>
+      <w:pPr>
+        <w:tabs>
+          <w:tab w:val="num" w:pos="2160"/>
+        </w:tabs>
+        <w:ind w:left="2160" w:hanging="360"/>
+      </w:pPr>
+      <w:rPr>
+        <w:rFonts w:ascii="Wingdings" w:hAnsi="Wingdings" w:hint="default"/>
+        <w:sz w:val="20"/>
+      </w:rPr>
+    </w:lvl>
+    <w:lvl w:ilvl="3" w:tentative="1">
+      <w:start w:val="1"/>
+      <w:numFmt w:val="bullet"/>
+      <w:lvlText w:val=""/>
+      <w:lvlJc w:val="left"/>
+      <w:pPr>
+        <w:tabs>
+          <w:tab w:val="num" w:pos="2880"/>
+        </w:tabs>
+        <w:ind w:left="2880" w:hanging="360"/>
+      </w:pPr>
+      <w:rPr>
+        <w:rFonts w:ascii="Wingdings" w:hAnsi="Wingdings" w:hint="default"/>
+        <w:sz w:val="20"/>
+      </w:rPr>
+    </w:lvl>
+    <w:lvl w:ilvl="4" w:tentative="1">
+      <w:start w:val="1"/>
+      <w:numFmt w:val="bullet"/>
+      <w:lvlText w:val=""/>
+      <w:lvlJc w:val="left"/>
+      <w:pPr>
+        <w:tabs>
+          <w:tab w:val="num" w:pos="3600"/>
+        </w:tabs>
+        <w:ind w:left="3600" w:hanging="360"/>
+      </w:pPr>
+      <w:rPr>
+        <w:rFonts w:ascii="Wingdings" w:hAnsi="Wingdings" w:hint="default"/>
+        <w:sz w:val="20"/>
+      </w:rPr>
+    </w:lvl>
+    <w:lvl w:ilvl="5" w:tentative="1">
+      <w:start w:val="1"/>
+      <w:numFmt w:val="bullet"/>
+      <w:lvlText w:val=""/>
+      <w:lvlJc w:val="left"/>
+      <w:pPr>
+        <w:tabs>
+          <w:tab w:val="num" w:pos="4320"/>
+        </w:tabs>
+        <w:ind w:left="4320" w:hanging="360"/>
+      </w:pPr>
+      <w:rPr>
+        <w:rFonts w:ascii="Wingdings" w:hAnsi="Wingdings" w:hint="default"/>
+        <w:sz w:val="20"/>
+      </w:rPr>
+    </w:lvl>
+    <w:lvl w:ilvl="6" w:tentative="1">
+      <w:start w:val="1"/>
+      <w:numFmt w:val="bullet"/>
+      <w:lvlText w:val=""/>
+      <w:lvlJc w:val="left"/>
+      <w:pPr>
+        <w:tabs>
+          <w:tab w:val="num" w:pos="5040"/>
+        </w:tabs>
+        <w:ind w:left="5040" w:hanging="360"/>
+      </w:pPr>
+      <w:rPr>
+        <w:rFonts w:ascii="Wingdings" w:hAnsi="Wingdings" w:hint="default"/>
+        <w:sz w:val="20"/>
+      </w:rPr>
+    </w:lvl>
+    <w:lvl w:ilvl="7" w:tentative="1">
+      <w:start w:val="1"/>
+      <w:numFmt w:val="bullet"/>
+      <w:lvlText w:val=""/>
+      <w:lvlJc w:val="left"/>
+      <w:pPr>
+        <w:tabs>
+          <w:tab w:val="num" w:pos="5760"/>
+        </w:tabs>
+        <w:ind w:left="5760" w:hanging="360"/>
+      </w:pPr>
+      <w:rPr>
+        <w:rFonts w:ascii="Wingdings" w:hAnsi="Wingdings" w:hint="default"/>
+        <w:sz w:val="20"/>
+      </w:rPr>
+    </w:lvl>
+    <w:lvl w:ilvl="8" w:tentative="1">
+      <w:start w:val="1"/>
+      <w:numFmt w:val="bullet"/>
+      <w:lvlText w:val=""/>
+      <w:lvlJc w:val="left"/>
+      <w:pPr>
+        <w:tabs>
+          <w:tab w:val="num" w:pos="6480"/>
+        </w:tabs>
+        <w:ind w:left="6480" w:hanging="360"/>
+      </w:pPr>
+      <w:rPr>
+        <w:rFonts w:ascii="Wingdings" w:hAnsi="Wingdings" w:hint="default"/>
+        <w:sz w:val="20"/>
+      </w:rPr>
+    </w:lvl>
+  </w:abstractNum>
+  <w:abstractNum w:abstractNumId="5" w15:restartNumberingAfterBreak="0">
+    <w:nsid w:val="5D473BF4"/>
+    <w:multiLevelType w:val="multilevel"/>
+    <w:tmpl w:val="5C688154"/>
+    <w:lvl w:ilvl="0">
+      <w:start w:val="1"/>
+      <w:numFmt w:val="bullet"/>
+      <w:lvlText w:val=""/>
+      <w:lvlJc w:val="left"/>
+      <w:pPr>
+        <w:tabs>
+          <w:tab w:val="num" w:pos="720"/>
+        </w:tabs>
+        <w:ind w:left="720" w:hanging="360"/>
+      </w:pPr>
+      <w:rPr>
+        <w:rFonts w:ascii="Symbol" w:hAnsi="Symbol" w:hint="default"/>
+        <w:sz w:val="20"/>
+      </w:rPr>
+    </w:lvl>
+    <w:lvl w:ilvl="1" w:tentative="1">
+      <w:start w:val="1"/>
+      <w:numFmt w:val="bullet"/>
+      <w:lvlText w:val="o"/>
+      <w:lvlJc w:val="left"/>
+      <w:pPr>
+        <w:tabs>
+          <w:tab w:val="num" w:pos="1440"/>
+        </w:tabs>
+        <w:ind w:left="1440" w:hanging="360"/>
+      </w:pPr>
+      <w:rPr>
+        <w:rFonts w:ascii="Courier New" w:hAnsi="Courier New" w:hint="default"/>
+        <w:sz w:val="20"/>
+      </w:rPr>
+    </w:lvl>
+    <w:lvl w:ilvl="2" w:tentative="1">
+      <w:start w:val="1"/>
+      <w:numFmt w:val="bullet"/>
+      <w:lvlText w:val=""/>
+      <w:lvlJc w:val="left"/>
+      <w:pPr>
+        <w:tabs>
+          <w:tab w:val="num" w:pos="2160"/>
+        </w:tabs>
+        <w:ind w:left="2160" w:hanging="360"/>
+      </w:pPr>
+      <w:rPr>
+        <w:rFonts w:ascii="Wingdings" w:hAnsi="Wingdings" w:hint="default"/>
+        <w:sz w:val="20"/>
+      </w:rPr>
+    </w:lvl>
+    <w:lvl w:ilvl="3" w:tentative="1">
+      <w:start w:val="1"/>
+      <w:numFmt w:val="bullet"/>
+      <w:lvlText w:val=""/>
+      <w:lvlJc w:val="left"/>
+      <w:pPr>
+        <w:tabs>
+          <w:tab w:val="num" w:pos="2880"/>
+        </w:tabs>
+        <w:ind w:left="2880" w:hanging="360"/>
+      </w:pPr>
+      <w:rPr>
+        <w:rFonts w:ascii="Wingdings" w:hAnsi="Wingdings" w:hint="default"/>
+        <w:sz w:val="20"/>
+      </w:rPr>
+    </w:lvl>
+    <w:lvl w:ilvl="4" w:tentative="1">
+      <w:start w:val="1"/>
+      <w:numFmt w:val="bullet"/>
+      <w:lvlText w:val=""/>
+      <w:lvlJc w:val="left"/>
+      <w:pPr>
+        <w:tabs>
+          <w:tab w:val="num" w:pos="3600"/>
+        </w:tabs>
+        <w:ind w:left="3600" w:hanging="360"/>
+      </w:pPr>
+      <w:rPr>
+        <w:rFonts w:ascii="Wingdings" w:hAnsi="Wingdings" w:hint="default"/>
+        <w:sz w:val="20"/>
+      </w:rPr>
+    </w:lvl>
+    <w:lvl w:ilvl="5" w:tentative="1">
+      <w:start w:val="1"/>
+      <w:numFmt w:val="bullet"/>
+      <w:lvlText w:val=""/>
+      <w:lvlJc w:val="left"/>
+      <w:pPr>
+        <w:tabs>
+          <w:tab w:val="num" w:pos="4320"/>
+        </w:tabs>
+        <w:ind w:left="4320" w:hanging="360"/>
+      </w:pPr>
+      <w:rPr>
+        <w:rFonts w:ascii="Wingdings" w:hAnsi="Wingdings" w:hint="default"/>
+        <w:sz w:val="20"/>
+      </w:rPr>
+    </w:lvl>
+    <w:lvl w:ilvl="6" w:tentative="1">
+      <w:start w:val="1"/>
+      <w:numFmt w:val="bullet"/>
+      <w:lvlText w:val=""/>
+      <w:lvlJc w:val="left"/>
+      <w:pPr>
+        <w:tabs>
+          <w:tab w:val="num" w:pos="5040"/>
+        </w:tabs>
+        <w:ind w:left="5040" w:hanging="360"/>
+      </w:pPr>
+      <w:rPr>
+        <w:rFonts w:ascii="Wingdings" w:hAnsi="Wingdings" w:hint="default"/>
+        <w:sz w:val="20"/>
+      </w:rPr>
+    </w:lvl>
+    <w:lvl w:ilvl="7" w:tentative="1">
+      <w:start w:val="1"/>
+      <w:numFmt w:val="bullet"/>
+      <w:lvlText w:val=""/>
+      <w:lvlJc w:val="left"/>
+      <w:pPr>
+        <w:tabs>
+          <w:tab w:val="num" w:pos="5760"/>
+        </w:tabs>
+        <w:ind w:left="5760" w:hanging="360"/>
+      </w:pPr>
+      <w:rPr>
+        <w:rFonts w:ascii="Wingdings" w:hAnsi="Wingdings" w:hint="default"/>
+        <w:sz w:val="20"/>
+      </w:rPr>
+    </w:lvl>
+    <w:lvl w:ilvl="8" w:tentative="1">
+      <w:start w:val="1"/>
+      <w:numFmt w:val="bullet"/>
+      <w:lvlText w:val=""/>
+      <w:lvlJc w:val="left"/>
+      <w:pPr>
+        <w:tabs>
+          <w:tab w:val="num" w:pos="6480"/>
+        </w:tabs>
+        <w:ind w:left="6480" w:hanging="360"/>
+      </w:pPr>
+      <w:rPr>
+        <w:rFonts w:ascii="Wingdings" w:hAnsi="Wingdings" w:hint="default"/>
+        <w:sz w:val="20"/>
+      </w:rPr>
+    </w:lvl>
+  </w:abstractNum>
+  <w:abstractNum w:abstractNumId="6" w15:restartNumberingAfterBreak="0">
     <w:nsid w:val="70F008FF"/>
     <w:multiLevelType w:val="hybridMultilevel"/>
     <w:tmpl w:val="D98C8BFA"/>
@@ -25064,7 +27875,7 @@
     </w:lvl>
   </w:abstractNum>
   <w:num w:numId="1">
-    <w:abstractNumId w:val="4"/>
+    <w:abstractNumId w:val="6"/>
   </w:num>
   <w:num w:numId="2">
     <w:abstractNumId w:val="0"/>
@@ -25073,16 +27884,22 @@
     <w:abstractNumId w:val="1"/>
   </w:num>
   <w:num w:numId="4">
+    <w:abstractNumId w:val="5"/>
+  </w:num>
+  <w:num w:numId="5">
     <w:abstractNumId w:val="3"/>
   </w:num>
-  <w:num w:numId="5">
+  <w:num w:numId="6">
     <w:abstractNumId w:val="2"/>
+  </w:num>
+  <w:num w:numId="7">
+    <w:abstractNumId w:val="4"/>
   </w:num>
 </w:numbering>
 </file>
 
 <file path=word/styles.xml><?xml version="1.0" encoding="utf-8"?>
-<w:styles xmlns:mc="http://schemas.openxmlformats.org/markup-compatibility/2006" xmlns:r="http://schemas.openxmlformats.org/officeDocument/2006/relationships" xmlns:w="http://schemas.openxmlformats.org/wordprocessingml/2006/main" xmlns:w14="http://schemas.microsoft.com/office/word/2010/wordml" mc:Ignorable="w14">
+<w:styles xmlns:mc="http://schemas.openxmlformats.org/markup-compatibility/2006" xmlns:r="http://schemas.openxmlformats.org/officeDocument/2006/relationships" xmlns:w="http://schemas.openxmlformats.org/wordprocessingml/2006/main" xmlns:w14="http://schemas.microsoft.com/office/word/2010/wordml" xmlns:w15="http://schemas.microsoft.com/office/word/2012/wordml" mc:Ignorable="w14 w15">
   <w:docDefaults>
     <w:rPrDefault>
       <w:rPr>
@@ -25098,144 +27915,378 @@
       </w:pPr>
     </w:pPrDefault>
   </w:docDefaults>
-  <w:latentStyles w:defLockedState="0" w:defUIPriority="99" w:defSemiHidden="1" w:defUnhideWhenUsed="1" w:defQFormat="0" w:count="267">
-    <w:lsdException w:name="Normal" w:semiHidden="0" w:uiPriority="0" w:unhideWhenUsed="0" w:qFormat="1"/>
-    <w:lsdException w:name="heading 1" w:semiHidden="0" w:uiPriority="9" w:unhideWhenUsed="0" w:qFormat="1"/>
-    <w:lsdException w:name="heading 2" w:uiPriority="9" w:qFormat="1"/>
-    <w:lsdException w:name="heading 3" w:uiPriority="9" w:qFormat="1"/>
-    <w:lsdException w:name="heading 4" w:uiPriority="9" w:qFormat="1"/>
-    <w:lsdException w:name="heading 5" w:uiPriority="9" w:qFormat="1"/>
-    <w:lsdException w:name="heading 6" w:uiPriority="9" w:qFormat="1"/>
-    <w:lsdException w:name="heading 7" w:uiPriority="9" w:qFormat="1"/>
-    <w:lsdException w:name="heading 8" w:uiPriority="9" w:qFormat="1"/>
-    <w:lsdException w:name="heading 9" w:uiPriority="9" w:qFormat="1"/>
-    <w:lsdException w:name="toc 1" w:uiPriority="39"/>
-    <w:lsdException w:name="toc 2" w:uiPriority="39"/>
-    <w:lsdException w:name="toc 3" w:uiPriority="39"/>
-    <w:lsdException w:name="toc 4" w:uiPriority="39"/>
-    <w:lsdException w:name="toc 5" w:uiPriority="39"/>
-    <w:lsdException w:name="toc 6" w:uiPriority="39"/>
-    <w:lsdException w:name="toc 7" w:uiPriority="39"/>
-    <w:lsdException w:name="toc 8" w:uiPriority="39"/>
-    <w:lsdException w:name="toc 9" w:uiPriority="39"/>
-    <w:lsdException w:name="caption" w:uiPriority="35" w:qFormat="1"/>
-    <w:lsdException w:name="Title" w:semiHidden="0" w:uiPriority="10" w:unhideWhenUsed="0" w:qFormat="1"/>
-    <w:lsdException w:name="Default Paragraph Font" w:uiPriority="1"/>
-    <w:lsdException w:name="Subtitle" w:semiHidden="0" w:uiPriority="11" w:unhideWhenUsed="0" w:qFormat="1"/>
-    <w:lsdException w:name="Strong" w:semiHidden="0" w:uiPriority="22" w:unhideWhenUsed="0" w:qFormat="1"/>
-    <w:lsdException w:name="Emphasis" w:semiHidden="0" w:uiPriority="20" w:unhideWhenUsed="0" w:qFormat="1"/>
-    <w:lsdException w:name="Table Grid" w:semiHidden="0" w:uiPriority="59" w:unhideWhenUsed="0"/>
-    <w:lsdException w:name="Placeholder Text" w:unhideWhenUsed="0"/>
-    <w:lsdException w:name="No Spacing" w:semiHidden="0" w:uiPriority="1" w:unhideWhenUsed="0" w:qFormat="1"/>
-    <w:lsdException w:name="Light Shading" w:semiHidden="0" w:uiPriority="60" w:unhideWhenUsed="0"/>
-    <w:lsdException w:name="Light List" w:semiHidden="0" w:uiPriority="61" w:unhideWhenUsed="0"/>
-    <w:lsdException w:name="Light Grid" w:semiHidden="0" w:uiPriority="62" w:unhideWhenUsed="0"/>
-    <w:lsdException w:name="Medium Shading 1" w:semiHidden="0" w:uiPriority="63" w:unhideWhenUsed="0"/>
-    <w:lsdException w:name="Medium Shading 2" w:semiHidden="0" w:uiPriority="64" w:unhideWhenUsed="0"/>
-    <w:lsdException w:name="Medium List 1" w:semiHidden="0" w:uiPriority="65" w:unhideWhenUsed="0"/>
-    <w:lsdException w:name="Medium List 2" w:semiHidden="0" w:uiPriority="66" w:unhideWhenUsed="0"/>
-    <w:lsdException w:name="Medium Grid 1" w:semiHidden="0" w:uiPriority="67" w:unhideWhenUsed="0"/>
-    <w:lsdException w:name="Medium Grid 2" w:semiHidden="0" w:uiPriority="68" w:unhideWhenUsed="0"/>
-    <w:lsdException w:name="Medium Grid 3" w:semiHidden="0" w:uiPriority="69" w:unhideWhenUsed="0"/>
-    <w:lsdException w:name="Dark List" w:semiHidden="0" w:uiPriority="70" w:unhideWhenUsed="0"/>
-    <w:lsdException w:name="Colorful Shading" w:semiHidden="0" w:uiPriority="71" w:unhideWhenUsed="0"/>
-    <w:lsdException w:name="Colorful List" w:semiHidden="0" w:uiPriority="72" w:unhideWhenUsed="0"/>
-    <w:lsdException w:name="Colorful Grid" w:semiHidden="0" w:uiPriority="73" w:unhideWhenUsed="0"/>
-    <w:lsdException w:name="Light Shading Accent 1" w:semiHidden="0" w:uiPriority="60" w:unhideWhenUsed="0"/>
-    <w:lsdException w:name="Light List Accent 1" w:semiHidden="0" w:uiPriority="61" w:unhideWhenUsed="0"/>
-    <w:lsdException w:name="Light Grid Accent 1" w:semiHidden="0" w:uiPriority="62" w:unhideWhenUsed="0"/>
-    <w:lsdException w:name="Medium Shading 1 Accent 1" w:semiHidden="0" w:uiPriority="63" w:unhideWhenUsed="0"/>
-    <w:lsdException w:name="Medium Shading 2 Accent 1" w:semiHidden="0" w:uiPriority="64" w:unhideWhenUsed="0"/>
-    <w:lsdException w:name="Medium List 1 Accent 1" w:semiHidden="0" w:uiPriority="65" w:unhideWhenUsed="0"/>
-    <w:lsdException w:name="Revision" w:unhideWhenUsed="0"/>
-    <w:lsdException w:name="List Paragraph" w:semiHidden="0" w:uiPriority="34" w:unhideWhenUsed="0" w:qFormat="1"/>
-    <w:lsdException w:name="Quote" w:semiHidden="0" w:uiPriority="29" w:unhideWhenUsed="0" w:qFormat="1"/>
-    <w:lsdException w:name="Intense Quote" w:semiHidden="0" w:uiPriority="30" w:unhideWhenUsed="0" w:qFormat="1"/>
-    <w:lsdException w:name="Medium List 2 Accent 1" w:semiHidden="0" w:uiPriority="66" w:unhideWhenUsed="0"/>
-    <w:lsdException w:name="Medium Grid 1 Accent 1" w:semiHidden="0" w:uiPriority="67" w:unhideWhenUsed="0"/>
-    <w:lsdException w:name="Medium Grid 2 Accent 1" w:semiHidden="0" w:uiPriority="68" w:unhideWhenUsed="0"/>
-    <w:lsdException w:name="Medium Grid 3 Accent 1" w:semiHidden="0" w:uiPriority="69" w:unhideWhenUsed="0"/>
-    <w:lsdException w:name="Dark List Accent 1" w:semiHidden="0" w:uiPriority="70" w:unhideWhenUsed="0"/>
-    <w:lsdException w:name="Colorful Shading Accent 1" w:semiHidden="0" w:uiPriority="71" w:unhideWhenUsed="0"/>
-    <w:lsdException w:name="Colorful List Accent 1" w:semiHidden="0" w:uiPriority="72" w:unhideWhenUsed="0"/>
-    <w:lsdException w:name="Colorful Grid Accent 1" w:semiHidden="0" w:uiPriority="73" w:unhideWhenUsed="0"/>
-    <w:lsdException w:name="Light Shading Accent 2" w:semiHidden="0" w:uiPriority="60" w:unhideWhenUsed="0"/>
-    <w:lsdException w:name="Light List Accent 2" w:semiHidden="0" w:uiPriority="61" w:unhideWhenUsed="0"/>
-    <w:lsdException w:name="Light Grid Accent 2" w:semiHidden="0" w:uiPriority="62" w:unhideWhenUsed="0"/>
-    <w:lsdException w:name="Medium Shading 1 Accent 2" w:semiHidden="0" w:uiPriority="63" w:unhideWhenUsed="0"/>
-    <w:lsdException w:name="Medium Shading 2 Accent 2" w:semiHidden="0" w:uiPriority="64" w:unhideWhenUsed="0"/>
-    <w:lsdException w:name="Medium List 1 Accent 2" w:semiHidden="0" w:uiPriority="65" w:unhideWhenUsed="0"/>
-    <w:lsdException w:name="Medium List 2 Accent 2" w:semiHidden="0" w:uiPriority="66" w:unhideWhenUsed="0"/>
-    <w:lsdException w:name="Medium Grid 1 Accent 2" w:semiHidden="0" w:uiPriority="67" w:unhideWhenUsed="0"/>
-    <w:lsdException w:name="Medium Grid 2 Accent 2" w:semiHidden="0" w:uiPriority="68" w:unhideWhenUsed="0"/>
-    <w:lsdException w:name="Medium Grid 3 Accent 2" w:semiHidden="0" w:uiPriority="69" w:unhideWhenUsed="0"/>
-    <w:lsdException w:name="Dark List Accent 2" w:semiHidden="0" w:uiPriority="70" w:unhideWhenUsed="0"/>
-    <w:lsdException w:name="Colorful Shading Accent 2" w:semiHidden="0" w:uiPriority="71" w:unhideWhenUsed="0"/>
-    <w:lsdException w:name="Colorful List Accent 2" w:semiHidden="0" w:uiPriority="72" w:unhideWhenUsed="0"/>
-    <w:lsdException w:name="Colorful Grid Accent 2" w:semiHidden="0" w:uiPriority="73" w:unhideWhenUsed="0"/>
-    <w:lsdException w:name="Light Shading Accent 3" w:semiHidden="0" w:uiPriority="60" w:unhideWhenUsed="0"/>
-    <w:lsdException w:name="Light List Accent 3" w:semiHidden="0" w:uiPriority="61" w:unhideWhenUsed="0"/>
-    <w:lsdException w:name="Light Grid Accent 3" w:semiHidden="0" w:uiPriority="62" w:unhideWhenUsed="0"/>
-    <w:lsdException w:name="Medium Shading 1 Accent 3" w:semiHidden="0" w:uiPriority="63" w:unhideWhenUsed="0"/>
-    <w:lsdException w:name="Medium Shading 2 Accent 3" w:semiHidden="0" w:uiPriority="64" w:unhideWhenUsed="0"/>
-    <w:lsdException w:name="Medium List 1 Accent 3" w:semiHidden="0" w:uiPriority="65" w:unhideWhenUsed="0"/>
-    <w:lsdException w:name="Medium List 2 Accent 3" w:semiHidden="0" w:uiPriority="66" w:unhideWhenUsed="0"/>
-    <w:lsdException w:name="Medium Grid 1 Accent 3" w:semiHidden="0" w:uiPriority="67" w:unhideWhenUsed="0"/>
-    <w:lsdException w:name="Medium Grid 2 Accent 3" w:semiHidden="0" w:uiPriority="68" w:unhideWhenUsed="0"/>
-    <w:lsdException w:name="Medium Grid 3 Accent 3" w:semiHidden="0" w:uiPriority="69" w:unhideWhenUsed="0"/>
-    <w:lsdException w:name="Dark List Accent 3" w:semiHidden="0" w:uiPriority="70" w:unhideWhenUsed="0"/>
-    <w:lsdException w:name="Colorful Shading Accent 3" w:semiHidden="0" w:uiPriority="71" w:unhideWhenUsed="0"/>
-    <w:lsdException w:name="Colorful List Accent 3" w:semiHidden="0" w:uiPriority="72" w:unhideWhenUsed="0"/>
-    <w:lsdException w:name="Colorful Grid Accent 3" w:semiHidden="0" w:uiPriority="73" w:unhideWhenUsed="0"/>
-    <w:lsdException w:name="Light Shading Accent 4" w:semiHidden="0" w:uiPriority="60" w:unhideWhenUsed="0"/>
-    <w:lsdException w:name="Light List Accent 4" w:semiHidden="0" w:uiPriority="61" w:unhideWhenUsed="0"/>
-    <w:lsdException w:name="Light Grid Accent 4" w:semiHidden="0" w:uiPriority="62" w:unhideWhenUsed="0"/>
-    <w:lsdException w:name="Medium Shading 1 Accent 4" w:semiHidden="0" w:uiPriority="63" w:unhideWhenUsed="0"/>
-    <w:lsdException w:name="Medium Shading 2 Accent 4" w:semiHidden="0" w:uiPriority="64" w:unhideWhenUsed="0"/>
-    <w:lsdException w:name="Medium List 1 Accent 4" w:semiHidden="0" w:uiPriority="65" w:unhideWhenUsed="0"/>
-    <w:lsdException w:name="Medium List 2 Accent 4" w:semiHidden="0" w:uiPriority="66" w:unhideWhenUsed="0"/>
-    <w:lsdException w:name="Medium Grid 1 Accent 4" w:semiHidden="0" w:uiPriority="67" w:unhideWhenUsed="0"/>
-    <w:lsdException w:name="Medium Grid 2 Accent 4" w:semiHidden="0" w:uiPriority="68" w:unhideWhenUsed="0"/>
-    <w:lsdException w:name="Medium Grid 3 Accent 4" w:semiHidden="0" w:uiPriority="69" w:unhideWhenUsed="0"/>
-    <w:lsdException w:name="Dark List Accent 4" w:semiHidden="0" w:uiPriority="70" w:unhideWhenUsed="0"/>
-    <w:lsdException w:name="Colorful Shading Accent 4" w:semiHidden="0" w:uiPriority="71" w:unhideWhenUsed="0"/>
-    <w:lsdException w:name="Colorful List Accent 4" w:semiHidden="0" w:uiPriority="72" w:unhideWhenUsed="0"/>
-    <w:lsdException w:name="Colorful Grid Accent 4" w:semiHidden="0" w:uiPriority="73" w:unhideWhenUsed="0"/>
-    <w:lsdException w:name="Light Shading Accent 5" w:semiHidden="0" w:uiPriority="60" w:unhideWhenUsed="0"/>
-    <w:lsdException w:name="Light List Accent 5" w:semiHidden="0" w:uiPriority="61" w:unhideWhenUsed="0"/>
-    <w:lsdException w:name="Light Grid Accent 5" w:semiHidden="0" w:uiPriority="62" w:unhideWhenUsed="0"/>
-    <w:lsdException w:name="Medium Shading 1 Accent 5" w:semiHidden="0" w:uiPriority="63" w:unhideWhenUsed="0"/>
-    <w:lsdException w:name="Medium Shading 2 Accent 5" w:semiHidden="0" w:uiPriority="64" w:unhideWhenUsed="0"/>
-    <w:lsdException w:name="Medium List 1 Accent 5" w:semiHidden="0" w:uiPriority="65" w:unhideWhenUsed="0"/>
-    <w:lsdException w:name="Medium List 2 Accent 5" w:semiHidden="0" w:uiPriority="66" w:unhideWhenUsed="0"/>
-    <w:lsdException w:name="Medium Grid 1 Accent 5" w:semiHidden="0" w:uiPriority="67" w:unhideWhenUsed="0"/>
-    <w:lsdException w:name="Medium Grid 2 Accent 5" w:semiHidden="0" w:uiPriority="68" w:unhideWhenUsed="0"/>
-    <w:lsdException w:name="Medium Grid 3 Accent 5" w:semiHidden="0" w:uiPriority="69" w:unhideWhenUsed="0"/>
-    <w:lsdException w:name="Dark List Accent 5" w:semiHidden="0" w:uiPriority="70" w:unhideWhenUsed="0"/>
-    <w:lsdException w:name="Colorful Shading Accent 5" w:semiHidden="0" w:uiPriority="71" w:unhideWhenUsed="0"/>
-    <w:lsdException w:name="Colorful List Accent 5" w:semiHidden="0" w:uiPriority="72" w:unhideWhenUsed="0"/>
-    <w:lsdException w:name="Colorful Grid Accent 5" w:semiHidden="0" w:uiPriority="73" w:unhideWhenUsed="0"/>
-    <w:lsdException w:name="Light Shading Accent 6" w:semiHidden="0" w:uiPriority="60" w:unhideWhenUsed="0"/>
-    <w:lsdException w:name="Light List Accent 6" w:semiHidden="0" w:uiPriority="61" w:unhideWhenUsed="0"/>
-    <w:lsdException w:name="Light Grid Accent 6" w:semiHidden="0" w:uiPriority="62" w:unhideWhenUsed="0"/>
-    <w:lsdException w:name="Medium Shading 1 Accent 6" w:semiHidden="0" w:uiPriority="63" w:unhideWhenUsed="0"/>
-    <w:lsdException w:name="Medium Shading 2 Accent 6" w:semiHidden="0" w:uiPriority="64" w:unhideWhenUsed="0"/>
-    <w:lsdException w:name="Medium List 1 Accent 6" w:semiHidden="0" w:uiPriority="65" w:unhideWhenUsed="0"/>
-    <w:lsdException w:name="Medium List 2 Accent 6" w:semiHidden="0" w:uiPriority="66" w:unhideWhenUsed="0"/>
-    <w:lsdException w:name="Medium Grid 1 Accent 6" w:semiHidden="0" w:uiPriority="67" w:unhideWhenUsed="0"/>
-    <w:lsdException w:name="Medium Grid 2 Accent 6" w:semiHidden="0" w:uiPriority="68" w:unhideWhenUsed="0"/>
-    <w:lsdException w:name="Medium Grid 3 Accent 6" w:semiHidden="0" w:uiPriority="69" w:unhideWhenUsed="0"/>
-    <w:lsdException w:name="Dark List Accent 6" w:semiHidden="0" w:uiPriority="70" w:unhideWhenUsed="0"/>
-    <w:lsdException w:name="Colorful Shading Accent 6" w:semiHidden="0" w:uiPriority="71" w:unhideWhenUsed="0"/>
-    <w:lsdException w:name="Colorful List Accent 6" w:semiHidden="0" w:uiPriority="72" w:unhideWhenUsed="0"/>
-    <w:lsdException w:name="Colorful Grid Accent 6" w:semiHidden="0" w:uiPriority="73" w:unhideWhenUsed="0"/>
-    <w:lsdException w:name="Subtle Emphasis" w:semiHidden="0" w:uiPriority="19" w:unhideWhenUsed="0" w:qFormat="1"/>
-    <w:lsdException w:name="Intense Emphasis" w:semiHidden="0" w:uiPriority="21" w:unhideWhenUsed="0" w:qFormat="1"/>
-    <w:lsdException w:name="Subtle Reference" w:semiHidden="0" w:uiPriority="31" w:unhideWhenUsed="0" w:qFormat="1"/>
-    <w:lsdException w:name="Intense Reference" w:semiHidden="0" w:uiPriority="32" w:unhideWhenUsed="0" w:qFormat="1"/>
-    <w:lsdException w:name="Book Title" w:semiHidden="0" w:uiPriority="33" w:unhideWhenUsed="0" w:qFormat="1"/>
-    <w:lsdException w:name="Bibliography" w:uiPriority="37"/>
-    <w:lsdException w:name="TOC Heading" w:uiPriority="39" w:qFormat="1"/>
+  <w:latentStyles w:defLockedState="0" w:defUIPriority="99" w:defSemiHidden="0" w:defUnhideWhenUsed="0" w:defQFormat="0" w:count="371">
+    <w:lsdException w:name="Normal" w:uiPriority="0" w:qFormat="1"/>
+    <w:lsdException w:name="heading 1" w:uiPriority="9" w:qFormat="1"/>
+    <w:lsdException w:name="heading 2" w:semiHidden="1" w:uiPriority="9" w:unhideWhenUsed="1" w:qFormat="1"/>
+    <w:lsdException w:name="heading 3" w:semiHidden="1" w:uiPriority="9" w:unhideWhenUsed="1" w:qFormat="1"/>
+    <w:lsdException w:name="heading 4" w:semiHidden="1" w:uiPriority="9" w:unhideWhenUsed="1" w:qFormat="1"/>
+    <w:lsdException w:name="heading 5" w:semiHidden="1" w:uiPriority="9" w:unhideWhenUsed="1" w:qFormat="1"/>
+    <w:lsdException w:name="heading 6" w:semiHidden="1" w:uiPriority="9" w:unhideWhenUsed="1" w:qFormat="1"/>
+    <w:lsdException w:name="heading 7" w:semiHidden="1" w:uiPriority="9" w:unhideWhenUsed="1" w:qFormat="1"/>
+    <w:lsdException w:name="heading 8" w:semiHidden="1" w:uiPriority="9" w:unhideWhenUsed="1" w:qFormat="1"/>
+    <w:lsdException w:name="heading 9" w:semiHidden="1" w:uiPriority="9" w:unhideWhenUsed="1" w:qFormat="1"/>
+    <w:lsdException w:name="index 1" w:semiHidden="1" w:unhideWhenUsed="1"/>
+    <w:lsdException w:name="index 2" w:semiHidden="1" w:unhideWhenUsed="1"/>
+    <w:lsdException w:name="index 3" w:semiHidden="1" w:unhideWhenUsed="1"/>
+    <w:lsdException w:name="index 4" w:semiHidden="1" w:unhideWhenUsed="1"/>
+    <w:lsdException w:name="index 5" w:semiHidden="1" w:unhideWhenUsed="1"/>
+    <w:lsdException w:name="index 6" w:semiHidden="1" w:unhideWhenUsed="1"/>
+    <w:lsdException w:name="index 7" w:semiHidden="1" w:unhideWhenUsed="1"/>
+    <w:lsdException w:name="index 8" w:semiHidden="1" w:unhideWhenUsed="1"/>
+    <w:lsdException w:name="index 9" w:semiHidden="1" w:unhideWhenUsed="1"/>
+    <w:lsdException w:name="toc 1" w:semiHidden="1" w:uiPriority="39" w:unhideWhenUsed="1"/>
+    <w:lsdException w:name="toc 2" w:semiHidden="1" w:uiPriority="39" w:unhideWhenUsed="1"/>
+    <w:lsdException w:name="toc 3" w:semiHidden="1" w:uiPriority="39" w:unhideWhenUsed="1"/>
+    <w:lsdException w:name="toc 4" w:semiHidden="1" w:uiPriority="39" w:unhideWhenUsed="1"/>
+    <w:lsdException w:name="toc 5" w:semiHidden="1" w:uiPriority="39" w:unhideWhenUsed="1"/>
+    <w:lsdException w:name="toc 6" w:semiHidden="1" w:uiPriority="39" w:unhideWhenUsed="1"/>
+    <w:lsdException w:name="toc 7" w:semiHidden="1" w:uiPriority="39" w:unhideWhenUsed="1"/>
+    <w:lsdException w:name="toc 8" w:semiHidden="1" w:uiPriority="39" w:unhideWhenUsed="1"/>
+    <w:lsdException w:name="toc 9" w:semiHidden="1" w:uiPriority="39" w:unhideWhenUsed="1"/>
+    <w:lsdException w:name="Normal Indent" w:semiHidden="1" w:unhideWhenUsed="1"/>
+    <w:lsdException w:name="footnote text" w:semiHidden="1" w:unhideWhenUsed="1"/>
+    <w:lsdException w:name="annotation text" w:semiHidden="1" w:unhideWhenUsed="1"/>
+    <w:lsdException w:name="header" w:semiHidden="1" w:unhideWhenUsed="1"/>
+    <w:lsdException w:name="footer" w:semiHidden="1" w:unhideWhenUsed="1"/>
+    <w:lsdException w:name="index heading" w:semiHidden="1" w:unhideWhenUsed="1"/>
+    <w:lsdException w:name="caption" w:semiHidden="1" w:uiPriority="35" w:unhideWhenUsed="1" w:qFormat="1"/>
+    <w:lsdException w:name="table of figures" w:semiHidden="1" w:unhideWhenUsed="1"/>
+    <w:lsdException w:name="envelope address" w:semiHidden="1" w:unhideWhenUsed="1"/>
+    <w:lsdException w:name="envelope return" w:semiHidden="1" w:unhideWhenUsed="1"/>
+    <w:lsdException w:name="footnote reference" w:semiHidden="1" w:unhideWhenUsed="1"/>
+    <w:lsdException w:name="annotation reference" w:semiHidden="1" w:unhideWhenUsed="1"/>
+    <w:lsdException w:name="line number" w:semiHidden="1" w:unhideWhenUsed="1"/>
+    <w:lsdException w:name="page number" w:semiHidden="1" w:unhideWhenUsed="1"/>
+    <w:lsdException w:name="endnote reference" w:semiHidden="1" w:unhideWhenUsed="1"/>
+    <w:lsdException w:name="endnote text" w:semiHidden="1" w:unhideWhenUsed="1"/>
+    <w:lsdException w:name="table of authorities" w:semiHidden="1" w:unhideWhenUsed="1"/>
+    <w:lsdException w:name="macro" w:semiHidden="1" w:unhideWhenUsed="1"/>
+    <w:lsdException w:name="toa heading" w:semiHidden="1" w:unhideWhenUsed="1"/>
+    <w:lsdException w:name="List" w:semiHidden="1" w:unhideWhenUsed="1"/>
+    <w:lsdException w:name="List Bullet" w:semiHidden="1" w:unhideWhenUsed="1"/>
+    <w:lsdException w:name="List Number" w:semiHidden="1" w:unhideWhenUsed="1"/>
+    <w:lsdException w:name="List 2" w:semiHidden="1" w:unhideWhenUsed="1"/>
+    <w:lsdException w:name="List 3" w:semiHidden="1" w:unhideWhenUsed="1"/>
+    <w:lsdException w:name="List 4" w:semiHidden="1" w:unhideWhenUsed="1"/>
+    <w:lsdException w:name="List 5" w:semiHidden="1" w:unhideWhenUsed="1"/>
+    <w:lsdException w:name="List Bullet 2" w:semiHidden="1" w:unhideWhenUsed="1"/>
+    <w:lsdException w:name="List Bullet 3" w:semiHidden="1" w:unhideWhenUsed="1"/>
+    <w:lsdException w:name="List Bullet 4" w:semiHidden="1" w:unhideWhenUsed="1"/>
+    <w:lsdException w:name="List Bullet 5" w:semiHidden="1" w:unhideWhenUsed="1"/>
+    <w:lsdException w:name="List Number 2" w:semiHidden="1" w:unhideWhenUsed="1"/>
+    <w:lsdException w:name="List Number 3" w:semiHidden="1" w:unhideWhenUsed="1"/>
+    <w:lsdException w:name="List Number 4" w:semiHidden="1" w:unhideWhenUsed="1"/>
+    <w:lsdException w:name="List Number 5" w:semiHidden="1" w:unhideWhenUsed="1"/>
+    <w:lsdException w:name="Title" w:uiPriority="10" w:qFormat="1"/>
+    <w:lsdException w:name="Closing" w:semiHidden="1" w:unhideWhenUsed="1"/>
+    <w:lsdException w:name="Signature" w:semiHidden="1" w:unhideWhenUsed="1"/>
+    <w:lsdException w:name="Default Paragraph Font" w:semiHidden="1" w:uiPriority="1" w:unhideWhenUsed="1"/>
+    <w:lsdException w:name="Body Text" w:semiHidden="1" w:unhideWhenUsed="1"/>
+    <w:lsdException w:name="Body Text Indent" w:semiHidden="1" w:unhideWhenUsed="1"/>
+    <w:lsdException w:name="List Continue" w:semiHidden="1" w:unhideWhenUsed="1"/>
+    <w:lsdException w:name="List Continue 2" w:semiHidden="1" w:unhideWhenUsed="1"/>
+    <w:lsdException w:name="List Continue 3" w:semiHidden="1" w:unhideWhenUsed="1"/>
+    <w:lsdException w:name="List Continue 4" w:semiHidden="1" w:unhideWhenUsed="1"/>
+    <w:lsdException w:name="List Continue 5" w:semiHidden="1" w:unhideWhenUsed="1"/>
+    <w:lsdException w:name="Message Header" w:semiHidden="1" w:unhideWhenUsed="1"/>
+    <w:lsdException w:name="Subtitle" w:uiPriority="11" w:qFormat="1"/>
+    <w:lsdException w:name="Salutation" w:semiHidden="1" w:unhideWhenUsed="1"/>
+    <w:lsdException w:name="Date" w:semiHidden="1" w:unhideWhenUsed="1"/>
+    <w:lsdException w:name="Body Text First Indent" w:semiHidden="1" w:unhideWhenUsed="1"/>
+    <w:lsdException w:name="Body Text First Indent 2" w:semiHidden="1" w:unhideWhenUsed="1"/>
+    <w:lsdException w:name="Note Heading" w:semiHidden="1" w:unhideWhenUsed="1"/>
+    <w:lsdException w:name="Body Text 2" w:semiHidden="1" w:unhideWhenUsed="1"/>
+    <w:lsdException w:name="Body Text 3" w:semiHidden="1" w:unhideWhenUsed="1"/>
+    <w:lsdException w:name="Body Text Indent 2" w:semiHidden="1" w:unhideWhenUsed="1"/>
+    <w:lsdException w:name="Body Text Indent 3" w:semiHidden="1" w:unhideWhenUsed="1"/>
+    <w:lsdException w:name="Block Text" w:semiHidden="1" w:unhideWhenUsed="1"/>
+    <w:lsdException w:name="Hyperlink" w:semiHidden="1" w:unhideWhenUsed="1"/>
+    <w:lsdException w:name="FollowedHyperlink" w:semiHidden="1" w:unhideWhenUsed="1"/>
+    <w:lsdException w:name="Strong" w:uiPriority="22" w:qFormat="1"/>
+    <w:lsdException w:name="Emphasis" w:uiPriority="20" w:qFormat="1"/>
+    <w:lsdException w:name="Document Map" w:semiHidden="1" w:unhideWhenUsed="1"/>
+    <w:lsdException w:name="Plain Text" w:semiHidden="1" w:unhideWhenUsed="1"/>
+    <w:lsdException w:name="E-mail Signature" w:semiHidden="1" w:unhideWhenUsed="1"/>
+    <w:lsdException w:name="HTML Top of Form" w:semiHidden="1" w:unhideWhenUsed="1"/>
+    <w:lsdException w:name="HTML Bottom of Form" w:semiHidden="1" w:unhideWhenUsed="1"/>
+    <w:lsdException w:name="Normal (Web)" w:semiHidden="1" w:unhideWhenUsed="1"/>
+    <w:lsdException w:name="HTML Acronym" w:semiHidden="1" w:unhideWhenUsed="1"/>
+    <w:lsdException w:name="HTML Address" w:semiHidden="1" w:unhideWhenUsed="1"/>
+    <w:lsdException w:name="HTML Cite" w:semiHidden="1" w:unhideWhenUsed="1"/>
+    <w:lsdException w:name="HTML Code" w:semiHidden="1" w:unhideWhenUsed="1"/>
+    <w:lsdException w:name="HTML Definition" w:semiHidden="1" w:unhideWhenUsed="1"/>
+    <w:lsdException w:name="HTML Keyboard" w:semiHidden="1" w:unhideWhenUsed="1"/>
+    <w:lsdException w:name="HTML Preformatted" w:semiHidden="1" w:unhideWhenUsed="1"/>
+    <w:lsdException w:name="HTML Sample" w:semiHidden="1" w:unhideWhenUsed="1"/>
+    <w:lsdException w:name="HTML Typewriter" w:semiHidden="1" w:unhideWhenUsed="1"/>
+    <w:lsdException w:name="HTML Variable" w:semiHidden="1" w:unhideWhenUsed="1"/>
+    <w:lsdException w:name="Normal Table" w:semiHidden="1" w:unhideWhenUsed="1"/>
+    <w:lsdException w:name="annotation subject" w:semiHidden="1" w:unhideWhenUsed="1"/>
+    <w:lsdException w:name="No List" w:semiHidden="1" w:unhideWhenUsed="1"/>
+    <w:lsdException w:name="Outline List 1" w:semiHidden="1" w:unhideWhenUsed="1"/>
+    <w:lsdException w:name="Outline List 2" w:semiHidden="1" w:unhideWhenUsed="1"/>
+    <w:lsdException w:name="Outline List 3" w:semiHidden="1" w:unhideWhenUsed="1"/>
+    <w:lsdException w:name="Table Simple 1" w:semiHidden="1" w:unhideWhenUsed="1"/>
+    <w:lsdException w:name="Table Simple 2" w:semiHidden="1" w:unhideWhenUsed="1"/>
+    <w:lsdException w:name="Table Simple 3" w:semiHidden="1" w:unhideWhenUsed="1"/>
+    <w:lsdException w:name="Table Classic 1" w:semiHidden="1" w:unhideWhenUsed="1"/>
+    <w:lsdException w:name="Table Classic 2" w:semiHidden="1" w:unhideWhenUsed="1"/>
+    <w:lsdException w:name="Table Classic 3" w:semiHidden="1" w:unhideWhenUsed="1"/>
+    <w:lsdException w:name="Table Classic 4" w:semiHidden="1" w:unhideWhenUsed="1"/>
+    <w:lsdException w:name="Table Colorful 1" w:semiHidden="1" w:unhideWhenUsed="1"/>
+    <w:lsdException w:name="Table Colorful 2" w:semiHidden="1" w:unhideWhenUsed="1"/>
+    <w:lsdException w:name="Table Colorful 3" w:semiHidden="1" w:unhideWhenUsed="1"/>
+    <w:lsdException w:name="Table Columns 1" w:semiHidden="1" w:unhideWhenUsed="1"/>
+    <w:lsdException w:name="Table Columns 2" w:semiHidden="1" w:unhideWhenUsed="1"/>
+    <w:lsdException w:name="Table Columns 3" w:semiHidden="1" w:unhideWhenUsed="1"/>
+    <w:lsdException w:name="Table Columns 4" w:semiHidden="1" w:unhideWhenUsed="1"/>
+    <w:lsdException w:name="Table Columns 5" w:semiHidden="1" w:unhideWhenUsed="1"/>
+    <w:lsdException w:name="Table Grid 1" w:semiHidden="1" w:unhideWhenUsed="1"/>
+    <w:lsdException w:name="Table Grid 2" w:semiHidden="1" w:unhideWhenUsed="1"/>
+    <w:lsdException w:name="Table Grid 3" w:semiHidden="1" w:unhideWhenUsed="1"/>
+    <w:lsdException w:name="Table Grid 4" w:semiHidden="1" w:unhideWhenUsed="1"/>
+    <w:lsdException w:name="Table Grid 5" w:semiHidden="1" w:unhideWhenUsed="1"/>
+    <w:lsdException w:name="Table Grid 6" w:semiHidden="1" w:unhideWhenUsed="1"/>
+    <w:lsdException w:name="Table Grid 7" w:semiHidden="1" w:unhideWhenUsed="1"/>
+    <w:lsdException w:name="Table Grid 8" w:semiHidden="1" w:unhideWhenUsed="1"/>
+    <w:lsdException w:name="Table List 1" w:semiHidden="1" w:unhideWhenUsed="1"/>
+    <w:lsdException w:name="Table List 2" w:semiHidden="1" w:unhideWhenUsed="1"/>
+    <w:lsdException w:name="Table List 3" w:semiHidden="1" w:unhideWhenUsed="1"/>
+    <w:lsdException w:name="Table List 4" w:semiHidden="1" w:unhideWhenUsed="1"/>
+    <w:lsdException w:name="Table List 5" w:semiHidden="1" w:unhideWhenUsed="1"/>
+    <w:lsdException w:name="Table List 6" w:semiHidden="1" w:unhideWhenUsed="1"/>
+    <w:lsdException w:name="Table List 7" w:semiHidden="1" w:unhideWhenUsed="1"/>
+    <w:lsdException w:name="Table List 8" w:semiHidden="1" w:unhideWhenUsed="1"/>
+    <w:lsdException w:name="Table 3D effects 1" w:semiHidden="1" w:unhideWhenUsed="1"/>
+    <w:lsdException w:name="Table 3D effects 2" w:semiHidden="1" w:unhideWhenUsed="1"/>
+    <w:lsdException w:name="Table 3D effects 3" w:semiHidden="1" w:unhideWhenUsed="1"/>
+    <w:lsdException w:name="Table Contemporary" w:semiHidden="1" w:unhideWhenUsed="1"/>
+    <w:lsdException w:name="Table Elegant" w:semiHidden="1" w:unhideWhenUsed="1"/>
+    <w:lsdException w:name="Table Professional" w:semiHidden="1" w:unhideWhenUsed="1"/>
+    <w:lsdException w:name="Table Subtle 1" w:semiHidden="1" w:unhideWhenUsed="1"/>
+    <w:lsdException w:name="Table Subtle 2" w:semiHidden="1" w:unhideWhenUsed="1"/>
+    <w:lsdException w:name="Table Web 1" w:semiHidden="1" w:unhideWhenUsed="1"/>
+    <w:lsdException w:name="Table Web 2" w:semiHidden="1" w:unhideWhenUsed="1"/>
+    <w:lsdException w:name="Table Web 3" w:semiHidden="1" w:unhideWhenUsed="1"/>
+    <w:lsdException w:name="Balloon Text" w:semiHidden="1" w:unhideWhenUsed="1"/>
+    <w:lsdException w:name="Table Grid" w:uiPriority="59"/>
+    <w:lsdException w:name="Table Theme" w:semiHidden="1" w:unhideWhenUsed="1"/>
+    <w:lsdException w:name="Placeholder Text" w:semiHidden="1"/>
+    <w:lsdException w:name="No Spacing" w:uiPriority="1" w:qFormat="1"/>
+    <w:lsdException w:name="Light Shading" w:uiPriority="60"/>
+    <w:lsdException w:name="Light List" w:uiPriority="61"/>
+    <w:lsdException w:name="Light Grid" w:uiPriority="62"/>
+    <w:lsdException w:name="Medium Shading 1" w:uiPriority="63"/>
+    <w:lsdException w:name="Medium Shading 2" w:uiPriority="64"/>
+    <w:lsdException w:name="Medium List 1" w:uiPriority="65"/>
+    <w:lsdException w:name="Medium List 2" w:uiPriority="66"/>
+    <w:lsdException w:name="Medium Grid 1" w:uiPriority="67"/>
+    <w:lsdException w:name="Medium Grid 2" w:uiPriority="68"/>
+    <w:lsdException w:name="Medium Grid 3" w:uiPriority="69"/>
+    <w:lsdException w:name="Dark List" w:uiPriority="70"/>
+    <w:lsdException w:name="Colorful Shading" w:uiPriority="71"/>
+    <w:lsdException w:name="Colorful List" w:uiPriority="72"/>
+    <w:lsdException w:name="Colorful Grid" w:uiPriority="73"/>
+    <w:lsdException w:name="Light Shading Accent 1" w:uiPriority="60"/>
+    <w:lsdException w:name="Light List Accent 1" w:uiPriority="61"/>
+    <w:lsdException w:name="Light Grid Accent 1" w:uiPriority="62"/>
+    <w:lsdException w:name="Medium Shading 1 Accent 1" w:uiPriority="63"/>
+    <w:lsdException w:name="Medium Shading 2 Accent 1" w:uiPriority="64"/>
+    <w:lsdException w:name="Medium List 1 Accent 1" w:uiPriority="65"/>
+    <w:lsdException w:name="Revision" w:semiHidden="1"/>
+    <w:lsdException w:name="List Paragraph" w:uiPriority="34" w:qFormat="1"/>
+    <w:lsdException w:name="Quote" w:uiPriority="29" w:qFormat="1"/>
+    <w:lsdException w:name="Intense Quote" w:uiPriority="30" w:qFormat="1"/>
+    <w:lsdException w:name="Medium List 2 Accent 1" w:uiPriority="66"/>
+    <w:lsdException w:name="Medium Grid 1 Accent 1" w:uiPriority="67"/>
+    <w:lsdException w:name="Medium Grid 2 Accent 1" w:uiPriority="68"/>
+    <w:lsdException w:name="Medium Grid 3 Accent 1" w:uiPriority="69"/>
+    <w:lsdException w:name="Dark List Accent 1" w:uiPriority="70"/>
+    <w:lsdException w:name="Colorful Shading Accent 1" w:uiPriority="71"/>
+    <w:lsdException w:name="Colorful List Accent 1" w:uiPriority="72"/>
+    <w:lsdException w:name="Colorful Grid Accent 1" w:uiPriority="73"/>
+    <w:lsdException w:name="Light Shading Accent 2" w:uiPriority="60"/>
+    <w:lsdException w:name="Light List Accent 2" w:uiPriority="61"/>
+    <w:lsdException w:name="Light Grid Accent 2" w:uiPriority="62"/>
+    <w:lsdException w:name="Medium Shading 1 Accent 2" w:uiPriority="63"/>
+    <w:lsdException w:name="Medium Shading 2 Accent 2" w:uiPriority="64"/>
+    <w:lsdException w:name="Medium List 1 Accent 2" w:uiPriority="65"/>
+    <w:lsdException w:name="Medium List 2 Accent 2" w:uiPriority="66"/>
+    <w:lsdException w:name="Medium Grid 1 Accent 2" w:uiPriority="67"/>
+    <w:lsdException w:name="Medium Grid 2 Accent 2" w:uiPriority="68"/>
+    <w:lsdException w:name="Medium Grid 3 Accent 2" w:uiPriority="69"/>
+    <w:lsdException w:name="Dark List Accent 2" w:uiPriority="70"/>
+    <w:lsdException w:name="Colorful Shading Accent 2" w:uiPriority="71"/>
+    <w:lsdException w:name="Colorful List Accent 2" w:uiPriority="72"/>
+    <w:lsdException w:name="Colorful Grid Accent 2" w:uiPriority="73"/>
+    <w:lsdException w:name="Light Shading Accent 3" w:uiPriority="60"/>
+    <w:lsdException w:name="Light List Accent 3" w:uiPriority="61"/>
+    <w:lsdException w:name="Light Grid Accent 3" w:uiPriority="62"/>
+    <w:lsdException w:name="Medium Shading 1 Accent 3" w:uiPriority="63"/>
+    <w:lsdException w:name="Medium Shading 2 Accent 3" w:uiPriority="64"/>
+    <w:lsdException w:name="Medium List 1 Accent 3" w:uiPriority="65"/>
+    <w:lsdException w:name="Medium List 2 Accent 3" w:uiPriority="66"/>
+    <w:lsdException w:name="Medium Grid 1 Accent 3" w:uiPriority="67"/>
+    <w:lsdException w:name="Medium Grid 2 Accent 3" w:uiPriority="68"/>
+    <w:lsdException w:name="Medium Grid 3 Accent 3" w:uiPriority="69"/>
+    <w:lsdException w:name="Dark List Accent 3" w:uiPriority="70"/>
+    <w:lsdException w:name="Colorful Shading Accent 3" w:uiPriority="71"/>
+    <w:lsdException w:name="Colorful List Accent 3" w:uiPriority="72"/>
+    <w:lsdException w:name="Colorful Grid Accent 3" w:uiPriority="73"/>
+    <w:lsdException w:name="Light Shading Accent 4" w:uiPriority="60"/>
+    <w:lsdException w:name="Light List Accent 4" w:uiPriority="61"/>
+    <w:lsdException w:name="Light Grid Accent 4" w:uiPriority="62"/>
+    <w:lsdException w:name="Medium Shading 1 Accent 4" w:uiPriority="63"/>
+    <w:lsdException w:name="Medium Shading 2 Accent 4" w:uiPriority="64"/>
+    <w:lsdException w:name="Medium List 1 Accent 4" w:uiPriority="65"/>
+    <w:lsdException w:name="Medium List 2 Accent 4" w:uiPriority="66"/>
+    <w:lsdException w:name="Medium Grid 1 Accent 4" w:uiPriority="67"/>
+    <w:lsdException w:name="Medium Grid 2 Accent 4" w:uiPriority="68"/>
+    <w:lsdException w:name="Medium Grid 3 Accent 4" w:uiPriority="69"/>
+    <w:lsdException w:name="Dark List Accent 4" w:uiPriority="70"/>
+    <w:lsdException w:name="Colorful Shading Accent 4" w:uiPriority="71"/>
+    <w:lsdException w:name="Colorful List Accent 4" w:uiPriority="72"/>
+    <w:lsdException w:name="Colorful Grid Accent 4" w:uiPriority="73"/>
+    <w:lsdException w:name="Light Shading Accent 5" w:uiPriority="60"/>
+    <w:lsdException w:name="Light List Accent 5" w:uiPriority="61"/>
+    <w:lsdException w:name="Light Grid Accent 5" w:uiPriority="62"/>
+    <w:lsdException w:name="Medium Shading 1 Accent 5" w:uiPriority="63"/>
+    <w:lsdException w:name="Medium Shading 2 Accent 5" w:uiPriority="64"/>
+    <w:lsdException w:name="Medium List 1 Accent 5" w:uiPriority="65"/>
+    <w:lsdException w:name="Medium List 2 Accent 5" w:uiPriority="66"/>
+    <w:lsdException w:name="Medium Grid 1 Accent 5" w:uiPriority="67"/>
+    <w:lsdException w:name="Medium Grid 2 Accent 5" w:uiPriority="68"/>
+    <w:lsdException w:name="Medium Grid 3 Accent 5" w:uiPriority="69"/>
+    <w:lsdException w:name="Dark List Accent 5" w:uiPriority="70"/>
+    <w:lsdException w:name="Colorful Shading Accent 5" w:uiPriority="71"/>
+    <w:lsdException w:name="Colorful List Accent 5" w:uiPriority="72"/>
+    <w:lsdException w:name="Colorful Grid Accent 5" w:uiPriority="73"/>
+    <w:lsdException w:name="Light Shading Accent 6" w:uiPriority="60"/>
+    <w:lsdException w:name="Light List Accent 6" w:uiPriority="61"/>
+    <w:lsdException w:name="Light Grid Accent 6" w:uiPriority="62"/>
+    <w:lsdException w:name="Medium Shading 1 Accent 6" w:uiPriority="63"/>
+    <w:lsdException w:name="Medium Shading 2 Accent 6" w:uiPriority="64"/>
+    <w:lsdException w:name="Medium List 1 Accent 6" w:uiPriority="65"/>
+    <w:lsdException w:name="Medium List 2 Accent 6" w:uiPriority="66"/>
+    <w:lsdException w:name="Medium Grid 1 Accent 6" w:uiPriority="67"/>
+    <w:lsdException w:name="Medium Grid 2 Accent 6" w:uiPriority="68"/>
+    <w:lsdException w:name="Medium Grid 3 Accent 6" w:uiPriority="69"/>
+    <w:lsdException w:name="Dark List Accent 6" w:uiPriority="70"/>
+    <w:lsdException w:name="Colorful Shading Accent 6" w:uiPriority="71"/>
+    <w:lsdException w:name="Colorful List Accent 6" w:uiPriority="72"/>
+    <w:lsdException w:name="Colorful Grid Accent 6" w:uiPriority="73"/>
+    <w:lsdException w:name="Subtle Emphasis" w:uiPriority="19" w:qFormat="1"/>
+    <w:lsdException w:name="Intense Emphasis" w:uiPriority="21" w:qFormat="1"/>
+    <w:lsdException w:name="Subtle Reference" w:uiPriority="31" w:qFormat="1"/>
+    <w:lsdException w:name="Intense Reference" w:uiPriority="32" w:qFormat="1"/>
+    <w:lsdException w:name="Book Title" w:uiPriority="33" w:qFormat="1"/>
+    <w:lsdException w:name="Bibliography" w:semiHidden="1" w:uiPriority="37" w:unhideWhenUsed="1"/>
+    <w:lsdException w:name="TOC Heading" w:semiHidden="1" w:uiPriority="39" w:unhideWhenUsed="1" w:qFormat="1"/>
+    <w:lsdException w:name="Plain Table 1" w:uiPriority="41"/>
+    <w:lsdException w:name="Plain Table 2" w:uiPriority="42"/>
+    <w:lsdException w:name="Plain Table 3" w:uiPriority="43"/>
+    <w:lsdException w:name="Plain Table 4" w:uiPriority="44"/>
+    <w:lsdException w:name="Plain Table 5" w:uiPriority="45"/>
+    <w:lsdException w:name="Grid Table Light" w:uiPriority="40"/>
+    <w:lsdException w:name="Grid Table 1 Light" w:uiPriority="46"/>
+    <w:lsdException w:name="Grid Table 2" w:uiPriority="47"/>
+    <w:lsdException w:name="Grid Table 3" w:uiPriority="48"/>
+    <w:lsdException w:name="Grid Table 4" w:uiPriority="49"/>
+    <w:lsdException w:name="Grid Table 5 Dark" w:uiPriority="50"/>
+    <w:lsdException w:name="Grid Table 6 Colorful" w:uiPriority="51"/>
+    <w:lsdException w:name="Grid Table 7 Colorful" w:uiPriority="52"/>
+    <w:lsdException w:name="Grid Table 1 Light Accent 1" w:uiPriority="46"/>
+    <w:lsdException w:name="Grid Table 2 Accent 1" w:uiPriority="47"/>
+    <w:lsdException w:name="Grid Table 3 Accent 1" w:uiPriority="48"/>
+    <w:lsdException w:name="Grid Table 4 Accent 1" w:uiPriority="49"/>
+    <w:lsdException w:name="Grid Table 5 Dark Accent 1" w:uiPriority="50"/>
+    <w:lsdException w:name="Grid Table 6 Colorful Accent 1" w:uiPriority="51"/>
+    <w:lsdException w:name="Grid Table 7 Colorful Accent 1" w:uiPriority="52"/>
+    <w:lsdException w:name="Grid Table 1 Light Accent 2" w:uiPriority="46"/>
+    <w:lsdException w:name="Grid Table 2 Accent 2" w:uiPriority="47"/>
+    <w:lsdException w:name="Grid Table 3 Accent 2" w:uiPriority="48"/>
+    <w:lsdException w:name="Grid Table 4 Accent 2" w:uiPriority="49"/>
+    <w:lsdException w:name="Grid Table 5 Dark Accent 2" w:uiPriority="50"/>
+    <w:lsdException w:name="Grid Table 6 Colorful Accent 2" w:uiPriority="51"/>
+    <w:lsdException w:name="Grid Table 7 Colorful Accent 2" w:uiPriority="52"/>
+    <w:lsdException w:name="Grid Table 1 Light Accent 3" w:uiPriority="46"/>
+    <w:lsdException w:name="Grid Table 2 Accent 3" w:uiPriority="47"/>
+    <w:lsdException w:name="Grid Table 3 Accent 3" w:uiPriority="48"/>
+    <w:lsdException w:name="Grid Table 4 Accent 3" w:uiPriority="49"/>
+    <w:lsdException w:name="Grid Table 5 Dark Accent 3" w:uiPriority="50"/>
+    <w:lsdException w:name="Grid Table 6 Colorful Accent 3" w:uiPriority="51"/>
+    <w:lsdException w:name="Grid Table 7 Colorful Accent 3" w:uiPriority="52"/>
+    <w:lsdException w:name="Grid Table 1 Light Accent 4" w:uiPriority="46"/>
+    <w:lsdException w:name="Grid Table 2 Accent 4" w:uiPriority="47"/>
+    <w:lsdException w:name="Grid Table 3 Accent 4" w:uiPriority="48"/>
+    <w:lsdException w:name="Grid Table 4 Accent 4" w:uiPriority="49"/>
+    <w:lsdException w:name="Grid Table 5 Dark Accent 4" w:uiPriority="50"/>
+    <w:lsdException w:name="Grid Table 6 Colorful Accent 4" w:uiPriority="51"/>
+    <w:lsdException w:name="Grid Table 7 Colorful Accent 4" w:uiPriority="52"/>
+    <w:lsdException w:name="Grid Table 1 Light Accent 5" w:uiPriority="46"/>
+    <w:lsdException w:name="Grid Table 2 Accent 5" w:uiPriority="47"/>
+    <w:lsdException w:name="Grid Table 3 Accent 5" w:uiPriority="48"/>
+    <w:lsdException w:name="Grid Table 4 Accent 5" w:uiPriority="49"/>
+    <w:lsdException w:name="Grid Table 5 Dark Accent 5" w:uiPriority="50"/>
+    <w:lsdException w:name="Grid Table 6 Colorful Accent 5" w:uiPriority="51"/>
+    <w:lsdException w:name="Grid Table 7 Colorful Accent 5" w:uiPriority="52"/>
+    <w:lsdException w:name="Grid Table 1 Light Accent 6" w:uiPriority="46"/>
+    <w:lsdException w:name="Grid Table 2 Accent 6" w:uiPriority="47"/>
+    <w:lsdException w:name="Grid Table 3 Accent 6" w:uiPriority="48"/>
+    <w:lsdException w:name="Grid Table 4 Accent 6" w:uiPriority="49"/>
+    <w:lsdException w:name="Grid Table 5 Dark Accent 6" w:uiPriority="50"/>
+    <w:lsdException w:name="Grid Table 6 Colorful Accent 6" w:uiPriority="51"/>
+    <w:lsdException w:name="Grid Table 7 Colorful Accent 6" w:uiPriority="52"/>
+    <w:lsdException w:name="List Table 1 Light" w:uiPriority="46"/>
+    <w:lsdException w:name="List Table 2" w:uiPriority="47"/>
+    <w:lsdException w:name="List Table 3" w:uiPriority="48"/>
+    <w:lsdException w:name="List Table 4" w:uiPriority="49"/>
+    <w:lsdException w:name="List Table 5 Dark" w:uiPriority="50"/>
+    <w:lsdException w:name="List Table 6 Colorful" w:uiPriority="51"/>
+    <w:lsdException w:name="List Table 7 Colorful" w:uiPriority="52"/>
+    <w:lsdException w:name="List Table 1 Light Accent 1" w:uiPriority="46"/>
+    <w:lsdException w:name="List Table 2 Accent 1" w:uiPriority="47"/>
+    <w:lsdException w:name="List Table 3 Accent 1" w:uiPriority="48"/>
+    <w:lsdException w:name="List Table 4 Accent 1" w:uiPriority="49"/>
+    <w:lsdException w:name="List Table 5 Dark Accent 1" w:uiPriority="50"/>
+    <w:lsdException w:name="List Table 6 Colorful Accent 1" w:uiPriority="51"/>
+    <w:lsdException w:name="List Table 7 Colorful Accent 1" w:uiPriority="52"/>
+    <w:lsdException w:name="List Table 1 Light Accent 2" w:uiPriority="46"/>
+    <w:lsdException w:name="List Table 2 Accent 2" w:uiPriority="47"/>
+    <w:lsdException w:name="List Table 3 Accent 2" w:uiPriority="48"/>
+    <w:lsdException w:name="List Table 4 Accent 2" w:uiPriority="49"/>
+    <w:lsdException w:name="List Table 5 Dark Accent 2" w:uiPriority="50"/>
+    <w:lsdException w:name="List Table 6 Colorful Accent 2" w:uiPriority="51"/>
+    <w:lsdException w:name="List Table 7 Colorful Accent 2" w:uiPriority="52"/>
+    <w:lsdException w:name="List Table 1 Light Accent 3" w:uiPriority="46"/>
+    <w:lsdException w:name="List Table 2 Accent 3" w:uiPriority="47"/>
+    <w:lsdException w:name="List Table 3 Accent 3" w:uiPriority="48"/>
+    <w:lsdException w:name="List Table 4 Accent 3" w:uiPriority="49"/>
+    <w:lsdException w:name="List Table 5 Dark Accent 3" w:uiPriority="50"/>
+    <w:lsdException w:name="List Table 6 Colorful Accent 3" w:uiPriority="51"/>
+    <w:lsdException w:name="List Table 7 Colorful Accent 3" w:uiPriority="52"/>
+    <w:lsdException w:name="List Table 1 Light Accent 4" w:uiPriority="46"/>
+    <w:lsdException w:name="List Table 2 Accent 4" w:uiPriority="47"/>
+    <w:lsdException w:name="List Table 3 Accent 4" w:uiPriority="48"/>
+    <w:lsdException w:name="List Table 4 Accent 4" w:uiPriority="49"/>
+    <w:lsdException w:name="List Table 5 Dark Accent 4" w:uiPriority="50"/>
+    <w:lsdException w:name="List Table 6 Colorful Accent 4" w:uiPriority="51"/>
+    <w:lsdException w:name="List Table 7 Colorful Accent 4" w:uiPriority="52"/>
+    <w:lsdException w:name="List Table 1 Light Accent 5" w:uiPriority="46"/>
+    <w:lsdException w:name="List Table 2 Accent 5" w:uiPriority="47"/>
+    <w:lsdException w:name="List Table 3 Accent 5" w:uiPriority="48"/>
+    <w:lsdException w:name="List Table 4 Accent 5" w:uiPriority="49"/>
+    <w:lsdException w:name="List Table 5 Dark Accent 5" w:uiPriority="50"/>
+    <w:lsdException w:name="List Table 6 Colorful Accent 5" w:uiPriority="51"/>
+    <w:lsdException w:name="List Table 7 Colorful Accent 5" w:uiPriority="52"/>
+    <w:lsdException w:name="List Table 1 Light Accent 6" w:uiPriority="46"/>
+    <w:lsdException w:name="List Table 2 Accent 6" w:uiPriority="47"/>
+    <w:lsdException w:name="List Table 3 Accent 6" w:uiPriority="48"/>
+    <w:lsdException w:name="List Table 4 Accent 6" w:uiPriority="49"/>
+    <w:lsdException w:name="List Table 5 Dark Accent 6" w:uiPriority="50"/>
+    <w:lsdException w:name="List Table 6 Colorful Accent 6" w:uiPriority="51"/>
+    <w:lsdException w:name="List Table 7 Colorful Accent 6" w:uiPriority="52"/>
   </w:latentStyles>
   <w:style w:type="paragraph" w:default="1" w:styleId="Normal">
     <w:name w:val="Normal"/>
@@ -25639,566 +28690,10 @@
       <w:color w:val="4F81BD" w:themeColor="accent1"/>
     </w:rPr>
   </w:style>
-</w:styles>
-</file>
-
-<file path=word/stylesWithEffects.xml><?xml version="1.0" encoding="utf-8"?>
-<w:styles xmlns:wpc="http://schemas.microsoft.com/office/word/2010/wordprocessingCanvas" xmlns:mc="http://schemas.openxmlformats.org/markup-compatibility/2006" xmlns:o="urn:schemas-microsoft-com:office:office" xmlns:r="http://schemas.openxmlformats.org/officeDocument/2006/relationships" xmlns:m="http://schemas.openxmlformats.org/officeDocument/2006/math" xmlns:v="urn:schemas-microsoft-com:vml" xmlns:wp14="http://schemas.microsoft.com/office/word/2010/wordprocessingDrawing" xmlns:wp="http://schemas.openxmlformats.org/drawingml/2006/wordprocessingDrawing" xmlns:w10="urn:schemas-microsoft-com:office:word" xmlns:w="http://schemas.openxmlformats.org/wordprocessingml/2006/main" xmlns:w14="http://schemas.microsoft.com/office/word/2010/wordml" xmlns:wpg="http://schemas.microsoft.com/office/word/2010/wordprocessingGroup" xmlns:wpi="http://schemas.microsoft.com/office/word/2010/wordprocessingInk" xmlns:wne="http://schemas.microsoft.com/office/word/2006/wordml" xmlns:wps="http://schemas.microsoft.com/office/word/2010/wordprocessingShape" mc:Ignorable="w14 wp14">
-  <w:docDefaults>
-    <w:rPrDefault>
-      <w:rPr>
-        <w:rFonts w:ascii="Times New Roman" w:eastAsiaTheme="minorEastAsia" w:hAnsi="Times New Roman" w:cstheme="minorBidi"/>
-        <w:sz w:val="28"/>
-        <w:szCs w:val="22"/>
-        <w:lang w:val="en-US" w:eastAsia="ja-JP" w:bidi="ar-SA"/>
-      </w:rPr>
-    </w:rPrDefault>
-    <w:pPrDefault>
-      <w:pPr>
-        <w:spacing w:after="200" w:line="276" w:lineRule="auto"/>
-      </w:pPr>
-    </w:pPrDefault>
-  </w:docDefaults>
-  <w:latentStyles w:defLockedState="0" w:defUIPriority="99" w:defSemiHidden="1" w:defUnhideWhenUsed="1" w:defQFormat="0" w:count="267">
-    <w:lsdException w:name="Normal" w:semiHidden="0" w:uiPriority="0" w:unhideWhenUsed="0" w:qFormat="1"/>
-    <w:lsdException w:name="heading 1" w:semiHidden="0" w:uiPriority="9" w:unhideWhenUsed="0" w:qFormat="1"/>
-    <w:lsdException w:name="heading 2" w:uiPriority="9" w:qFormat="1"/>
-    <w:lsdException w:name="heading 3" w:uiPriority="9" w:qFormat="1"/>
-    <w:lsdException w:name="heading 4" w:uiPriority="9" w:qFormat="1"/>
-    <w:lsdException w:name="heading 5" w:uiPriority="9" w:qFormat="1"/>
-    <w:lsdException w:name="heading 6" w:uiPriority="9" w:qFormat="1"/>
-    <w:lsdException w:name="heading 7" w:uiPriority="9" w:qFormat="1"/>
-    <w:lsdException w:name="heading 8" w:uiPriority="9" w:qFormat="1"/>
-    <w:lsdException w:name="heading 9" w:uiPriority="9" w:qFormat="1"/>
-    <w:lsdException w:name="toc 1" w:uiPriority="39"/>
-    <w:lsdException w:name="toc 2" w:uiPriority="39"/>
-    <w:lsdException w:name="toc 3" w:uiPriority="39"/>
-    <w:lsdException w:name="toc 4" w:uiPriority="39"/>
-    <w:lsdException w:name="toc 5" w:uiPriority="39"/>
-    <w:lsdException w:name="toc 6" w:uiPriority="39"/>
-    <w:lsdException w:name="toc 7" w:uiPriority="39"/>
-    <w:lsdException w:name="toc 8" w:uiPriority="39"/>
-    <w:lsdException w:name="toc 9" w:uiPriority="39"/>
-    <w:lsdException w:name="caption" w:uiPriority="35" w:qFormat="1"/>
-    <w:lsdException w:name="Title" w:semiHidden="0" w:uiPriority="10" w:unhideWhenUsed="0" w:qFormat="1"/>
-    <w:lsdException w:name="Default Paragraph Font" w:uiPriority="1"/>
-    <w:lsdException w:name="Subtitle" w:semiHidden="0" w:uiPriority="11" w:unhideWhenUsed="0" w:qFormat="1"/>
-    <w:lsdException w:name="Strong" w:semiHidden="0" w:uiPriority="22" w:unhideWhenUsed="0" w:qFormat="1"/>
-    <w:lsdException w:name="Emphasis" w:semiHidden="0" w:uiPriority="20" w:unhideWhenUsed="0" w:qFormat="1"/>
-    <w:lsdException w:name="Table Grid" w:semiHidden="0" w:uiPriority="59" w:unhideWhenUsed="0"/>
-    <w:lsdException w:name="Placeholder Text" w:unhideWhenUsed="0"/>
-    <w:lsdException w:name="No Spacing" w:semiHidden="0" w:uiPriority="1" w:unhideWhenUsed="0" w:qFormat="1"/>
-    <w:lsdException w:name="Light Shading" w:semiHidden="0" w:uiPriority="60" w:unhideWhenUsed="0"/>
-    <w:lsdException w:name="Light List" w:semiHidden="0" w:uiPriority="61" w:unhideWhenUsed="0"/>
-    <w:lsdException w:name="Light Grid" w:semiHidden="0" w:uiPriority="62" w:unhideWhenUsed="0"/>
-    <w:lsdException w:name="Medium Shading 1" w:semiHidden="0" w:uiPriority="63" w:unhideWhenUsed="0"/>
-    <w:lsdException w:name="Medium Shading 2" w:semiHidden="0" w:uiPriority="64" w:unhideWhenUsed="0"/>
-    <w:lsdException w:name="Medium List 1" w:semiHidden="0" w:uiPriority="65" w:unhideWhenUsed="0"/>
-    <w:lsdException w:name="Medium List 2" w:semiHidden="0" w:uiPriority="66" w:unhideWhenUsed="0"/>
-    <w:lsdException w:name="Medium Grid 1" w:semiHidden="0" w:uiPriority="67" w:unhideWhenUsed="0"/>
-    <w:lsdException w:name="Medium Grid 2" w:semiHidden="0" w:uiPriority="68" w:unhideWhenUsed="0"/>
-    <w:lsdException w:name="Medium Grid 3" w:semiHidden="0" w:uiPriority="69" w:unhideWhenUsed="0"/>
-    <w:lsdException w:name="Dark List" w:semiHidden="0" w:uiPriority="70" w:unhideWhenUsed="0"/>
-    <w:lsdException w:name="Colorful Shading" w:semiHidden="0" w:uiPriority="71" w:unhideWhenUsed="0"/>
-    <w:lsdException w:name="Colorful List" w:semiHidden="0" w:uiPriority="72" w:unhideWhenUsed="0"/>
-    <w:lsdException w:name="Colorful Grid" w:semiHidden="0" w:uiPriority="73" w:unhideWhenUsed="0"/>
-    <w:lsdException w:name="Light Shading Accent 1" w:semiHidden="0" w:uiPriority="60" w:unhideWhenUsed="0"/>
-    <w:lsdException w:name="Light List Accent 1" w:semiHidden="0" w:uiPriority="61" w:unhideWhenUsed="0"/>
-    <w:lsdException w:name="Light Grid Accent 1" w:semiHidden="0" w:uiPriority="62" w:unhideWhenUsed="0"/>
-    <w:lsdException w:name="Medium Shading 1 Accent 1" w:semiHidden="0" w:uiPriority="63" w:unhideWhenUsed="0"/>
-    <w:lsdException w:name="Medium Shading 2 Accent 1" w:semiHidden="0" w:uiPriority="64" w:unhideWhenUsed="0"/>
-    <w:lsdException w:name="Medium List 1 Accent 1" w:semiHidden="0" w:uiPriority="65" w:unhideWhenUsed="0"/>
-    <w:lsdException w:name="Revision" w:unhideWhenUsed="0"/>
-    <w:lsdException w:name="List Paragraph" w:semiHidden="0" w:uiPriority="34" w:unhideWhenUsed="0" w:qFormat="1"/>
-    <w:lsdException w:name="Quote" w:semiHidden="0" w:uiPriority="29" w:unhideWhenUsed="0" w:qFormat="1"/>
-    <w:lsdException w:name="Intense Quote" w:semiHidden="0" w:uiPriority="30" w:unhideWhenUsed="0" w:qFormat="1"/>
-    <w:lsdException w:name="Medium List 2 Accent 1" w:semiHidden="0" w:uiPriority="66" w:unhideWhenUsed="0"/>
-    <w:lsdException w:name="Medium Grid 1 Accent 1" w:semiHidden="0" w:uiPriority="67" w:unhideWhenUsed="0"/>
-    <w:lsdException w:name="Medium Grid 2 Accent 1" w:semiHidden="0" w:uiPriority="68" w:unhideWhenUsed="0"/>
-    <w:lsdException w:name="Medium Grid 3 Accent 1" w:semiHidden="0" w:uiPriority="69" w:unhideWhenUsed="0"/>
-    <w:lsdException w:name="Dark List Accent 1" w:semiHidden="0" w:uiPriority="70" w:unhideWhenUsed="0"/>
-    <w:lsdException w:name="Colorful Shading Accent 1" w:semiHidden="0" w:uiPriority="71" w:unhideWhenUsed="0"/>
-    <w:lsdException w:name="Colorful List Accent 1" w:semiHidden="0" w:uiPriority="72" w:unhideWhenUsed="0"/>
-    <w:lsdException w:name="Colorful Grid Accent 1" w:semiHidden="0" w:uiPriority="73" w:unhideWhenUsed="0"/>
-    <w:lsdException w:name="Light Shading Accent 2" w:semiHidden="0" w:uiPriority="60" w:unhideWhenUsed="0"/>
-    <w:lsdException w:name="Light List Accent 2" w:semiHidden="0" w:uiPriority="61" w:unhideWhenUsed="0"/>
-    <w:lsdException w:name="Light Grid Accent 2" w:semiHidden="0" w:uiPriority="62" w:unhideWhenUsed="0"/>
-    <w:lsdException w:name="Medium Shading 1 Accent 2" w:semiHidden="0" w:uiPriority="63" w:unhideWhenUsed="0"/>
-    <w:lsdException w:name="Medium Shading 2 Accent 2" w:semiHidden="0" w:uiPriority="64" w:unhideWhenUsed="0"/>
-    <w:lsdException w:name="Medium List 1 Accent 2" w:semiHidden="0" w:uiPriority="65" w:unhideWhenUsed="0"/>
-    <w:lsdException w:name="Medium List 2 Accent 2" w:semiHidden="0" w:uiPriority="66" w:unhideWhenUsed="0"/>
-    <w:lsdException w:name="Medium Grid 1 Accent 2" w:semiHidden="0" w:uiPriority="67" w:unhideWhenUsed="0"/>
-    <w:lsdException w:name="Medium Grid 2 Accent 2" w:semiHidden="0" w:uiPriority="68" w:unhideWhenUsed="0"/>
-    <w:lsdException w:name="Medium Grid 3 Accent 2" w:semiHidden="0" w:uiPriority="69" w:unhideWhenUsed="0"/>
-    <w:lsdException w:name="Dark List Accent 2" w:semiHidden="0" w:uiPriority="70" w:unhideWhenUsed="0"/>
-    <w:lsdException w:name="Colorful Shading Accent 2" w:semiHidden="0" w:uiPriority="71" w:unhideWhenUsed="0"/>
-    <w:lsdException w:name="Colorful List Accent 2" w:semiHidden="0" w:uiPriority="72" w:unhideWhenUsed="0"/>
-    <w:lsdException w:name="Colorful Grid Accent 2" w:semiHidden="0" w:uiPriority="73" w:unhideWhenUsed="0"/>
-    <w:lsdException w:name="Light Shading Accent 3" w:semiHidden="0" w:uiPriority="60" w:unhideWhenUsed="0"/>
-    <w:lsdException w:name="Light List Accent 3" w:semiHidden="0" w:uiPriority="61" w:unhideWhenUsed="0"/>
-    <w:lsdException w:name="Light Grid Accent 3" w:semiHidden="0" w:uiPriority="62" w:unhideWhenUsed="0"/>
-    <w:lsdException w:name="Medium Shading 1 Accent 3" w:semiHidden="0" w:uiPriority="63" w:unhideWhenUsed="0"/>
-    <w:lsdException w:name="Medium Shading 2 Accent 3" w:semiHidden="0" w:uiPriority="64" w:unhideWhenUsed="0"/>
-    <w:lsdException w:name="Medium List 1 Accent 3" w:semiHidden="0" w:uiPriority="65" w:unhideWhenUsed="0"/>
-    <w:lsdException w:name="Medium List 2 Accent 3" w:semiHidden="0" w:uiPriority="66" w:unhideWhenUsed="0"/>
-    <w:lsdException w:name="Medium Grid 1 Accent 3" w:semiHidden="0" w:uiPriority="67" w:unhideWhenUsed="0"/>
-    <w:lsdException w:name="Medium Grid 2 Accent 3" w:semiHidden="0" w:uiPriority="68" w:unhideWhenUsed="0"/>
-    <w:lsdException w:name="Medium Grid 3 Accent 3" w:semiHidden="0" w:uiPriority="69" w:unhideWhenUsed="0"/>
-    <w:lsdException w:name="Dark List Accent 3" w:semiHidden="0" w:uiPriority="70" w:unhideWhenUsed="0"/>
-    <w:lsdException w:name="Colorful Shading Accent 3" w:semiHidden="0" w:uiPriority="71" w:unhideWhenUsed="0"/>
-    <w:lsdException w:name="Colorful List Accent 3" w:semiHidden="0" w:uiPriority="72" w:unhideWhenUsed="0"/>
-    <w:lsdException w:name="Colorful Grid Accent 3" w:semiHidden="0" w:uiPriority="73" w:unhideWhenUsed="0"/>
-    <w:lsdException w:name="Light Shading Accent 4" w:semiHidden="0" w:uiPriority="60" w:unhideWhenUsed="0"/>
-    <w:lsdException w:name="Light List Accent 4" w:semiHidden="0" w:uiPriority="61" w:unhideWhenUsed="0"/>
-    <w:lsdException w:name="Light Grid Accent 4" w:semiHidden="0" w:uiPriority="62" w:unhideWhenUsed="0"/>
-    <w:lsdException w:name="Medium Shading 1 Accent 4" w:semiHidden="0" w:uiPriority="63" w:unhideWhenUsed="0"/>
-    <w:lsdException w:name="Medium Shading 2 Accent 4" w:semiHidden="0" w:uiPriority="64" w:unhideWhenUsed="0"/>
-    <w:lsdException w:name="Medium List 1 Accent 4" w:semiHidden="0" w:uiPriority="65" w:unhideWhenUsed="0"/>
-    <w:lsdException w:name="Medium List 2 Accent 4" w:semiHidden="0" w:uiPriority="66" w:unhideWhenUsed="0"/>
-    <w:lsdException w:name="Medium Grid 1 Accent 4" w:semiHidden="0" w:uiPriority="67" w:unhideWhenUsed="0"/>
-    <w:lsdException w:name="Medium Grid 2 Accent 4" w:semiHidden="0" w:uiPriority="68" w:unhideWhenUsed="0"/>
-    <w:lsdException w:name="Medium Grid 3 Accent 4" w:semiHidden="0" w:uiPriority="69" w:unhideWhenUsed="0"/>
-    <w:lsdException w:name="Dark List Accent 4" w:semiHidden="0" w:uiPriority="70" w:unhideWhenUsed="0"/>
-    <w:lsdException w:name="Colorful Shading Accent 4" w:semiHidden="0" w:uiPriority="71" w:unhideWhenUsed="0"/>
-    <w:lsdException w:name="Colorful List Accent 4" w:semiHidden="0" w:uiPriority="72" w:unhideWhenUsed="0"/>
-    <w:lsdException w:name="Colorful Grid Accent 4" w:semiHidden="0" w:uiPriority="73" w:unhideWhenUsed="0"/>
-    <w:lsdException w:name="Light Shading Accent 5" w:semiHidden="0" w:uiPriority="60" w:unhideWhenUsed="0"/>
-    <w:lsdException w:name="Light List Accent 5" w:semiHidden="0" w:uiPriority="61" w:unhideWhenUsed="0"/>
-    <w:lsdException w:name="Light Grid Accent 5" w:semiHidden="0" w:uiPriority="62" w:unhideWhenUsed="0"/>
-    <w:lsdException w:name="Medium Shading 1 Accent 5" w:semiHidden="0" w:uiPriority="63" w:unhideWhenUsed="0"/>
-    <w:lsdException w:name="Medium Shading 2 Accent 5" w:semiHidden="0" w:uiPriority="64" w:unhideWhenUsed="0"/>
-    <w:lsdException w:name="Medium List 1 Accent 5" w:semiHidden="0" w:uiPriority="65" w:unhideWhenUsed="0"/>
-    <w:lsdException w:name="Medium List 2 Accent 5" w:semiHidden="0" w:uiPriority="66" w:unhideWhenUsed="0"/>
-    <w:lsdException w:name="Medium Grid 1 Accent 5" w:semiHidden="0" w:uiPriority="67" w:unhideWhenUsed="0"/>
-    <w:lsdException w:name="Medium Grid 2 Accent 5" w:semiHidden="0" w:uiPriority="68" w:unhideWhenUsed="0"/>
-    <w:lsdException w:name="Medium Grid 3 Accent 5" w:semiHidden="0" w:uiPriority="69" w:unhideWhenUsed="0"/>
-    <w:lsdException w:name="Dark List Accent 5" w:semiHidden="0" w:uiPriority="70" w:unhideWhenUsed="0"/>
-    <w:lsdException w:name="Colorful Shading Accent 5" w:semiHidden="0" w:uiPriority="71" w:unhideWhenUsed="0"/>
-    <w:lsdException w:name="Colorful List Accent 5" w:semiHidden="0" w:uiPriority="72" w:unhideWhenUsed="0"/>
-    <w:lsdException w:name="Colorful Grid Accent 5" w:semiHidden="0" w:uiPriority="73" w:unhideWhenUsed="0"/>
-    <w:lsdException w:name="Light Shading Accent 6" w:semiHidden="0" w:uiPriority="60" w:unhideWhenUsed="0"/>
-    <w:lsdException w:name="Light List Accent 6" w:semiHidden="0" w:uiPriority="61" w:unhideWhenUsed="0"/>
-    <w:lsdException w:name="Light Grid Accent 6" w:semiHidden="0" w:uiPriority="62" w:unhideWhenUsed="0"/>
-    <w:lsdException w:name="Medium Shading 1 Accent 6" w:semiHidden="0" w:uiPriority="63" w:unhideWhenUsed="0"/>
-    <w:lsdException w:name="Medium Shading 2 Accent 6" w:semiHidden="0" w:uiPriority="64" w:unhideWhenUsed="0"/>
-    <w:lsdException w:name="Medium List 1 Accent 6" w:semiHidden="0" w:uiPriority="65" w:unhideWhenUsed="0"/>
-    <w:lsdException w:name="Medium List 2 Accent 6" w:semiHidden="0" w:uiPriority="66" w:unhideWhenUsed="0"/>
-    <w:lsdException w:name="Medium Grid 1 Accent 6" w:semiHidden="0" w:uiPriority="67" w:unhideWhenUsed="0"/>
-    <w:lsdException w:name="Medium Grid 2 Accent 6" w:semiHidden="0" w:uiPriority="68" w:unhideWhenUsed="0"/>
-    <w:lsdException w:name="Medium Grid 3 Accent 6" w:semiHidden="0" w:uiPriority="69" w:unhideWhenUsed="0"/>
-    <w:lsdException w:name="Dark List Accent 6" w:semiHidden="0" w:uiPriority="70" w:unhideWhenUsed="0"/>
-    <w:lsdException w:name="Colorful Shading Accent 6" w:semiHidden="0" w:uiPriority="71" w:unhideWhenUsed="0"/>
-    <w:lsdException w:name="Colorful List Accent 6" w:semiHidden="0" w:uiPriority="72" w:unhideWhenUsed="0"/>
-    <w:lsdException w:name="Colorful Grid Accent 6" w:semiHidden="0" w:uiPriority="73" w:unhideWhenUsed="0"/>
-    <w:lsdException w:name="Subtle Emphasis" w:semiHidden="0" w:uiPriority="19" w:unhideWhenUsed="0" w:qFormat="1"/>
-    <w:lsdException w:name="Intense Emphasis" w:semiHidden="0" w:uiPriority="21" w:unhideWhenUsed="0" w:qFormat="1"/>
-    <w:lsdException w:name="Subtle Reference" w:semiHidden="0" w:uiPriority="31" w:unhideWhenUsed="0" w:qFormat="1"/>
-    <w:lsdException w:name="Intense Reference" w:semiHidden="0" w:uiPriority="32" w:unhideWhenUsed="0" w:qFormat="1"/>
-    <w:lsdException w:name="Book Title" w:semiHidden="0" w:uiPriority="33" w:unhideWhenUsed="0" w:qFormat="1"/>
-    <w:lsdException w:name="Bibliography" w:uiPriority="37"/>
-    <w:lsdException w:name="TOC Heading" w:uiPriority="39" w:qFormat="1"/>
-  </w:latentStyles>
-  <w:style w:type="paragraph" w:default="1" w:styleId="Normal">
-    <w:name w:val="Normal"/>
-    <w:qFormat/>
-  </w:style>
-  <w:style w:type="paragraph" w:styleId="Heading1">
-    <w:name w:val="heading 1"/>
-    <w:basedOn w:val="Normal"/>
-    <w:next w:val="Normal"/>
-    <w:link w:val="Heading1Char"/>
-    <w:uiPriority w:val="9"/>
-    <w:qFormat/>
-    <w:rsid w:val="00462C29"/>
-    <w:pPr>
-      <w:keepNext/>
-      <w:keepLines/>
-      <w:spacing w:before="480" w:after="0"/>
-      <w:outlineLvl w:val="0"/>
-    </w:pPr>
-    <w:rPr>
-      <w:rFonts w:asciiTheme="majorHAnsi" w:eastAsiaTheme="majorEastAsia" w:hAnsiTheme="majorHAnsi" w:cstheme="majorBidi"/>
-      <w:b/>
-      <w:bCs/>
-      <w:color w:val="365F91" w:themeColor="accent1" w:themeShade="BF"/>
-      <w:szCs w:val="28"/>
-    </w:rPr>
-  </w:style>
-  <w:style w:type="paragraph" w:styleId="Heading2">
-    <w:name w:val="heading 2"/>
-    <w:basedOn w:val="Normal"/>
-    <w:link w:val="Heading2Char"/>
-    <w:uiPriority w:val="9"/>
-    <w:qFormat/>
-    <w:rsid w:val="001C7AA5"/>
-    <w:pPr>
-      <w:spacing w:before="100" w:beforeAutospacing="1" w:after="100" w:afterAutospacing="1" w:line="240" w:lineRule="auto"/>
-      <w:outlineLvl w:val="1"/>
-    </w:pPr>
-    <w:rPr>
-      <w:rFonts w:eastAsia="Times New Roman" w:cs="Times New Roman"/>
-      <w:b/>
-      <w:bCs/>
-      <w:sz w:val="36"/>
-      <w:szCs w:val="36"/>
-    </w:rPr>
-  </w:style>
-  <w:style w:type="paragraph" w:styleId="Heading3">
-    <w:name w:val="heading 3"/>
-    <w:basedOn w:val="Normal"/>
-    <w:next w:val="Normal"/>
-    <w:link w:val="Heading3Char"/>
-    <w:uiPriority w:val="9"/>
-    <w:semiHidden/>
-    <w:unhideWhenUsed/>
-    <w:qFormat/>
-    <w:rsid w:val="00855770"/>
-    <w:pPr>
-      <w:keepNext/>
-      <w:keepLines/>
-      <w:spacing w:before="200" w:after="0"/>
-      <w:outlineLvl w:val="2"/>
-    </w:pPr>
-    <w:rPr>
-      <w:rFonts w:asciiTheme="majorHAnsi" w:eastAsiaTheme="majorEastAsia" w:hAnsiTheme="majorHAnsi" w:cstheme="majorBidi"/>
-      <w:b/>
-      <w:bCs/>
-      <w:color w:val="4F81BD" w:themeColor="accent1"/>
-    </w:rPr>
-  </w:style>
-  <w:style w:type="paragraph" w:styleId="Heading4">
-    <w:name w:val="heading 4"/>
-    <w:basedOn w:val="Normal"/>
-    <w:next w:val="Normal"/>
-    <w:link w:val="Heading4Char"/>
-    <w:uiPriority w:val="9"/>
-    <w:semiHidden/>
-    <w:unhideWhenUsed/>
-    <w:qFormat/>
-    <w:rsid w:val="00462C29"/>
-    <w:pPr>
-      <w:keepNext/>
-      <w:keepLines/>
-      <w:spacing w:before="200" w:after="0"/>
-      <w:outlineLvl w:val="3"/>
-    </w:pPr>
-    <w:rPr>
-      <w:rFonts w:asciiTheme="majorHAnsi" w:eastAsiaTheme="majorEastAsia" w:hAnsiTheme="majorHAnsi" w:cstheme="majorBidi"/>
-      <w:b/>
-      <w:bCs/>
-      <w:i/>
-      <w:iCs/>
-      <w:color w:val="4F81BD" w:themeColor="accent1"/>
-    </w:rPr>
-  </w:style>
-  <w:style w:type="character" w:default="1" w:styleId="DefaultParagraphFont">
-    <w:name w:val="Default Paragraph Font"/>
-    <w:uiPriority w:val="1"/>
-    <w:semiHidden/>
-    <w:unhideWhenUsed/>
-  </w:style>
-  <w:style w:type="table" w:default="1" w:styleId="TableNormal">
-    <w:name w:val="Normal Table"/>
-    <w:uiPriority w:val="99"/>
-    <w:semiHidden/>
-    <w:unhideWhenUsed/>
-    <w:tblPr>
-      <w:tblInd w:w="0" w:type="dxa"/>
-      <w:tblCellMar>
-        <w:top w:w="0" w:type="dxa"/>
-        <w:left w:w="108" w:type="dxa"/>
-        <w:bottom w:w="0" w:type="dxa"/>
-        <w:right w:w="108" w:type="dxa"/>
-      </w:tblCellMar>
-    </w:tblPr>
-  </w:style>
-  <w:style w:type="numbering" w:default="1" w:styleId="NoList">
-    <w:name w:val="No List"/>
-    <w:uiPriority w:val="99"/>
-    <w:semiHidden/>
-    <w:unhideWhenUsed/>
-  </w:style>
-  <w:style w:type="character" w:customStyle="1" w:styleId="Heading2Char">
-    <w:name w:val="Heading 2 Char"/>
+  <w:style w:type="character" w:customStyle="1" w:styleId="token">
+    <w:name w:val="token"/>
     <w:basedOn w:val="DefaultParagraphFont"/>
-    <w:link w:val="Heading2"/>
-    <w:uiPriority w:val="9"/>
-    <w:rsid w:val="001C7AA5"/>
-    <w:rPr>
-      <w:rFonts w:eastAsia="Times New Roman" w:cs="Times New Roman"/>
-      <w:b/>
-      <w:bCs/>
-      <w:sz w:val="36"/>
-      <w:szCs w:val="36"/>
-    </w:rPr>
-  </w:style>
-  <w:style w:type="paragraph" w:styleId="NormalWeb">
-    <w:name w:val="Normal (Web)"/>
-    <w:basedOn w:val="Normal"/>
-    <w:uiPriority w:val="99"/>
-    <w:semiHidden/>
-    <w:unhideWhenUsed/>
-    <w:rsid w:val="001C7AA5"/>
-    <w:pPr>
-      <w:spacing w:before="100" w:beforeAutospacing="1" w:after="100" w:afterAutospacing="1" w:line="240" w:lineRule="auto"/>
-    </w:pPr>
-    <w:rPr>
-      <w:rFonts w:eastAsia="Times New Roman" w:cs="Times New Roman"/>
-      <w:sz w:val="24"/>
-      <w:szCs w:val="24"/>
-    </w:rPr>
-  </w:style>
-  <w:style w:type="character" w:styleId="Strong">
-    <w:name w:val="Strong"/>
-    <w:basedOn w:val="DefaultParagraphFont"/>
-    <w:uiPriority w:val="22"/>
-    <w:qFormat/>
-    <w:rsid w:val="001C7AA5"/>
-    <w:rPr>
-      <w:b/>
-      <w:bCs/>
-    </w:rPr>
-  </w:style>
-  <w:style w:type="character" w:styleId="HTMLCode">
-    <w:name w:val="HTML Code"/>
-    <w:basedOn w:val="DefaultParagraphFont"/>
-    <w:uiPriority w:val="99"/>
-    <w:semiHidden/>
-    <w:unhideWhenUsed/>
-    <w:rsid w:val="00E30071"/>
-    <w:rPr>
-      <w:rFonts w:ascii="Courier New" w:eastAsia="Times New Roman" w:hAnsi="Courier New" w:cs="Courier New"/>
-      <w:sz w:val="20"/>
-      <w:szCs w:val="20"/>
-    </w:rPr>
-  </w:style>
-  <w:style w:type="character" w:customStyle="1" w:styleId="Heading1Char">
-    <w:name w:val="Heading 1 Char"/>
-    <w:basedOn w:val="DefaultParagraphFont"/>
-    <w:link w:val="Heading1"/>
-    <w:uiPriority w:val="9"/>
-    <w:rsid w:val="00462C29"/>
-    <w:rPr>
-      <w:rFonts w:asciiTheme="majorHAnsi" w:eastAsiaTheme="majorEastAsia" w:hAnsiTheme="majorHAnsi" w:cstheme="majorBidi"/>
-      <w:b/>
-      <w:bCs/>
-      <w:color w:val="365F91" w:themeColor="accent1" w:themeShade="BF"/>
-      <w:szCs w:val="28"/>
-    </w:rPr>
-  </w:style>
-  <w:style w:type="character" w:customStyle="1" w:styleId="Heading4Char">
-    <w:name w:val="Heading 4 Char"/>
-    <w:basedOn w:val="DefaultParagraphFont"/>
-    <w:link w:val="Heading4"/>
-    <w:uiPriority w:val="9"/>
-    <w:semiHidden/>
-    <w:rsid w:val="00462C29"/>
-    <w:rPr>
-      <w:rFonts w:asciiTheme="majorHAnsi" w:eastAsiaTheme="majorEastAsia" w:hAnsiTheme="majorHAnsi" w:cstheme="majorBidi"/>
-      <w:b/>
-      <w:bCs/>
-      <w:i/>
-      <w:iCs/>
-      <w:color w:val="4F81BD" w:themeColor="accent1"/>
-    </w:rPr>
-  </w:style>
-  <w:style w:type="paragraph" w:styleId="HTMLPreformatted">
-    <w:name w:val="HTML Preformatted"/>
-    <w:basedOn w:val="Normal"/>
-    <w:link w:val="HTMLPreformattedChar"/>
-    <w:uiPriority w:val="99"/>
-    <w:unhideWhenUsed/>
-    <w:rsid w:val="00671EF5"/>
-    <w:pPr>
-      <w:tabs>
-        <w:tab w:val="left" w:pos="916"/>
-        <w:tab w:val="left" w:pos="1832"/>
-        <w:tab w:val="left" w:pos="2748"/>
-        <w:tab w:val="left" w:pos="3664"/>
-        <w:tab w:val="left" w:pos="4580"/>
-        <w:tab w:val="left" w:pos="5496"/>
-        <w:tab w:val="left" w:pos="6412"/>
-        <w:tab w:val="left" w:pos="7328"/>
-        <w:tab w:val="left" w:pos="8244"/>
-        <w:tab w:val="left" w:pos="9160"/>
-        <w:tab w:val="left" w:pos="10076"/>
-        <w:tab w:val="left" w:pos="10992"/>
-        <w:tab w:val="left" w:pos="11908"/>
-        <w:tab w:val="left" w:pos="12824"/>
-        <w:tab w:val="left" w:pos="13740"/>
-        <w:tab w:val="left" w:pos="14656"/>
-      </w:tabs>
-      <w:spacing w:after="0" w:line="240" w:lineRule="auto"/>
-    </w:pPr>
-    <w:rPr>
-      <w:rFonts w:ascii="Courier New" w:eastAsia="Times New Roman" w:hAnsi="Courier New" w:cs="Courier New"/>
-      <w:sz w:val="20"/>
-      <w:szCs w:val="20"/>
-    </w:rPr>
-  </w:style>
-  <w:style w:type="character" w:customStyle="1" w:styleId="HTMLPreformattedChar">
-    <w:name w:val="HTML Preformatted Char"/>
-    <w:basedOn w:val="DefaultParagraphFont"/>
-    <w:link w:val="HTMLPreformatted"/>
-    <w:uiPriority w:val="99"/>
-    <w:rsid w:val="00671EF5"/>
-    <w:rPr>
-      <w:rFonts w:ascii="Courier New" w:eastAsia="Times New Roman" w:hAnsi="Courier New" w:cs="Courier New"/>
-      <w:sz w:val="20"/>
-      <w:szCs w:val="20"/>
-    </w:rPr>
-  </w:style>
-  <w:style w:type="character" w:customStyle="1" w:styleId="hljs-string">
-    <w:name w:val="hljs-string"/>
-    <w:basedOn w:val="DefaultParagraphFont"/>
-    <w:rsid w:val="00671EF5"/>
-  </w:style>
-  <w:style w:type="character" w:customStyle="1" w:styleId="hljs-function">
-    <w:name w:val="hljs-function"/>
-    <w:basedOn w:val="DefaultParagraphFont"/>
-    <w:rsid w:val="00671EF5"/>
-  </w:style>
-  <w:style w:type="character" w:customStyle="1" w:styleId="hljs-keyword">
-    <w:name w:val="hljs-keyword"/>
-    <w:basedOn w:val="DefaultParagraphFont"/>
-    <w:rsid w:val="00671EF5"/>
-  </w:style>
-  <w:style w:type="character" w:customStyle="1" w:styleId="hljs-params">
-    <w:name w:val="hljs-params"/>
-    <w:basedOn w:val="DefaultParagraphFont"/>
-    <w:rsid w:val="00671EF5"/>
-  </w:style>
-  <w:style w:type="character" w:customStyle="1" w:styleId="hljs-comment">
-    <w:name w:val="hljs-comment"/>
-    <w:basedOn w:val="DefaultParagraphFont"/>
-    <w:rsid w:val="00671EF5"/>
-  </w:style>
-  <w:style w:type="character" w:customStyle="1" w:styleId="hljs-title">
-    <w:name w:val="hljs-title"/>
-    <w:basedOn w:val="DefaultParagraphFont"/>
-    <w:rsid w:val="00671EF5"/>
-  </w:style>
-  <w:style w:type="character" w:customStyle="1" w:styleId="hljs-class">
-    <w:name w:val="hljs-class"/>
-    <w:basedOn w:val="DefaultParagraphFont"/>
-    <w:rsid w:val="00671EF5"/>
-  </w:style>
-  <w:style w:type="character" w:customStyle="1" w:styleId="hljs-attribute">
-    <w:name w:val="hljs-attribute"/>
-    <w:basedOn w:val="DefaultParagraphFont"/>
-    <w:rsid w:val="00671EF5"/>
-  </w:style>
-  <w:style w:type="character" w:styleId="Hyperlink">
-    <w:name w:val="Hyperlink"/>
-    <w:basedOn w:val="DefaultParagraphFont"/>
-    <w:uiPriority w:val="99"/>
-    <w:semiHidden/>
-    <w:unhideWhenUsed/>
-    <w:rsid w:val="00671EF5"/>
-    <w:rPr>
-      <w:color w:val="0000FF"/>
-      <w:u w:val="single"/>
-    </w:rPr>
-  </w:style>
-  <w:style w:type="character" w:customStyle="1" w:styleId="hljs-number">
-    <w:name w:val="hljs-number"/>
-    <w:basedOn w:val="DefaultParagraphFont"/>
-    <w:rsid w:val="00165330"/>
-  </w:style>
-  <w:style w:type="paragraph" w:styleId="ListParagraph">
-    <w:name w:val="List Paragraph"/>
-    <w:basedOn w:val="Normal"/>
-    <w:uiPriority w:val="34"/>
-    <w:qFormat/>
-    <w:rsid w:val="008A2D00"/>
-    <w:pPr>
-      <w:ind w:left="720"/>
-      <w:contextualSpacing/>
-    </w:pPr>
-  </w:style>
-  <w:style w:type="character" w:customStyle="1" w:styleId="crayon-sy">
-    <w:name w:val="crayon-sy"/>
-    <w:basedOn w:val="DefaultParagraphFont"/>
-    <w:rsid w:val="000D15B7"/>
-  </w:style>
-  <w:style w:type="character" w:customStyle="1" w:styleId="crayon-r">
-    <w:name w:val="crayon-r"/>
-    <w:basedOn w:val="DefaultParagraphFont"/>
-    <w:rsid w:val="000D15B7"/>
-  </w:style>
-  <w:style w:type="character" w:customStyle="1" w:styleId="crayon-s">
-    <w:name w:val="crayon-s"/>
-    <w:basedOn w:val="DefaultParagraphFont"/>
-    <w:rsid w:val="000D15B7"/>
-  </w:style>
-  <w:style w:type="character" w:customStyle="1" w:styleId="crayon-v">
-    <w:name w:val="crayon-v"/>
-    <w:basedOn w:val="DefaultParagraphFont"/>
-    <w:rsid w:val="003F0107"/>
-  </w:style>
-  <w:style w:type="character" w:customStyle="1" w:styleId="crayon-o">
-    <w:name w:val="crayon-o"/>
-    <w:basedOn w:val="DefaultParagraphFont"/>
-    <w:rsid w:val="003F0107"/>
-  </w:style>
-  <w:style w:type="character" w:customStyle="1" w:styleId="crayon-e">
-    <w:name w:val="crayon-e"/>
-    <w:basedOn w:val="DefaultParagraphFont"/>
-    <w:rsid w:val="003F0107"/>
-  </w:style>
-  <w:style w:type="character" w:customStyle="1" w:styleId="crayon-cn">
-    <w:name w:val="crayon-cn"/>
-    <w:basedOn w:val="DefaultParagraphFont"/>
-    <w:rsid w:val="003F0107"/>
-  </w:style>
-  <w:style w:type="character" w:customStyle="1" w:styleId="crayon-h">
-    <w:name w:val="crayon-h"/>
-    <w:basedOn w:val="DefaultParagraphFont"/>
-    <w:rsid w:val="003472F1"/>
-  </w:style>
-  <w:style w:type="character" w:customStyle="1" w:styleId="crayon-t">
-    <w:name w:val="crayon-t"/>
-    <w:basedOn w:val="DefaultParagraphFont"/>
-    <w:rsid w:val="003472F1"/>
-  </w:style>
-  <w:style w:type="character" w:customStyle="1" w:styleId="crayon-c">
-    <w:name w:val="crayon-c"/>
-    <w:basedOn w:val="DefaultParagraphFont"/>
-    <w:rsid w:val="009E5261"/>
-  </w:style>
-  <w:style w:type="character" w:customStyle="1" w:styleId="crayon-i">
-    <w:name w:val="crayon-i"/>
-    <w:basedOn w:val="DefaultParagraphFont"/>
-    <w:rsid w:val="00CB2155"/>
-  </w:style>
-  <w:style w:type="character" w:customStyle="1" w:styleId="crayon-ta">
-    <w:name w:val="crayon-ta"/>
-    <w:basedOn w:val="DefaultParagraphFont"/>
-    <w:rsid w:val="00CB2155"/>
-  </w:style>
-  <w:style w:type="character" w:customStyle="1" w:styleId="crayon-st">
-    <w:name w:val="crayon-st"/>
-    <w:basedOn w:val="DefaultParagraphFont"/>
-    <w:rsid w:val="00CB2155"/>
-  </w:style>
-  <w:style w:type="character" w:customStyle="1" w:styleId="crayon-m">
-    <w:name w:val="crayon-m"/>
-    <w:basedOn w:val="DefaultParagraphFont"/>
-    <w:rsid w:val="00CB2155"/>
-  </w:style>
-  <w:style w:type="character" w:customStyle="1" w:styleId="Heading3Char">
-    <w:name w:val="Heading 3 Char"/>
-    <w:basedOn w:val="DefaultParagraphFont"/>
-    <w:link w:val="Heading3"/>
-    <w:uiPriority w:val="9"/>
-    <w:semiHidden/>
-    <w:rsid w:val="00855770"/>
-    <w:rPr>
-      <w:rFonts w:asciiTheme="majorHAnsi" w:eastAsiaTheme="majorEastAsia" w:hAnsiTheme="majorHAnsi" w:cstheme="majorBidi"/>
-      <w:b/>
-      <w:bCs/>
-      <w:color w:val="4F81BD" w:themeColor="accent1"/>
-    </w:rPr>
+    <w:rsid w:val="00E0545E"/>
   </w:style>
 </w:styles>
 </file>

</xml_diff>